<commit_message>
Update TEMPLATE ESPECIFICACAO BACKUP.docx
</commit_message>
<xml_diff>
--- a/Relatórios/TEMPLATE ESPECIFICACAO BACKUP.docx
+++ b/Relatórios/TEMPLATE ESPECIFICACAO BACKUP.docx
@@ -3580,11 +3580,9 @@
         <w:pStyle w:val="Ttulo3"/>
       </w:pPr>
       <w:bookmarkStart w:id="7" w:name="_Toc83646982"/>
-      <w:proofErr w:type="spellStart"/>
       <w:r>
         <w:t>Joppy</w:t>
       </w:r>
-      <w:proofErr w:type="spellEnd"/>
     </w:p>
     <w:p>
       <w:pPr>
@@ -3595,23 +3593,34 @@
       <w:r>
         <w:t xml:space="preserve">Tabela </w:t>
       </w:r>
-      <w:fldSimple w:instr=" SEQ Tabela \* ARABIC ">
-        <w:r>
-          <w:rPr>
-            <w:noProof/>
-          </w:rPr>
-          <w:t>1</w:t>
-        </w:r>
-      </w:fldSimple>
+      <w:r>
+        <w:fldChar w:fldCharType="begin"/>
+      </w:r>
+      <w:r>
+        <w:instrText xml:space="preserve"> SEQ Tabela \* ARABIC </w:instrText>
+      </w:r>
+      <w:r>
+        <w:fldChar w:fldCharType="separate"/>
+      </w:r>
+      <w:r>
+        <w:rPr>
+          <w:noProof/>
+        </w:rPr>
+        <w:t>1</w:t>
+      </w:r>
+      <w:r>
+        <w:rPr>
+          <w:noProof/>
+        </w:rPr>
+        <w:fldChar w:fldCharType="end"/>
+      </w:r>
       <w:r>
         <w:t xml:space="preserve"> – Descrição do </w:t>
       </w:r>
       <w:bookmarkEnd w:id="7"/>
-      <w:proofErr w:type="spellStart"/>
       <w:r>
         <w:t>Joppy</w:t>
       </w:r>
-      <w:proofErr w:type="spellEnd"/>
     </w:p>
     <w:tbl>
       <w:tblPr>
@@ -3740,11 +3749,9 @@
                 <w:highlight w:val="yellow"/>
               </w:rPr>
             </w:pPr>
-            <w:proofErr w:type="spellStart"/>
             <w:r>
               <w:t>Joppy</w:t>
             </w:r>
-            <w:proofErr w:type="spellEnd"/>
           </w:p>
         </w:tc>
       </w:tr>
@@ -3887,23 +3894,7 @@
               <w:cnfStyle w:val="000000000000" w:firstRow="0" w:lastRow="0" w:firstColumn="0" w:lastColumn="0" w:oddVBand="0" w:evenVBand="0" w:oddHBand="0" w:evenHBand="0" w:firstRowFirstColumn="0" w:firstRowLastColumn="0" w:lastRowFirstColumn="0" w:lastRowLastColumn="0"/>
             </w:pPr>
             <w:r>
-              <w:t xml:space="preserve">Tem um sistema de chat, Oferece 100€ de Amazon </w:t>
-            </w:r>
-            <w:proofErr w:type="spellStart"/>
-            <w:r>
-              <w:t>Gift</w:t>
-            </w:r>
-            <w:proofErr w:type="spellEnd"/>
-            <w:r>
-              <w:t xml:space="preserve"> se for contratado por alguma empresa utilizando a Aplicação “</w:t>
-            </w:r>
-            <w:proofErr w:type="spellStart"/>
-            <w:r>
-              <w:t>Joppy</w:t>
-            </w:r>
-            <w:proofErr w:type="spellEnd"/>
-            <w:r>
-              <w:t>”</w:t>
+              <w:t>Tem um sistema de chat, Oferece 100€ de Amazon Gift se for contratado por alguma empresa utilizando a Aplicação “Joppy”</w:t>
             </w:r>
             <w:r>
               <w:t>.</w:t>
@@ -3912,16 +3903,11 @@
               <w:t xml:space="preserve"> Dá para fazer Login com o</w:t>
             </w:r>
             <w:r>
-              <w:t xml:space="preserve"> </w:t>
-            </w:r>
-            <w:proofErr w:type="spellStart"/>
-            <w:r>
-              <w:t>Linked</w:t>
+              <w:t xml:space="preserve"> Linked</w:t>
             </w:r>
             <w:r>
               <w:t>In</w:t>
             </w:r>
-            <w:proofErr w:type="spellEnd"/>
             <w:r>
               <w:t>.</w:t>
             </w:r>
@@ -4036,12 +4022,10 @@
       <w:pPr>
         <w:pStyle w:val="Ttulo3"/>
       </w:pPr>
-      <w:proofErr w:type="spellStart"/>
       <w:r>
         <w:lastRenderedPageBreak/>
         <w:t>LinkedIn</w:t>
       </w:r>
-      <w:proofErr w:type="spellEnd"/>
     </w:p>
     <w:p>
       <w:pPr>
@@ -4053,23 +4037,34 @@
       <w:r>
         <w:t xml:space="preserve">Tabela </w:t>
       </w:r>
-      <w:fldSimple w:instr=" SEQ Tabela \* ARABIC ">
-        <w:r>
-          <w:rPr>
-            <w:noProof/>
-          </w:rPr>
-          <w:t>2</w:t>
-        </w:r>
-      </w:fldSimple>
+      <w:r>
+        <w:fldChar w:fldCharType="begin"/>
+      </w:r>
+      <w:r>
+        <w:instrText xml:space="preserve"> SEQ Tabela \* ARABIC </w:instrText>
+      </w:r>
+      <w:r>
+        <w:fldChar w:fldCharType="separate"/>
+      </w:r>
+      <w:r>
+        <w:rPr>
+          <w:noProof/>
+        </w:rPr>
+        <w:t>2</w:t>
+      </w:r>
+      <w:r>
+        <w:rPr>
+          <w:noProof/>
+        </w:rPr>
+        <w:fldChar w:fldCharType="end"/>
+      </w:r>
       <w:r>
         <w:t xml:space="preserve"> – Descrição do </w:t>
       </w:r>
       <w:bookmarkEnd w:id="8"/>
-      <w:proofErr w:type="spellStart"/>
       <w:r>
         <w:t>LinkedIn</w:t>
       </w:r>
-      <w:proofErr w:type="spellEnd"/>
     </w:p>
     <w:tbl>
       <w:tblPr>
@@ -4198,14 +4193,12 @@
                 <w:highlight w:val="yellow"/>
               </w:rPr>
             </w:pPr>
-            <w:proofErr w:type="spellStart"/>
             <w:r>
               <w:t>Link</w:t>
             </w:r>
             <w:r>
               <w:t>edIn</w:t>
             </w:r>
-            <w:proofErr w:type="spellEnd"/>
           </w:p>
         </w:tc>
       </w:tr>
@@ -4449,12 +4442,10 @@
       <w:pPr>
         <w:pStyle w:val="Ttulo3"/>
       </w:pPr>
-      <w:proofErr w:type="spellStart"/>
       <w:r>
         <w:lastRenderedPageBreak/>
-        <w:t>Indeed</w:t>
-      </w:r>
-      <w:proofErr w:type="spellEnd"/>
+        <w:t>Fiverr</w:t>
+      </w:r>
     </w:p>
     <w:p>
       <w:pPr>
@@ -4466,23 +4457,34 @@
       <w:r>
         <w:t xml:space="preserve">Tabela </w:t>
       </w:r>
-      <w:fldSimple w:instr=" SEQ Tabela \* ARABIC ">
-        <w:r>
-          <w:rPr>
-            <w:noProof/>
-          </w:rPr>
-          <w:t>3</w:t>
-        </w:r>
-      </w:fldSimple>
+      <w:r>
+        <w:fldChar w:fldCharType="begin"/>
+      </w:r>
+      <w:r>
+        <w:instrText xml:space="preserve"> SEQ Tabela \* ARABIC </w:instrText>
+      </w:r>
+      <w:r>
+        <w:fldChar w:fldCharType="separate"/>
+      </w:r>
+      <w:r>
+        <w:rPr>
+          <w:noProof/>
+        </w:rPr>
+        <w:t>3</w:t>
+      </w:r>
+      <w:r>
+        <w:rPr>
+          <w:noProof/>
+        </w:rPr>
+        <w:fldChar w:fldCharType="end"/>
+      </w:r>
       <w:r>
         <w:t xml:space="preserve"> – Descrição do </w:t>
       </w:r>
       <w:bookmarkEnd w:id="9"/>
-      <w:proofErr w:type="spellStart"/>
       <w:r>
         <w:t>Indeed</w:t>
       </w:r>
-      <w:proofErr w:type="spellEnd"/>
     </w:p>
     <w:tbl>
       <w:tblPr>
@@ -4492,8 +4494,8 @@
         <w:tblLook w:val="04A0" w:firstRow="1" w:lastRow="0" w:firstColumn="1" w:lastColumn="0" w:noHBand="0" w:noVBand="1"/>
       </w:tblPr>
       <w:tblGrid>
-        <w:gridCol w:w="2379"/>
-        <w:gridCol w:w="7264"/>
+        <w:gridCol w:w="2403"/>
+        <w:gridCol w:w="7240"/>
       </w:tblGrid>
       <w:tr>
         <w:trPr>
@@ -4526,10 +4528,10 @@
                 <w:noProof/>
               </w:rPr>
               <w:drawing>
-                <wp:inline distT="0" distB="0" distL="0" distR="0" wp14:anchorId="090EBDB0" wp14:editId="158FBF6A">
-                  <wp:extent cx="6120130" cy="3065145"/>
-                  <wp:effectExtent l="0" t="0" r="0" b="1905"/>
-                  <wp:docPr id="7" name="Imagem 7"/>
+                <wp:inline distT="0" distB="0" distL="0" distR="0" wp14:anchorId="744C3053" wp14:editId="0EBC4D59">
+                  <wp:extent cx="6120130" cy="2963545"/>
+                  <wp:effectExtent l="0" t="0" r="0" b="8255"/>
+                  <wp:docPr id="8" name="Imagem 8"/>
                   <wp:cNvGraphicFramePr>
                     <a:graphicFrameLocks xmlns:a="http://schemas.openxmlformats.org/drawingml/2006/main" noChangeAspect="1"/>
                   </wp:cNvGraphicFramePr>
@@ -4537,23 +4539,36 @@
                     <a:graphicData uri="http://schemas.openxmlformats.org/drawingml/2006/picture">
                       <pic:pic xmlns:pic="http://schemas.openxmlformats.org/drawingml/2006/picture">
                         <pic:nvPicPr>
-                          <pic:cNvPr id="1" name=""/>
-                          <pic:cNvPicPr/>
+                          <pic:cNvPr id="0" name="Picture 1"/>
+                          <pic:cNvPicPr>
+                            <a:picLocks noChangeAspect="1" noChangeArrowheads="1"/>
+                          </pic:cNvPicPr>
                         </pic:nvPicPr>
                         <pic:blipFill>
-                          <a:blip r:embed="rId13"/>
+                          <a:blip r:embed="rId13" cstate="print">
+                            <a:extLst>
+                              <a:ext uri="{28A0092B-C50C-407E-A947-70E740481C1C}">
+                                <a14:useLocalDpi xmlns:a14="http://schemas.microsoft.com/office/drawing/2010/main" val="0"/>
+                              </a:ext>
+                            </a:extLst>
+                          </a:blip>
+                          <a:srcRect/>
                           <a:stretch>
                             <a:fillRect/>
                           </a:stretch>
                         </pic:blipFill>
-                        <pic:spPr>
+                        <pic:spPr bwMode="auto">
                           <a:xfrm>
                             <a:off x="0" y="0"/>
-                            <a:ext cx="6120130" cy="3065145"/>
+                            <a:ext cx="6120130" cy="2963545"/>
                           </a:xfrm>
                           <a:prstGeom prst="rect">
                             <a:avLst/>
                           </a:prstGeom>
+                          <a:noFill/>
+                          <a:ln>
+                            <a:noFill/>
+                          </a:ln>
                         </pic:spPr>
                       </pic:pic>
                     </a:graphicData>
@@ -4606,11 +4621,9 @@
                 <w:highlight w:val="yellow"/>
               </w:rPr>
             </w:pPr>
-            <w:proofErr w:type="spellStart"/>
-            <w:r>
-              <w:t>Indeed</w:t>
-            </w:r>
-            <w:proofErr w:type="spellEnd"/>
+            <w:r>
+              <w:t>Fiverr</w:t>
+            </w:r>
           </w:p>
         </w:tc>
       </w:tr>
@@ -4657,7 +4670,13 @@
               <w:t>s</w:t>
             </w:r>
             <w:r>
-              <w:t>://www.indeed.com/</w:t>
+              <w:t>://www.</w:t>
+            </w:r>
+            <w:r>
+              <w:t>fiverr.com</w:t>
+            </w:r>
+            <w:r>
+              <w:t>/</w:t>
             </w:r>
           </w:p>
         </w:tc>
@@ -4702,10 +4721,13 @@
               <w:cnfStyle w:val="000000100000" w:firstRow="0" w:lastRow="0" w:firstColumn="0" w:lastColumn="0" w:oddVBand="0" w:evenVBand="0" w:oddHBand="1" w:evenHBand="0" w:firstRowFirstColumn="0" w:firstRowLastColumn="0" w:lastRowFirstColumn="0" w:lastRowLastColumn="0"/>
             </w:pPr>
             <w:r>
-              <w:rPr>
-                <w:highlight w:val="yellow"/>
-              </w:rPr>
-              <w:t>&lt;descrição detalhada do website/aplicação&gt;</w:t>
+              <w:t>A aplicação é mais virada para freelancers procurarem trabalhos para desenvolverem e serem pagos por isso e agora recentemente fazem contratos caso gostem do utilizador para continuar a fazer projetos para</w:t>
+            </w:r>
+            <w:r>
+              <w:t xml:space="preserve"> a empresa</w:t>
+            </w:r>
+            <w:r>
+              <w:t>.</w:t>
             </w:r>
           </w:p>
         </w:tc>
@@ -4747,7 +4769,28 @@
               <w:cnfStyle w:val="000000000000" w:firstRow="0" w:lastRow="0" w:firstColumn="0" w:lastColumn="0" w:oddVBand="0" w:evenVBand="0" w:oddHBand="0" w:evenHBand="0" w:firstRowFirstColumn="0" w:firstRowLastColumn="0" w:lastRowFirstColumn="0" w:lastRowLastColumn="0"/>
             </w:pPr>
             <w:r>
-              <w:t>Dá para criar o Currículo diretamente pelo website.</w:t>
+              <w:t xml:space="preserve">Tem aplicação móvel, </w:t>
+            </w:r>
+            <w:r>
+              <w:t xml:space="preserve">filtros </w:t>
+            </w:r>
+            <w:r>
+              <w:t>para uma pesquisa fácil para o utilizador, utilizadores podem assinar contratos de trabalho para a empresa</w:t>
+            </w:r>
+            <w:r>
+              <w:t>, serviços para Freelancers.</w:t>
+            </w:r>
+            <w:r>
+              <w:t xml:space="preserve"> </w:t>
+            </w:r>
+            <w:r>
+              <w:t>Dá para ver os ganhos por mês, total e</w:t>
+            </w:r>
+            <w:r>
+              <w:t xml:space="preserve"> ratings</w:t>
+            </w:r>
+            <w:r>
+              <w:t>.</w:t>
             </w:r>
           </w:p>
         </w:tc>
@@ -4791,9 +4834,6 @@
               <w:jc w:val="left"/>
               <w:cnfStyle w:val="000000100000" w:firstRow="0" w:lastRow="0" w:firstColumn="0" w:lastColumn="0" w:oddVBand="0" w:evenVBand="0" w:oddHBand="1" w:evenHBand="0" w:firstRowFirstColumn="0" w:firstRowLastColumn="0" w:lastRowFirstColumn="0" w:lastRowLastColumn="0"/>
             </w:pPr>
-            <w:r>
-              <w:t>Não tem aplicação móvel.</w:t>
-            </w:r>
           </w:p>
         </w:tc>
       </w:tr>
@@ -4841,12 +4881,21 @@
       </w:tr>
     </w:tbl>
     <w:p/>
+    <w:p/>
+    <w:p/>
+    <w:p/>
+    <w:p/>
+    <w:p/>
+    <w:p/>
+    <w:p/>
+    <w:p/>
     <w:p>
       <w:pPr>
         <w:pStyle w:val="Ttulo3"/>
       </w:pPr>
       <w:bookmarkStart w:id="10" w:name="_Toc83646917"/>
       <w:r>
+        <w:lastRenderedPageBreak/>
         <w:t>Comparação dos Sistemas</w:t>
       </w:r>
       <w:bookmarkEnd w:id="10"/>
@@ -4861,14 +4910,27 @@
       <w:r>
         <w:t xml:space="preserve">Tabela </w:t>
       </w:r>
-      <w:fldSimple w:instr=" SEQ Tabela \* ARABIC ">
-        <w:r>
-          <w:rPr>
-            <w:noProof/>
-          </w:rPr>
-          <w:t>4</w:t>
-        </w:r>
-      </w:fldSimple>
+      <w:r>
+        <w:fldChar w:fldCharType="begin"/>
+      </w:r>
+      <w:r>
+        <w:instrText xml:space="preserve"> SEQ Tabela \* ARABIC </w:instrText>
+      </w:r>
+      <w:r>
+        <w:fldChar w:fldCharType="separate"/>
+      </w:r>
+      <w:r>
+        <w:rPr>
+          <w:noProof/>
+        </w:rPr>
+        <w:t>4</w:t>
+      </w:r>
+      <w:r>
+        <w:rPr>
+          <w:noProof/>
+        </w:rPr>
+        <w:fldChar w:fldCharType="end"/>
+      </w:r>
       <w:r>
         <w:t xml:space="preserve"> – Resumo das características</w:t>
       </w:r>
@@ -4887,10 +4949,11 @@
         <w:tblLook w:val="04A0" w:firstRow="1" w:lastRow="0" w:firstColumn="1" w:lastColumn="0" w:noHBand="0" w:noVBand="1"/>
       </w:tblPr>
       <w:tblGrid>
-        <w:gridCol w:w="2348"/>
-        <w:gridCol w:w="2348"/>
-        <w:gridCol w:w="2349"/>
-        <w:gridCol w:w="2349"/>
+        <w:gridCol w:w="2734"/>
+        <w:gridCol w:w="1767"/>
+        <w:gridCol w:w="1717"/>
+        <w:gridCol w:w="1781"/>
+        <w:gridCol w:w="1639"/>
       </w:tblGrid>
       <w:tr>
         <w:trPr>
@@ -4899,7 +4962,7 @@
         <w:tc>
           <w:tcPr>
             <w:cnfStyle w:val="001000000100" w:firstRow="0" w:lastRow="0" w:firstColumn="1" w:lastColumn="0" w:oddVBand="0" w:evenVBand="0" w:oddHBand="0" w:evenHBand="0" w:firstRowFirstColumn="1" w:firstRowLastColumn="0" w:lastRowFirstColumn="0" w:lastRowLastColumn="0"/>
-            <w:tcW w:w="2348" w:type="dxa"/>
+            <w:tcW w:w="2734" w:type="dxa"/>
           </w:tcPr>
           <w:p>
             <w:r>
@@ -4909,50 +4972,58 @@
         </w:tc>
         <w:tc>
           <w:tcPr>
-            <w:tcW w:w="2348" w:type="dxa"/>
+            <w:tcW w:w="1767" w:type="dxa"/>
           </w:tcPr>
           <w:p>
             <w:pPr>
               <w:jc w:val="center"/>
               <w:cnfStyle w:val="100000000000" w:firstRow="1" w:lastRow="0" w:firstColumn="0" w:lastColumn="0" w:oddVBand="0" w:evenVBand="0" w:oddHBand="0" w:evenHBand="0" w:firstRowFirstColumn="0" w:firstRowLastColumn="0" w:lastRowFirstColumn="0" w:lastRowLastColumn="0"/>
             </w:pPr>
-            <w:proofErr w:type="spellStart"/>
             <w:r>
               <w:t>Workr</w:t>
             </w:r>
-            <w:proofErr w:type="spellEnd"/>
-          </w:p>
-        </w:tc>
-        <w:tc>
-          <w:tcPr>
-            <w:tcW w:w="2349" w:type="dxa"/>
+          </w:p>
+        </w:tc>
+        <w:tc>
+          <w:tcPr>
+            <w:tcW w:w="1717" w:type="dxa"/>
           </w:tcPr>
           <w:p>
             <w:pPr>
               <w:jc w:val="center"/>
               <w:cnfStyle w:val="100000000000" w:firstRow="1" w:lastRow="0" w:firstColumn="0" w:lastColumn="0" w:oddVBand="0" w:evenVBand="0" w:oddHBand="0" w:evenHBand="0" w:firstRowFirstColumn="0" w:firstRowLastColumn="0" w:lastRowFirstColumn="0" w:lastRowLastColumn="0"/>
             </w:pPr>
-            <w:proofErr w:type="spellStart"/>
             <w:r>
               <w:t>LinkedIn</w:t>
             </w:r>
-            <w:proofErr w:type="spellEnd"/>
-          </w:p>
-        </w:tc>
-        <w:tc>
-          <w:tcPr>
-            <w:tcW w:w="2349" w:type="dxa"/>
+          </w:p>
+        </w:tc>
+        <w:tc>
+          <w:tcPr>
+            <w:tcW w:w="1781" w:type="dxa"/>
           </w:tcPr>
           <w:p>
             <w:pPr>
               <w:jc w:val="center"/>
               <w:cnfStyle w:val="100000000000" w:firstRow="1" w:lastRow="0" w:firstColumn="0" w:lastColumn="0" w:oddVBand="0" w:evenVBand="0" w:oddHBand="0" w:evenHBand="0" w:firstRowFirstColumn="0" w:firstRowLastColumn="0" w:lastRowFirstColumn="0" w:lastRowLastColumn="0"/>
             </w:pPr>
-            <w:proofErr w:type="spellStart"/>
             <w:r>
               <w:t>Joppy</w:t>
             </w:r>
-            <w:proofErr w:type="spellEnd"/>
+          </w:p>
+        </w:tc>
+        <w:tc>
+          <w:tcPr>
+            <w:tcW w:w="1639" w:type="dxa"/>
+          </w:tcPr>
+          <w:p>
+            <w:pPr>
+              <w:jc w:val="center"/>
+              <w:cnfStyle w:val="100000000000" w:firstRow="1" w:lastRow="0" w:firstColumn="0" w:lastColumn="0" w:oddVBand="0" w:evenVBand="0" w:oddHBand="0" w:evenHBand="0" w:firstRowFirstColumn="0" w:firstRowLastColumn="0" w:lastRowFirstColumn="0" w:lastRowLastColumn="0"/>
+            </w:pPr>
+            <w:r>
+              <w:t>Fiverr</w:t>
+            </w:r>
           </w:p>
         </w:tc>
       </w:tr>
@@ -4963,13 +5034,11 @@
         <w:tc>
           <w:tcPr>
             <w:cnfStyle w:val="001000000000" w:firstRow="0" w:lastRow="0" w:firstColumn="1" w:lastColumn="0" w:oddVBand="0" w:evenVBand="0" w:oddHBand="0" w:evenHBand="0" w:firstRowFirstColumn="0" w:firstRowLastColumn="0" w:lastRowFirstColumn="0" w:lastRowLastColumn="0"/>
-            <w:tcW w:w="2348" w:type="dxa"/>
-          </w:tcPr>
-          <w:p>
-            <w:pPr>
-              <w:rPr>
-                <w:highlight w:val="yellow"/>
-              </w:rPr>
+            <w:tcW w:w="2734" w:type="dxa"/>
+          </w:tcPr>
+          <w:p>
+            <w:pPr>
+              <w:jc w:val="center"/>
             </w:pPr>
             <w:r>
               <w:t>Aplicação Móvel</w:t>
@@ -4978,61 +5047,57 @@
         </w:tc>
         <w:tc>
           <w:tcPr>
-            <w:tcW w:w="2348" w:type="dxa"/>
+            <w:tcW w:w="1767" w:type="dxa"/>
           </w:tcPr>
           <w:p>
             <w:pPr>
               <w:jc w:val="center"/>
               <w:cnfStyle w:val="000000100000" w:firstRow="0" w:lastRow="0" w:firstColumn="0" w:lastColumn="0" w:oddVBand="0" w:evenVBand="0" w:oddHBand="1" w:evenHBand="0" w:firstRowFirstColumn="0" w:firstRowLastColumn="0" w:lastRowFirstColumn="0" w:lastRowLastColumn="0"/>
-              <w:rPr>
-                <w:highlight w:val="yellow"/>
-              </w:rPr>
-            </w:pPr>
-            <w:r>
-              <w:rPr>
-                <w:highlight w:val="yellow"/>
-              </w:rPr>
-              <w:t>x</w:t>
-            </w:r>
-          </w:p>
-        </w:tc>
-        <w:tc>
-          <w:tcPr>
-            <w:tcW w:w="2349" w:type="dxa"/>
+            </w:pPr>
+            <w:r>
+              <w:t>X</w:t>
+            </w:r>
+          </w:p>
+        </w:tc>
+        <w:tc>
+          <w:tcPr>
+            <w:tcW w:w="1717" w:type="dxa"/>
           </w:tcPr>
           <w:p>
             <w:pPr>
               <w:jc w:val="center"/>
               <w:cnfStyle w:val="000000100000" w:firstRow="0" w:lastRow="0" w:firstColumn="0" w:lastColumn="0" w:oddVBand="0" w:evenVBand="0" w:oddHBand="1" w:evenHBand="0" w:firstRowFirstColumn="0" w:firstRowLastColumn="0" w:lastRowFirstColumn="0" w:lastRowLastColumn="0"/>
-              <w:rPr>
-                <w:highlight w:val="yellow"/>
-              </w:rPr>
-            </w:pPr>
-            <w:r>
-              <w:rPr>
-                <w:highlight w:val="yellow"/>
-              </w:rPr>
+            </w:pPr>
+            <w:r>
+              <w:t>X</w:t>
+            </w:r>
+          </w:p>
+        </w:tc>
+        <w:tc>
+          <w:tcPr>
+            <w:tcW w:w="1781" w:type="dxa"/>
+          </w:tcPr>
+          <w:p>
+            <w:pPr>
+              <w:jc w:val="center"/>
+              <w:cnfStyle w:val="000000100000" w:firstRow="0" w:lastRow="0" w:firstColumn="0" w:lastColumn="0" w:oddVBand="0" w:evenVBand="0" w:oddHBand="1" w:evenHBand="0" w:firstRowFirstColumn="0" w:firstRowLastColumn="0" w:lastRowFirstColumn="0" w:lastRowLastColumn="0"/>
+            </w:pPr>
+            <w:r>
               <w:t>-</w:t>
             </w:r>
           </w:p>
         </w:tc>
         <w:tc>
           <w:tcPr>
-            <w:tcW w:w="2349" w:type="dxa"/>
+            <w:tcW w:w="1639" w:type="dxa"/>
           </w:tcPr>
           <w:p>
             <w:pPr>
               <w:jc w:val="center"/>
               <w:cnfStyle w:val="000000100000" w:firstRow="0" w:lastRow="0" w:firstColumn="0" w:lastColumn="0" w:oddVBand="0" w:evenVBand="0" w:oddHBand="1" w:evenHBand="0" w:firstRowFirstColumn="0" w:firstRowLastColumn="0" w:lastRowFirstColumn="0" w:lastRowLastColumn="0"/>
-              <w:rPr>
-                <w:highlight w:val="yellow"/>
-              </w:rPr>
-            </w:pPr>
-            <w:r>
-              <w:rPr>
-                <w:highlight w:val="yellow"/>
-              </w:rPr>
-              <w:t>x</w:t>
+            </w:pPr>
+            <w:r>
+              <w:t>X</w:t>
             </w:r>
           </w:p>
         </w:tc>
@@ -5041,61 +5106,71 @@
         <w:tc>
           <w:tcPr>
             <w:cnfStyle w:val="001000000000" w:firstRow="0" w:lastRow="0" w:firstColumn="1" w:lastColumn="0" w:oddVBand="0" w:evenVBand="0" w:oddHBand="0" w:evenHBand="0" w:firstRowFirstColumn="0" w:firstRowLastColumn="0" w:lastRowFirstColumn="0" w:lastRowLastColumn="0"/>
-            <w:tcW w:w="2348" w:type="dxa"/>
-          </w:tcPr>
-          <w:p>
-            <w:pPr>
-              <w:rPr>
-                <w:highlight w:val="yellow"/>
-              </w:rPr>
-            </w:pPr>
-            <w:proofErr w:type="spellStart"/>
-            <w:r>
-              <w:rPr>
-                <w:highlight w:val="yellow"/>
-              </w:rPr>
-              <w:t>Func</w:t>
-            </w:r>
-            <w:proofErr w:type="spellEnd"/>
-            <w:r>
-              <w:rPr>
-                <w:highlight w:val="yellow"/>
-              </w:rPr>
-              <w:t>. 2</w:t>
-            </w:r>
-          </w:p>
-        </w:tc>
-        <w:tc>
-          <w:tcPr>
-            <w:tcW w:w="2348" w:type="dxa"/>
+            <w:tcW w:w="2734" w:type="dxa"/>
+          </w:tcPr>
+          <w:p>
+            <w:pPr>
+              <w:jc w:val="center"/>
+            </w:pPr>
+            <w:r>
+              <w:t>Criar CV</w:t>
+            </w:r>
+          </w:p>
+        </w:tc>
+        <w:tc>
+          <w:tcPr>
+            <w:tcW w:w="1767" w:type="dxa"/>
           </w:tcPr>
           <w:p>
             <w:pPr>
               <w:jc w:val="center"/>
               <w:cnfStyle w:val="000000000000" w:firstRow="0" w:lastRow="0" w:firstColumn="0" w:lastColumn="0" w:oddVBand="0" w:evenVBand="0" w:oddHBand="0" w:evenHBand="0" w:firstRowFirstColumn="0" w:firstRowLastColumn="0" w:lastRowFirstColumn="0" w:lastRowLastColumn="0"/>
             </w:pPr>
-          </w:p>
-        </w:tc>
-        <w:tc>
-          <w:tcPr>
-            <w:tcW w:w="2349" w:type="dxa"/>
+            <w:r>
+              <w:t>X</w:t>
+            </w:r>
+          </w:p>
+        </w:tc>
+        <w:tc>
+          <w:tcPr>
+            <w:tcW w:w="1717" w:type="dxa"/>
           </w:tcPr>
           <w:p>
             <w:pPr>
               <w:jc w:val="center"/>
               <w:cnfStyle w:val="000000000000" w:firstRow="0" w:lastRow="0" w:firstColumn="0" w:lastColumn="0" w:oddVBand="0" w:evenVBand="0" w:oddHBand="0" w:evenHBand="0" w:firstRowFirstColumn="0" w:firstRowLastColumn="0" w:lastRowFirstColumn="0" w:lastRowLastColumn="0"/>
             </w:pPr>
-          </w:p>
-        </w:tc>
-        <w:tc>
-          <w:tcPr>
-            <w:tcW w:w="2349" w:type="dxa"/>
+            <w:r>
+              <w:t>-</w:t>
+            </w:r>
+          </w:p>
+        </w:tc>
+        <w:tc>
+          <w:tcPr>
+            <w:tcW w:w="1781" w:type="dxa"/>
           </w:tcPr>
           <w:p>
             <w:pPr>
               <w:jc w:val="center"/>
               <w:cnfStyle w:val="000000000000" w:firstRow="0" w:lastRow="0" w:firstColumn="0" w:lastColumn="0" w:oddVBand="0" w:evenVBand="0" w:oddHBand="0" w:evenHBand="0" w:firstRowFirstColumn="0" w:firstRowLastColumn="0" w:lastRowFirstColumn="0" w:lastRowLastColumn="0"/>
             </w:pPr>
+            <w:r>
+              <w:t>-</w:t>
+            </w:r>
+          </w:p>
+        </w:tc>
+        <w:tc>
+          <w:tcPr>
+            <w:tcW w:w="1639" w:type="dxa"/>
+          </w:tcPr>
+          <w:p>
+            <w:pPr>
+              <w:jc w:val="center"/>
+              <w:cnfStyle w:val="000000000000" w:firstRow="0" w:lastRow="0" w:firstColumn="0" w:lastColumn="0" w:oddVBand="0" w:evenVBand="0" w:oddHBand="0" w:evenHBand="0" w:firstRowFirstColumn="0" w:firstRowLastColumn="0" w:lastRowFirstColumn="0" w:lastRowLastColumn="0"/>
+            </w:pPr>
+            <w:r>
+              <w:t>-</w:t>
+            </w:r>
           </w:p>
         </w:tc>
       </w:tr>
@@ -5106,61 +5181,74 @@
         <w:tc>
           <w:tcPr>
             <w:cnfStyle w:val="001000000000" w:firstRow="0" w:lastRow="0" w:firstColumn="1" w:lastColumn="0" w:oddVBand="0" w:evenVBand="0" w:oddHBand="0" w:evenHBand="0" w:firstRowFirstColumn="0" w:firstRowLastColumn="0" w:lastRowFirstColumn="0" w:lastRowLastColumn="0"/>
-            <w:tcW w:w="2348" w:type="dxa"/>
-          </w:tcPr>
-          <w:p>
-            <w:pPr>
-              <w:rPr>
-                <w:highlight w:val="yellow"/>
-              </w:rPr>
-            </w:pPr>
-            <w:proofErr w:type="spellStart"/>
-            <w:r>
-              <w:rPr>
-                <w:highlight w:val="yellow"/>
-              </w:rPr>
-              <w:t>Func</w:t>
-            </w:r>
-            <w:proofErr w:type="spellEnd"/>
-            <w:r>
-              <w:rPr>
-                <w:highlight w:val="yellow"/>
-              </w:rPr>
-              <w:t>. 3</w:t>
-            </w:r>
-          </w:p>
-        </w:tc>
-        <w:tc>
-          <w:tcPr>
-            <w:tcW w:w="2348" w:type="dxa"/>
+            <w:tcW w:w="2734" w:type="dxa"/>
+          </w:tcPr>
+          <w:p>
+            <w:pPr>
+              <w:jc w:val="center"/>
+            </w:pPr>
+            <w:r>
+              <w:t xml:space="preserve">Anexar </w:t>
+            </w:r>
+            <w:r>
+              <w:t>Ficheiros</w:t>
+            </w:r>
+          </w:p>
+        </w:tc>
+        <w:tc>
+          <w:tcPr>
+            <w:tcW w:w="1767" w:type="dxa"/>
           </w:tcPr>
           <w:p>
             <w:pPr>
               <w:jc w:val="center"/>
               <w:cnfStyle w:val="000000100000" w:firstRow="0" w:lastRow="0" w:firstColumn="0" w:lastColumn="0" w:oddVBand="0" w:evenVBand="0" w:oddHBand="1" w:evenHBand="0" w:firstRowFirstColumn="0" w:firstRowLastColumn="0" w:lastRowFirstColumn="0" w:lastRowLastColumn="0"/>
             </w:pPr>
-          </w:p>
-        </w:tc>
-        <w:tc>
-          <w:tcPr>
-            <w:tcW w:w="2349" w:type="dxa"/>
+            <w:r>
+              <w:t>X</w:t>
+            </w:r>
+          </w:p>
+        </w:tc>
+        <w:tc>
+          <w:tcPr>
+            <w:tcW w:w="1717" w:type="dxa"/>
           </w:tcPr>
           <w:p>
             <w:pPr>
               <w:jc w:val="center"/>
               <w:cnfStyle w:val="000000100000" w:firstRow="0" w:lastRow="0" w:firstColumn="0" w:lastColumn="0" w:oddVBand="0" w:evenVBand="0" w:oddHBand="1" w:evenHBand="0" w:firstRowFirstColumn="0" w:firstRowLastColumn="0" w:lastRowFirstColumn="0" w:lastRowLastColumn="0"/>
             </w:pPr>
-          </w:p>
-        </w:tc>
-        <w:tc>
-          <w:tcPr>
-            <w:tcW w:w="2349" w:type="dxa"/>
+            <w:r>
+              <w:t>X</w:t>
+            </w:r>
+          </w:p>
+        </w:tc>
+        <w:tc>
+          <w:tcPr>
+            <w:tcW w:w="1781" w:type="dxa"/>
           </w:tcPr>
           <w:p>
             <w:pPr>
               <w:jc w:val="center"/>
               <w:cnfStyle w:val="000000100000" w:firstRow="0" w:lastRow="0" w:firstColumn="0" w:lastColumn="0" w:oddVBand="0" w:evenVBand="0" w:oddHBand="1" w:evenHBand="0" w:firstRowFirstColumn="0" w:firstRowLastColumn="0" w:lastRowFirstColumn="0" w:lastRowLastColumn="0"/>
             </w:pPr>
+            <w:r>
+              <w:t>X</w:t>
+            </w:r>
+          </w:p>
+        </w:tc>
+        <w:tc>
+          <w:tcPr>
+            <w:tcW w:w="1639" w:type="dxa"/>
+          </w:tcPr>
+          <w:p>
+            <w:pPr>
+              <w:jc w:val="center"/>
+              <w:cnfStyle w:val="000000100000" w:firstRow="0" w:lastRow="0" w:firstColumn="0" w:lastColumn="0" w:oddVBand="0" w:evenVBand="0" w:oddHBand="1" w:evenHBand="0" w:firstRowFirstColumn="0" w:firstRowLastColumn="0" w:lastRowFirstColumn="0" w:lastRowLastColumn="0"/>
+            </w:pPr>
+            <w:r>
+              <w:t>X</w:t>
+            </w:r>
           </w:p>
         </w:tc>
       </w:tr>
@@ -5168,61 +5256,71 @@
         <w:tc>
           <w:tcPr>
             <w:cnfStyle w:val="001000000000" w:firstRow="0" w:lastRow="0" w:firstColumn="1" w:lastColumn="0" w:oddVBand="0" w:evenVBand="0" w:oddHBand="0" w:evenHBand="0" w:firstRowFirstColumn="0" w:firstRowLastColumn="0" w:lastRowFirstColumn="0" w:lastRowLastColumn="0"/>
-            <w:tcW w:w="2348" w:type="dxa"/>
-          </w:tcPr>
-          <w:p>
-            <w:pPr>
-              <w:rPr>
-                <w:highlight w:val="yellow"/>
-              </w:rPr>
-            </w:pPr>
-            <w:proofErr w:type="spellStart"/>
-            <w:r>
-              <w:rPr>
-                <w:highlight w:val="yellow"/>
-              </w:rPr>
-              <w:t>Func</w:t>
-            </w:r>
-            <w:proofErr w:type="spellEnd"/>
-            <w:r>
-              <w:rPr>
-                <w:highlight w:val="yellow"/>
-              </w:rPr>
-              <w:t>. 4</w:t>
-            </w:r>
-          </w:p>
-        </w:tc>
-        <w:tc>
-          <w:tcPr>
-            <w:tcW w:w="2348" w:type="dxa"/>
+            <w:tcW w:w="2734" w:type="dxa"/>
+          </w:tcPr>
+          <w:p>
+            <w:pPr>
+              <w:jc w:val="center"/>
+            </w:pPr>
+            <w:r>
+              <w:t>Swipe Left and Right</w:t>
+            </w:r>
+          </w:p>
+        </w:tc>
+        <w:tc>
+          <w:tcPr>
+            <w:tcW w:w="1767" w:type="dxa"/>
           </w:tcPr>
           <w:p>
             <w:pPr>
               <w:jc w:val="center"/>
               <w:cnfStyle w:val="000000000000" w:firstRow="0" w:lastRow="0" w:firstColumn="0" w:lastColumn="0" w:oddVBand="0" w:evenVBand="0" w:oddHBand="0" w:evenHBand="0" w:firstRowFirstColumn="0" w:firstRowLastColumn="0" w:lastRowFirstColumn="0" w:lastRowLastColumn="0"/>
             </w:pPr>
-          </w:p>
-        </w:tc>
-        <w:tc>
-          <w:tcPr>
-            <w:tcW w:w="2349" w:type="dxa"/>
+            <w:r>
+              <w:t>X</w:t>
+            </w:r>
+          </w:p>
+        </w:tc>
+        <w:tc>
+          <w:tcPr>
+            <w:tcW w:w="1717" w:type="dxa"/>
           </w:tcPr>
           <w:p>
             <w:pPr>
               <w:jc w:val="center"/>
               <w:cnfStyle w:val="000000000000" w:firstRow="0" w:lastRow="0" w:firstColumn="0" w:lastColumn="0" w:oddVBand="0" w:evenVBand="0" w:oddHBand="0" w:evenHBand="0" w:firstRowFirstColumn="0" w:firstRowLastColumn="0" w:lastRowFirstColumn="0" w:lastRowLastColumn="0"/>
             </w:pPr>
-          </w:p>
-        </w:tc>
-        <w:tc>
-          <w:tcPr>
-            <w:tcW w:w="2349" w:type="dxa"/>
+            <w:r>
+              <w:t>-</w:t>
+            </w:r>
+          </w:p>
+        </w:tc>
+        <w:tc>
+          <w:tcPr>
+            <w:tcW w:w="1781" w:type="dxa"/>
           </w:tcPr>
           <w:p>
             <w:pPr>
               <w:jc w:val="center"/>
               <w:cnfStyle w:val="000000000000" w:firstRow="0" w:lastRow="0" w:firstColumn="0" w:lastColumn="0" w:oddVBand="0" w:evenVBand="0" w:oddHBand="0" w:evenHBand="0" w:firstRowFirstColumn="0" w:firstRowLastColumn="0" w:lastRowFirstColumn="0" w:lastRowLastColumn="0"/>
             </w:pPr>
+            <w:r>
+              <w:t>-</w:t>
+            </w:r>
+          </w:p>
+        </w:tc>
+        <w:tc>
+          <w:tcPr>
+            <w:tcW w:w="1639" w:type="dxa"/>
+          </w:tcPr>
+          <w:p>
+            <w:pPr>
+              <w:jc w:val="center"/>
+              <w:cnfStyle w:val="000000000000" w:firstRow="0" w:lastRow="0" w:firstColumn="0" w:lastColumn="0" w:oddVBand="0" w:evenVBand="0" w:oddHBand="0" w:evenHBand="0" w:firstRowFirstColumn="0" w:firstRowLastColumn="0" w:lastRowFirstColumn="0" w:lastRowLastColumn="0"/>
+            </w:pPr>
+            <w:r>
+              <w:t>-</w:t>
+            </w:r>
           </w:p>
         </w:tc>
       </w:tr>
@@ -5233,53 +5331,71 @@
         <w:tc>
           <w:tcPr>
             <w:cnfStyle w:val="001000000000" w:firstRow="0" w:lastRow="0" w:firstColumn="1" w:lastColumn="0" w:oddVBand="0" w:evenVBand="0" w:oddHBand="0" w:evenHBand="0" w:firstRowFirstColumn="0" w:firstRowLastColumn="0" w:lastRowFirstColumn="0" w:lastRowLastColumn="0"/>
-            <w:tcW w:w="2348" w:type="dxa"/>
-          </w:tcPr>
-          <w:p>
-            <w:pPr>
-              <w:rPr>
-                <w:highlight w:val="yellow"/>
-              </w:rPr>
-            </w:pPr>
-            <w:r>
-              <w:rPr>
-                <w:highlight w:val="yellow"/>
-              </w:rPr>
-              <w:t>...</w:t>
-            </w:r>
-          </w:p>
-        </w:tc>
-        <w:tc>
-          <w:tcPr>
-            <w:tcW w:w="2348" w:type="dxa"/>
+            <w:tcW w:w="2734" w:type="dxa"/>
+          </w:tcPr>
+          <w:p>
+            <w:pPr>
+              <w:jc w:val="center"/>
+            </w:pPr>
+            <w:r>
+              <w:t>Pesquisa elaborada com Filtros</w:t>
+            </w:r>
+          </w:p>
+        </w:tc>
+        <w:tc>
+          <w:tcPr>
+            <w:tcW w:w="1767" w:type="dxa"/>
           </w:tcPr>
           <w:p>
             <w:pPr>
               <w:jc w:val="center"/>
               <w:cnfStyle w:val="000000100000" w:firstRow="0" w:lastRow="0" w:firstColumn="0" w:lastColumn="0" w:oddVBand="0" w:evenVBand="0" w:oddHBand="1" w:evenHBand="0" w:firstRowFirstColumn="0" w:firstRowLastColumn="0" w:lastRowFirstColumn="0" w:lastRowLastColumn="0"/>
             </w:pPr>
-          </w:p>
-        </w:tc>
-        <w:tc>
-          <w:tcPr>
-            <w:tcW w:w="2349" w:type="dxa"/>
+            <w:r>
+              <w:t>X</w:t>
+            </w:r>
+          </w:p>
+        </w:tc>
+        <w:tc>
+          <w:tcPr>
+            <w:tcW w:w="1717" w:type="dxa"/>
           </w:tcPr>
           <w:p>
             <w:pPr>
               <w:jc w:val="center"/>
               <w:cnfStyle w:val="000000100000" w:firstRow="0" w:lastRow="0" w:firstColumn="0" w:lastColumn="0" w:oddVBand="0" w:evenVBand="0" w:oddHBand="1" w:evenHBand="0" w:firstRowFirstColumn="0" w:firstRowLastColumn="0" w:lastRowFirstColumn="0" w:lastRowLastColumn="0"/>
             </w:pPr>
-          </w:p>
-        </w:tc>
-        <w:tc>
-          <w:tcPr>
-            <w:tcW w:w="2349" w:type="dxa"/>
+            <w:r>
+              <w:t>X</w:t>
+            </w:r>
+          </w:p>
+        </w:tc>
+        <w:tc>
+          <w:tcPr>
+            <w:tcW w:w="1781" w:type="dxa"/>
           </w:tcPr>
           <w:p>
             <w:pPr>
               <w:jc w:val="center"/>
               <w:cnfStyle w:val="000000100000" w:firstRow="0" w:lastRow="0" w:firstColumn="0" w:lastColumn="0" w:oddVBand="0" w:evenVBand="0" w:oddHBand="1" w:evenHBand="0" w:firstRowFirstColumn="0" w:firstRowLastColumn="0" w:lastRowFirstColumn="0" w:lastRowLastColumn="0"/>
             </w:pPr>
+            <w:r>
+              <w:t>X</w:t>
+            </w:r>
+          </w:p>
+        </w:tc>
+        <w:tc>
+          <w:tcPr>
+            <w:tcW w:w="1639" w:type="dxa"/>
+          </w:tcPr>
+          <w:p>
+            <w:pPr>
+              <w:jc w:val="center"/>
+              <w:cnfStyle w:val="000000100000" w:firstRow="0" w:lastRow="0" w:firstColumn="0" w:lastColumn="0" w:oddVBand="0" w:evenVBand="0" w:oddHBand="1" w:evenHBand="0" w:firstRowFirstColumn="0" w:firstRowLastColumn="0" w:lastRowFirstColumn="0" w:lastRowLastColumn="0"/>
+            </w:pPr>
+            <w:r>
+              <w:t>X</w:t>
+            </w:r>
           </w:p>
         </w:tc>
       </w:tr>
@@ -5287,41 +5403,71 @@
         <w:tc>
           <w:tcPr>
             <w:cnfStyle w:val="001000000000" w:firstRow="0" w:lastRow="0" w:firstColumn="1" w:lastColumn="0" w:oddVBand="0" w:evenVBand="0" w:oddHBand="0" w:evenHBand="0" w:firstRowFirstColumn="0" w:firstRowLastColumn="0" w:lastRowFirstColumn="0" w:lastRowLastColumn="0"/>
-            <w:tcW w:w="2348" w:type="dxa"/>
-          </w:tcPr>
-          <w:p/>
-        </w:tc>
-        <w:tc>
-          <w:tcPr>
-            <w:tcW w:w="2348" w:type="dxa"/>
+            <w:tcW w:w="2734" w:type="dxa"/>
+          </w:tcPr>
+          <w:p>
+            <w:pPr>
+              <w:jc w:val="center"/>
+            </w:pPr>
+            <w:r>
+              <w:t>Mostrar Lista de Empresas</w:t>
+            </w:r>
+          </w:p>
+        </w:tc>
+        <w:tc>
+          <w:tcPr>
+            <w:tcW w:w="1767" w:type="dxa"/>
           </w:tcPr>
           <w:p>
             <w:pPr>
               <w:jc w:val="center"/>
               <w:cnfStyle w:val="000000000000" w:firstRow="0" w:lastRow="0" w:firstColumn="0" w:lastColumn="0" w:oddVBand="0" w:evenVBand="0" w:oddHBand="0" w:evenHBand="0" w:firstRowFirstColumn="0" w:firstRowLastColumn="0" w:lastRowFirstColumn="0" w:lastRowLastColumn="0"/>
             </w:pPr>
-          </w:p>
-        </w:tc>
-        <w:tc>
-          <w:tcPr>
-            <w:tcW w:w="2349" w:type="dxa"/>
+            <w:r>
+              <w:t>X</w:t>
+            </w:r>
+          </w:p>
+        </w:tc>
+        <w:tc>
+          <w:tcPr>
+            <w:tcW w:w="1717" w:type="dxa"/>
           </w:tcPr>
           <w:p>
             <w:pPr>
               <w:jc w:val="center"/>
               <w:cnfStyle w:val="000000000000" w:firstRow="0" w:lastRow="0" w:firstColumn="0" w:lastColumn="0" w:oddVBand="0" w:evenVBand="0" w:oddHBand="0" w:evenHBand="0" w:firstRowFirstColumn="0" w:firstRowLastColumn="0" w:lastRowFirstColumn="0" w:lastRowLastColumn="0"/>
             </w:pPr>
-          </w:p>
-        </w:tc>
-        <w:tc>
-          <w:tcPr>
-            <w:tcW w:w="2349" w:type="dxa"/>
+            <w:r>
+              <w:t>X</w:t>
+            </w:r>
+          </w:p>
+        </w:tc>
+        <w:tc>
+          <w:tcPr>
+            <w:tcW w:w="1781" w:type="dxa"/>
           </w:tcPr>
           <w:p>
             <w:pPr>
               <w:jc w:val="center"/>
               <w:cnfStyle w:val="000000000000" w:firstRow="0" w:lastRow="0" w:firstColumn="0" w:lastColumn="0" w:oddVBand="0" w:evenVBand="0" w:oddHBand="0" w:evenHBand="0" w:firstRowFirstColumn="0" w:firstRowLastColumn="0" w:lastRowFirstColumn="0" w:lastRowLastColumn="0"/>
             </w:pPr>
+            <w:r>
+              <w:t>X</w:t>
+            </w:r>
+          </w:p>
+        </w:tc>
+        <w:tc>
+          <w:tcPr>
+            <w:tcW w:w="1639" w:type="dxa"/>
+          </w:tcPr>
+          <w:p>
+            <w:pPr>
+              <w:jc w:val="center"/>
+              <w:cnfStyle w:val="000000000000" w:firstRow="0" w:lastRow="0" w:firstColumn="0" w:lastColumn="0" w:oddVBand="0" w:evenVBand="0" w:oddHBand="0" w:evenHBand="0" w:firstRowFirstColumn="0" w:firstRowLastColumn="0" w:lastRowFirstColumn="0" w:lastRowLastColumn="0"/>
+            </w:pPr>
+            <w:r>
+              <w:t>-</w:t>
+            </w:r>
           </w:p>
         </w:tc>
       </w:tr>
@@ -5332,41 +5478,143 @@
         <w:tc>
           <w:tcPr>
             <w:cnfStyle w:val="001000000000" w:firstRow="0" w:lastRow="0" w:firstColumn="1" w:lastColumn="0" w:oddVBand="0" w:evenVBand="0" w:oddHBand="0" w:evenHBand="0" w:firstRowFirstColumn="0" w:firstRowLastColumn="0" w:lastRowFirstColumn="0" w:lastRowLastColumn="0"/>
-            <w:tcW w:w="2348" w:type="dxa"/>
-          </w:tcPr>
-          <w:p/>
-        </w:tc>
-        <w:tc>
-          <w:tcPr>
-            <w:tcW w:w="2348" w:type="dxa"/>
+            <w:tcW w:w="2734" w:type="dxa"/>
+          </w:tcPr>
+          <w:p>
+            <w:pPr>
+              <w:jc w:val="center"/>
+            </w:pPr>
+            <w:r>
+              <w:t>Chat</w:t>
+            </w:r>
+          </w:p>
+        </w:tc>
+        <w:tc>
+          <w:tcPr>
+            <w:tcW w:w="1767" w:type="dxa"/>
           </w:tcPr>
           <w:p>
             <w:pPr>
               <w:jc w:val="center"/>
               <w:cnfStyle w:val="000000100000" w:firstRow="0" w:lastRow="0" w:firstColumn="0" w:lastColumn="0" w:oddVBand="0" w:evenVBand="0" w:oddHBand="1" w:evenHBand="0" w:firstRowFirstColumn="0" w:firstRowLastColumn="0" w:lastRowFirstColumn="0" w:lastRowLastColumn="0"/>
             </w:pPr>
-          </w:p>
-        </w:tc>
-        <w:tc>
-          <w:tcPr>
-            <w:tcW w:w="2349" w:type="dxa"/>
+            <w:r>
+              <w:t>-</w:t>
+            </w:r>
+          </w:p>
+        </w:tc>
+        <w:tc>
+          <w:tcPr>
+            <w:tcW w:w="1717" w:type="dxa"/>
           </w:tcPr>
           <w:p>
             <w:pPr>
               <w:jc w:val="center"/>
               <w:cnfStyle w:val="000000100000" w:firstRow="0" w:lastRow="0" w:firstColumn="0" w:lastColumn="0" w:oddVBand="0" w:evenVBand="0" w:oddHBand="1" w:evenHBand="0" w:firstRowFirstColumn="0" w:firstRowLastColumn="0" w:lastRowFirstColumn="0" w:lastRowLastColumn="0"/>
             </w:pPr>
-          </w:p>
-        </w:tc>
-        <w:tc>
-          <w:tcPr>
-            <w:tcW w:w="2349" w:type="dxa"/>
+            <w:r>
+              <w:t>X</w:t>
+            </w:r>
+          </w:p>
+        </w:tc>
+        <w:tc>
+          <w:tcPr>
+            <w:tcW w:w="1781" w:type="dxa"/>
           </w:tcPr>
           <w:p>
             <w:pPr>
               <w:jc w:val="center"/>
               <w:cnfStyle w:val="000000100000" w:firstRow="0" w:lastRow="0" w:firstColumn="0" w:lastColumn="0" w:oddVBand="0" w:evenVBand="0" w:oddHBand="1" w:evenHBand="0" w:firstRowFirstColumn="0" w:firstRowLastColumn="0" w:lastRowFirstColumn="0" w:lastRowLastColumn="0"/>
             </w:pPr>
+            <w:r>
+              <w:t>X</w:t>
+            </w:r>
+          </w:p>
+        </w:tc>
+        <w:tc>
+          <w:tcPr>
+            <w:tcW w:w="1639" w:type="dxa"/>
+          </w:tcPr>
+          <w:p>
+            <w:pPr>
+              <w:jc w:val="center"/>
+              <w:cnfStyle w:val="000000100000" w:firstRow="0" w:lastRow="0" w:firstColumn="0" w:lastColumn="0" w:oddVBand="0" w:evenVBand="0" w:oddHBand="1" w:evenHBand="0" w:firstRowFirstColumn="0" w:firstRowLastColumn="0" w:lastRowFirstColumn="0" w:lastRowLastColumn="0"/>
+            </w:pPr>
+            <w:r>
+              <w:t>-</w:t>
+            </w:r>
+          </w:p>
+        </w:tc>
+      </w:tr>
+      <w:tr>
+        <w:tc>
+          <w:tcPr>
+            <w:cnfStyle w:val="001000000000" w:firstRow="0" w:lastRow="0" w:firstColumn="1" w:lastColumn="0" w:oddVBand="0" w:evenVBand="0" w:oddHBand="0" w:evenHBand="0" w:firstRowFirstColumn="0" w:firstRowLastColumn="0" w:lastRowFirstColumn="0" w:lastRowLastColumn="0"/>
+            <w:tcW w:w="2734" w:type="dxa"/>
+          </w:tcPr>
+          <w:p>
+            <w:pPr>
+              <w:jc w:val="center"/>
+            </w:pPr>
+            <w:r>
+              <w:t>Ir buscar localização atual do utilizador</w:t>
+            </w:r>
+          </w:p>
+        </w:tc>
+        <w:tc>
+          <w:tcPr>
+            <w:tcW w:w="1767" w:type="dxa"/>
+          </w:tcPr>
+          <w:p>
+            <w:pPr>
+              <w:jc w:val="center"/>
+              <w:cnfStyle w:val="000000000000" w:firstRow="0" w:lastRow="0" w:firstColumn="0" w:lastColumn="0" w:oddVBand="0" w:evenVBand="0" w:oddHBand="0" w:evenHBand="0" w:firstRowFirstColumn="0" w:firstRowLastColumn="0" w:lastRowFirstColumn="0" w:lastRowLastColumn="0"/>
+            </w:pPr>
+            <w:r>
+              <w:t>-</w:t>
+            </w:r>
+          </w:p>
+        </w:tc>
+        <w:tc>
+          <w:tcPr>
+            <w:tcW w:w="1717" w:type="dxa"/>
+          </w:tcPr>
+          <w:p>
+            <w:pPr>
+              <w:jc w:val="center"/>
+              <w:cnfStyle w:val="000000000000" w:firstRow="0" w:lastRow="0" w:firstColumn="0" w:lastColumn="0" w:oddVBand="0" w:evenVBand="0" w:oddHBand="0" w:evenHBand="0" w:firstRowFirstColumn="0" w:firstRowLastColumn="0" w:lastRowFirstColumn="0" w:lastRowLastColumn="0"/>
+            </w:pPr>
+            <w:r>
+              <w:t>X</w:t>
+            </w:r>
+          </w:p>
+        </w:tc>
+        <w:tc>
+          <w:tcPr>
+            <w:tcW w:w="1781" w:type="dxa"/>
+          </w:tcPr>
+          <w:p>
+            <w:pPr>
+              <w:jc w:val="center"/>
+              <w:cnfStyle w:val="000000000000" w:firstRow="0" w:lastRow="0" w:firstColumn="0" w:lastColumn="0" w:oddVBand="0" w:evenVBand="0" w:oddHBand="0" w:evenHBand="0" w:firstRowFirstColumn="0" w:firstRowLastColumn="0" w:lastRowFirstColumn="0" w:lastRowLastColumn="0"/>
+            </w:pPr>
+            <w:r>
+              <w:t>-</w:t>
+            </w:r>
+          </w:p>
+        </w:tc>
+        <w:tc>
+          <w:tcPr>
+            <w:tcW w:w="1639" w:type="dxa"/>
+          </w:tcPr>
+          <w:p>
+            <w:pPr>
+              <w:jc w:val="center"/>
+              <w:cnfStyle w:val="000000000000" w:firstRow="0" w:lastRow="0" w:firstColumn="0" w:lastColumn="0" w:oddVBand="0" w:evenVBand="0" w:oddHBand="0" w:evenHBand="0" w:firstRowFirstColumn="0" w:firstRowLastColumn="0" w:lastRowFirstColumn="0" w:lastRowLastColumn="0"/>
+            </w:pPr>
+            <w:r>
+              <w:t>X</w:t>
+            </w:r>
           </w:p>
         </w:tc>
       </w:tr>
@@ -5442,27 +5690,32 @@
       <w:r>
         <w:t xml:space="preserve">Tabela </w:t>
       </w:r>
-      <w:fldSimple w:instr=" SEQ Tabela \* ARABIC ">
-        <w:r>
-          <w:rPr>
-            <w:noProof/>
-          </w:rPr>
-          <w:t>5</w:t>
-        </w:r>
-      </w:fldSimple>
+      <w:r>
+        <w:fldChar w:fldCharType="begin"/>
+      </w:r>
+      <w:r>
+        <w:instrText xml:space="preserve"> SEQ Tabela \* ARABIC </w:instrText>
+      </w:r>
+      <w:r>
+        <w:fldChar w:fldCharType="separate"/>
+      </w:r>
+      <w:r>
+        <w:rPr>
+          <w:noProof/>
+        </w:rPr>
+        <w:t>5</w:t>
+      </w:r>
+      <w:r>
+        <w:rPr>
+          <w:noProof/>
+        </w:rPr>
+        <w:fldChar w:fldCharType="end"/>
+      </w:r>
       <w:r>
         <w:t xml:space="preserve"> – </w:t>
       </w:r>
       <w:r>
-        <w:t xml:space="preserve">Roles dos diferentes </w:t>
-      </w:r>
-      <w:proofErr w:type="spellStart"/>
-      <w:r>
-        <w:t>end-users</w:t>
-      </w:r>
-      <w:proofErr w:type="spellEnd"/>
-      <w:r>
-        <w:t xml:space="preserve"> do SI</w:t>
+        <w:t>Roles dos diferentes end-users do SI</w:t>
       </w:r>
       <w:bookmarkEnd w:id="13"/>
     </w:p>
@@ -5520,11 +5773,9 @@
               <w:jc w:val="center"/>
               <w:cnfStyle w:val="100000000000" w:firstRow="1" w:lastRow="0" w:firstColumn="0" w:lastColumn="0" w:oddVBand="0" w:evenVBand="0" w:oddHBand="0" w:evenHBand="0" w:firstRowFirstColumn="0" w:firstRowLastColumn="0" w:lastRowFirstColumn="0" w:lastRowLastColumn="0"/>
             </w:pPr>
-            <w:proofErr w:type="spellStart"/>
             <w:r>
               <w:t>Back-office</w:t>
             </w:r>
-            <w:proofErr w:type="spellEnd"/>
           </w:p>
         </w:tc>
         <w:tc>
@@ -5536,11 +5787,9 @@
               <w:jc w:val="center"/>
               <w:cnfStyle w:val="100000000000" w:firstRow="1" w:lastRow="0" w:firstColumn="0" w:lastColumn="0" w:oddVBand="0" w:evenVBand="0" w:oddHBand="0" w:evenHBand="0" w:firstRowFirstColumn="0" w:firstRowLastColumn="0" w:lastRowFirstColumn="0" w:lastRowLastColumn="0"/>
             </w:pPr>
-            <w:proofErr w:type="spellStart"/>
             <w:r>
               <w:t>Front-office</w:t>
             </w:r>
-            <w:proofErr w:type="spellEnd"/>
           </w:p>
         </w:tc>
         <w:tc>
@@ -5574,19 +5823,9 @@
                 <w:highlight w:val="yellow"/>
               </w:rPr>
             </w:pPr>
-            <w:proofErr w:type="spellStart"/>
-            <w:r>
-              <w:t>Sys</w:t>
-            </w:r>
-            <w:proofErr w:type="spellEnd"/>
-            <w:r>
-              <w:t xml:space="preserve"> </w:t>
-            </w:r>
-            <w:proofErr w:type="spellStart"/>
-            <w:r>
-              <w:t>Admin</w:t>
-            </w:r>
-            <w:proofErr w:type="spellEnd"/>
+            <w:r>
+              <w:t>Sys Admin</w:t>
+            </w:r>
           </w:p>
         </w:tc>
         <w:tc>
@@ -5605,21 +5844,7 @@
               <w:rPr>
                 <w:highlight w:val="yellow"/>
               </w:rPr>
-              <w:t xml:space="preserve">Gestão do </w:t>
-            </w:r>
-            <w:proofErr w:type="spellStart"/>
-            <w:r>
-              <w:rPr>
-                <w:highlight w:val="yellow"/>
-              </w:rPr>
-              <w:t>backoffice</w:t>
-            </w:r>
-            <w:proofErr w:type="spellEnd"/>
-            <w:r>
-              <w:rPr>
-                <w:highlight w:val="yellow"/>
-              </w:rPr>
-              <w:t>:</w:t>
+              <w:t>Gestão do backoffice:</w:t>
             </w:r>
           </w:p>
           <w:p>
@@ -6142,35 +6367,7 @@
         <w:rPr>
           <w:highlight w:val="yellow"/>
         </w:rPr>
-        <w:t xml:space="preserve">: Nomenclatura exemplo separada por tipo </w:t>
-      </w:r>
-      <w:proofErr w:type="spellStart"/>
-      <w:r>
-        <w:rPr>
-          <w:highlight w:val="yellow"/>
-        </w:rPr>
-        <w:t>front-office</w:t>
-      </w:r>
-      <w:proofErr w:type="spellEnd"/>
-      <w:r>
-        <w:rPr>
-          <w:highlight w:val="yellow"/>
-        </w:rPr>
-        <w:t xml:space="preserve">, </w:t>
-      </w:r>
-      <w:proofErr w:type="spellStart"/>
-      <w:r>
-        <w:rPr>
-          <w:highlight w:val="yellow"/>
-        </w:rPr>
-        <w:t>back-office</w:t>
-      </w:r>
-      <w:proofErr w:type="spellEnd"/>
-      <w:r>
-        <w:rPr>
-          <w:highlight w:val="yellow"/>
-        </w:rPr>
-        <w:t>, app mobile</w:t>
+        <w:t>: Nomenclatura exemplo separada por tipo front-office, back-office, app mobile</w:t>
       </w:r>
     </w:p>
     <w:p>
@@ -6234,23 +6431,31 @@
       <w:r>
         <w:t xml:space="preserve">Tabela </w:t>
       </w:r>
-      <w:fldSimple w:instr=" SEQ Tabela \* ARABIC ">
-        <w:r>
-          <w:rPr>
-            <w:noProof/>
-          </w:rPr>
-          <w:t>6</w:t>
-        </w:r>
-      </w:fldSimple>
-      <w:r>
-        <w:t xml:space="preserve"> – Requisitos funcionais </w:t>
-      </w:r>
-      <w:proofErr w:type="spellStart"/>
-      <w:r>
-        <w:t>Front-Office</w:t>
+      <w:r>
+        <w:fldChar w:fldCharType="begin"/>
+      </w:r>
+      <w:r>
+        <w:instrText xml:space="preserve"> SEQ Tabela \* ARABIC </w:instrText>
+      </w:r>
+      <w:r>
+        <w:fldChar w:fldCharType="separate"/>
+      </w:r>
+      <w:r>
+        <w:rPr>
+          <w:noProof/>
+        </w:rPr>
+        <w:t>6</w:t>
+      </w:r>
+      <w:r>
+        <w:rPr>
+          <w:noProof/>
+        </w:rPr>
+        <w:fldChar w:fldCharType="end"/>
+      </w:r>
+      <w:r>
+        <w:t xml:space="preserve"> – Requisitos funcionais Front-Office</w:t>
       </w:r>
       <w:bookmarkEnd w:id="14"/>
-      <w:proofErr w:type="spellEnd"/>
     </w:p>
     <w:tbl>
       <w:tblPr>
@@ -6659,23 +6864,31 @@
         <w:lastRenderedPageBreak/>
         <w:t xml:space="preserve">Tabela </w:t>
       </w:r>
-      <w:fldSimple w:instr=" SEQ Tabela \* ARABIC ">
-        <w:r>
-          <w:rPr>
-            <w:noProof/>
-          </w:rPr>
-          <w:t>7</w:t>
-        </w:r>
-      </w:fldSimple>
-      <w:r>
-        <w:t xml:space="preserve"> – Requisitos funcionais </w:t>
-      </w:r>
-      <w:proofErr w:type="spellStart"/>
-      <w:r>
-        <w:t>Back-Office</w:t>
+      <w:r>
+        <w:fldChar w:fldCharType="begin"/>
+      </w:r>
+      <w:r>
+        <w:instrText xml:space="preserve"> SEQ Tabela \* ARABIC </w:instrText>
+      </w:r>
+      <w:r>
+        <w:fldChar w:fldCharType="separate"/>
+      </w:r>
+      <w:r>
+        <w:rPr>
+          <w:noProof/>
+        </w:rPr>
+        <w:t>7</w:t>
+      </w:r>
+      <w:r>
+        <w:rPr>
+          <w:noProof/>
+        </w:rPr>
+        <w:fldChar w:fldCharType="end"/>
+      </w:r>
+      <w:r>
+        <w:t xml:space="preserve"> – Requisitos funcionais Back-Office</w:t>
       </w:r>
       <w:bookmarkEnd w:id="15"/>
-      <w:proofErr w:type="spellEnd"/>
     </w:p>
     <w:tbl>
       <w:tblPr>
@@ -7125,14 +7338,27 @@
       <w:r>
         <w:t xml:space="preserve">Tabela </w:t>
       </w:r>
-      <w:fldSimple w:instr=" SEQ Tabela \* ARABIC ">
-        <w:r>
-          <w:rPr>
-            <w:noProof/>
-          </w:rPr>
-          <w:t>8</w:t>
-        </w:r>
-      </w:fldSimple>
+      <w:r>
+        <w:fldChar w:fldCharType="begin"/>
+      </w:r>
+      <w:r>
+        <w:instrText xml:space="preserve"> SEQ Tabela \* ARABIC </w:instrText>
+      </w:r>
+      <w:r>
+        <w:fldChar w:fldCharType="separate"/>
+      </w:r>
+      <w:r>
+        <w:rPr>
+          <w:noProof/>
+        </w:rPr>
+        <w:t>8</w:t>
+      </w:r>
+      <w:r>
+        <w:rPr>
+          <w:noProof/>
+        </w:rPr>
+        <w:fldChar w:fldCharType="end"/>
+      </w:r>
       <w:r>
         <w:t xml:space="preserve"> – Requisitos funcionais App mobile</w:t>
       </w:r>
@@ -7634,21 +7860,7 @@
         <w:rPr>
           <w:highlight w:val="yellow"/>
         </w:rPr>
-        <w:t xml:space="preserve">: Sujeito + Ação (com o verbo “deve”). Ex: O sistema deve utilizar a API </w:t>
-      </w:r>
-      <w:proofErr w:type="spellStart"/>
-      <w:r>
-        <w:rPr>
-          <w:highlight w:val="yellow"/>
-        </w:rPr>
-        <w:t>xpto</w:t>
-      </w:r>
-      <w:proofErr w:type="spellEnd"/>
-      <w:r>
-        <w:rPr>
-          <w:highlight w:val="yellow"/>
-        </w:rPr>
-        <w:t xml:space="preserve">.  </w:t>
+        <w:t xml:space="preserve">: Sujeito + Ação (com o verbo “deve”). Ex: O sistema deve utilizar a API xpto.  </w:t>
       </w:r>
     </w:p>
     <w:p>
@@ -7682,35 +7894,7 @@
         <w:rPr>
           <w:highlight w:val="yellow"/>
         </w:rPr>
-        <w:t>Usabilidade (</w:t>
-      </w:r>
-      <w:proofErr w:type="spellStart"/>
-      <w:r>
-        <w:rPr>
-          <w:highlight w:val="yellow"/>
-        </w:rPr>
-        <w:t>Usability</w:t>
-      </w:r>
-      <w:proofErr w:type="spellEnd"/>
-      <w:r>
-        <w:rPr>
-          <w:highlight w:val="yellow"/>
-        </w:rPr>
-        <w:t xml:space="preserve">) – foca-se na perspetiva da interação com o utilizador (facilidade de uso). Ex: A interface do website deve ser </w:t>
-      </w:r>
-      <w:proofErr w:type="spellStart"/>
-      <w:r>
-        <w:rPr>
-          <w:highlight w:val="yellow"/>
-        </w:rPr>
-        <w:t>user-friendly</w:t>
-      </w:r>
-      <w:proofErr w:type="spellEnd"/>
-      <w:r>
-        <w:rPr>
-          <w:highlight w:val="yellow"/>
-        </w:rPr>
-        <w:t xml:space="preserve"> e fácil de usar.</w:t>
+        <w:t>Usabilidade (Usability) – foca-se na perspetiva da interação com o utilizador (facilidade de uso). Ex: A interface do website deve ser user-friendly e fácil de usar.</w:t>
       </w:r>
     </w:p>
     <w:p>
@@ -7723,21 +7907,7 @@
         <w:rPr>
           <w:highlight w:val="yellow"/>
         </w:rPr>
-        <w:t>Fiabilidade (</w:t>
-      </w:r>
-      <w:proofErr w:type="spellStart"/>
-      <w:r>
-        <w:rPr>
-          <w:highlight w:val="yellow"/>
-        </w:rPr>
-        <w:t>Reliability</w:t>
-      </w:r>
-      <w:proofErr w:type="spellEnd"/>
-      <w:r>
-        <w:rPr>
-          <w:highlight w:val="yellow"/>
-        </w:rPr>
-        <w:t>) – habilidade do software se comportar de forma consistente e aceitável para o utilizador; é a probabilidade e percentagem do software funcionar sem falhas para um período específico de tempo ou uso. Ex: Os candidatos devem aceder aos seus currículos 98% das vezes, sem falhas.</w:t>
+        <w:t>Fiabilidade (Reliability) – habilidade do software se comportar de forma consistente e aceitável para o utilizador; é a probabilidade e percentagem do software funcionar sem falhas para um período específico de tempo ou uso. Ex: Os candidatos devem aceder aos seus currículos 98% das vezes, sem falhas.</w:t>
       </w:r>
     </w:p>
     <w:p>
@@ -7750,21 +7920,7 @@
         <w:rPr>
           <w:highlight w:val="yellow"/>
         </w:rPr>
-        <w:t>Segurança (</w:t>
-      </w:r>
-      <w:proofErr w:type="spellStart"/>
-      <w:r>
-        <w:rPr>
-          <w:highlight w:val="yellow"/>
-        </w:rPr>
-        <w:t>Security</w:t>
-      </w:r>
-      <w:proofErr w:type="spellEnd"/>
-      <w:r>
-        <w:rPr>
-          <w:highlight w:val="yellow"/>
-        </w:rPr>
-        <w:t>) – define como o sistema se encontra protegido ou como deve ser efetuado o acesso ao sistema. Ex: Devem ser efetuadas 2 cópias de segurança dos dados do sistema diariamente, sendo que 1 delas deve encontrar-se em local externo.</w:t>
+        <w:t>Segurança (Security) – define como o sistema se encontra protegido ou como deve ser efetuado o acesso ao sistema. Ex: Devem ser efetuadas 2 cópias de segurança dos dados do sistema diariamente, sendo que 1 delas deve encontrar-se em local externo.</w:t>
       </w:r>
     </w:p>
     <w:p>
@@ -7791,21 +7947,7 @@
           <w:highlight w:val="yellow"/>
         </w:rPr>
         <w:lastRenderedPageBreak/>
-        <w:t>Disponibilidade (</w:t>
-      </w:r>
-      <w:proofErr w:type="spellStart"/>
-      <w:r>
-        <w:rPr>
-          <w:highlight w:val="yellow"/>
-        </w:rPr>
-        <w:t>Availability</w:t>
-      </w:r>
-      <w:proofErr w:type="spellEnd"/>
-      <w:r>
-        <w:rPr>
-          <w:highlight w:val="yellow"/>
-        </w:rPr>
-        <w:t>) – define o tempo de funcionamento do sistema, o tempo que leva para reparar uma falha e o tempo entre ciclos. Ex: O diretor de recursos humanos deve poder publicar empregos no site durante a semana e ao fim-de-semana, a qualquer hora do dia (disponibilidade 24x7).</w:t>
+        <w:t>Disponibilidade (Availability) – define o tempo de funcionamento do sistema, o tempo que leva para reparar uma falha e o tempo entre ciclos. Ex: O diretor de recursos humanos deve poder publicar empregos no site durante a semana e ao fim-de-semana, a qualquer hora do dia (disponibilidade 24x7).</w:t>
       </w:r>
     </w:p>
     <w:p>
@@ -7818,21 +7960,7 @@
         <w:rPr>
           <w:highlight w:val="yellow"/>
         </w:rPr>
-        <w:t>Ambiente (</w:t>
-      </w:r>
-      <w:proofErr w:type="spellStart"/>
-      <w:r>
-        <w:rPr>
-          <w:highlight w:val="yellow"/>
-        </w:rPr>
-        <w:t>Portability</w:t>
-      </w:r>
-      <w:proofErr w:type="spellEnd"/>
-      <w:r>
-        <w:rPr>
-          <w:highlight w:val="yellow"/>
-        </w:rPr>
-        <w:t>) – especificam o ambiente operacional do sistema (capacidade de adaptação). Ex: O sistema deve ser capaz de correr no SO Windows e Linux.</w:t>
+        <w:t>Ambiente (Portability) – especificam o ambiente operacional do sistema (capacidade de adaptação). Ex: O sistema deve ser capaz de correr no SO Windows e Linux.</w:t>
       </w:r>
     </w:p>
     <w:p>
@@ -7845,21 +7973,7 @@
         <w:rPr>
           <w:highlight w:val="yellow"/>
         </w:rPr>
-        <w:t>Desenvolvimento (</w:t>
-      </w:r>
-      <w:proofErr w:type="spellStart"/>
-      <w:r>
-        <w:rPr>
-          <w:highlight w:val="yellow"/>
-        </w:rPr>
-        <w:t>Implementation</w:t>
-      </w:r>
-      <w:proofErr w:type="spellEnd"/>
-      <w:r>
-        <w:rPr>
-          <w:highlight w:val="yellow"/>
-        </w:rPr>
-        <w:t>) – indicam restrições ao uso de ferramentas ou linguagens de programação; ou do desenvolvimento do projeto em si; standards. Ex: O sistema deve ser desenvolvido utilizando a linguagem de programação Java.</w:t>
+        <w:t>Desenvolvimento (Implementation) – indicam restrições ao uso de ferramentas ou linguagens de programação; ou do desenvolvimento do projeto em si; standards. Ex: O sistema deve ser desenvolvido utilizando a linguagem de programação Java.</w:t>
       </w:r>
     </w:p>
     <w:p>
@@ -7881,14 +7995,27 @@
       <w:r>
         <w:t xml:space="preserve">Tabela </w:t>
       </w:r>
-      <w:fldSimple w:instr=" SEQ Tabela \* ARABIC ">
-        <w:r>
-          <w:rPr>
-            <w:noProof/>
-          </w:rPr>
-          <w:t>9</w:t>
-        </w:r>
-      </w:fldSimple>
+      <w:r>
+        <w:fldChar w:fldCharType="begin"/>
+      </w:r>
+      <w:r>
+        <w:instrText xml:space="preserve"> SEQ Tabela \* ARABIC </w:instrText>
+      </w:r>
+      <w:r>
+        <w:fldChar w:fldCharType="separate"/>
+      </w:r>
+      <w:r>
+        <w:rPr>
+          <w:noProof/>
+        </w:rPr>
+        <w:t>9</w:t>
+      </w:r>
+      <w:r>
+        <w:rPr>
+          <w:noProof/>
+        </w:rPr>
+        <w:fldChar w:fldCharType="end"/>
+      </w:r>
       <w:r>
         <w:t xml:space="preserve"> – Requisitos</w:t>
       </w:r>
@@ -8479,21 +8606,11 @@
         <w:pStyle w:val="Ttulo1"/>
       </w:pPr>
       <w:bookmarkStart w:id="18" w:name="_Toc83646919"/>
-      <w:proofErr w:type="spellStart"/>
       <w:r>
         <w:lastRenderedPageBreak/>
-        <w:t>User</w:t>
-      </w:r>
-      <w:proofErr w:type="spellEnd"/>
-      <w:r>
-        <w:t xml:space="preserve"> </w:t>
-      </w:r>
-      <w:proofErr w:type="spellStart"/>
-      <w:r>
-        <w:t>Stories</w:t>
+        <w:t>User Stories</w:t>
       </w:r>
       <w:bookmarkEnd w:id="18"/>
-      <w:proofErr w:type="spellEnd"/>
     </w:p>
     <w:p>
       <w:r>
@@ -8506,40 +8623,17 @@
         <w:rPr>
           <w:highlight w:val="yellow"/>
         </w:rPr>
-        <w:t xml:space="preserve">especificados os requisitos funcionais do ponto de vista do utilizador sob forma de </w:t>
-      </w:r>
-      <w:proofErr w:type="spellStart"/>
+        <w:t>especificados os requisitos funcionais do ponto de vista do utilizador sob forma de User Stories</w:t>
+      </w:r>
+      <w:r>
+        <w:t xml:space="preserve"> </w:t>
+      </w:r>
       <w:r>
         <w:rPr>
           <w:highlight w:val="yellow"/>
         </w:rPr>
-        <w:t>User</w:t>
-      </w:r>
-      <w:proofErr w:type="spellEnd"/>
-      <w:r>
-        <w:rPr>
-          <w:highlight w:val="yellow"/>
-        </w:rPr>
-        <w:t xml:space="preserve"> </w:t>
-      </w:r>
-      <w:proofErr w:type="spellStart"/>
-      <w:r>
-        <w:rPr>
-          <w:highlight w:val="yellow"/>
-        </w:rPr>
-        <w:t>Stories</w:t>
-      </w:r>
-      <w:proofErr w:type="spellEnd"/>
-      <w:r>
-        <w:t xml:space="preserve"> </w:t>
-      </w:r>
-      <w:r>
-        <w:rPr>
-          <w:highlight w:val="yellow"/>
-        </w:rPr>
         <w:t xml:space="preserve">As </w:t>
       </w:r>
-      <w:proofErr w:type="spellStart"/>
       <w:r>
         <w:rPr>
           <w:i/>
@@ -8548,80 +8642,23 @@
         </w:rPr>
         <w:t>issues</w:t>
       </w:r>
-      <w:proofErr w:type="spellEnd"/>
       <w:r>
         <w:rPr>
           <w:highlight w:val="yellow"/>
         </w:rPr>
-        <w:t xml:space="preserve"> devem ser estimadas em </w:t>
-      </w:r>
-      <w:proofErr w:type="spellStart"/>
+        <w:t xml:space="preserve"> devem ser estimadas em Story Points utilizando a sequência de Fibonacci: 1, 2, 3, 5, 8, 13, 20</w:t>
+      </w:r>
       <w:r>
         <w:rPr>
           <w:highlight w:val="yellow"/>
         </w:rPr>
-        <w:t>Story</w:t>
-      </w:r>
-      <w:proofErr w:type="spellEnd"/>
+        <w:t xml:space="preserve"> </w:t>
+      </w:r>
       <w:r>
         <w:rPr>
           <w:highlight w:val="yellow"/>
         </w:rPr>
-        <w:t xml:space="preserve"> </w:t>
-      </w:r>
-      <w:proofErr w:type="spellStart"/>
-      <w:r>
-        <w:rPr>
-          <w:highlight w:val="yellow"/>
-        </w:rPr>
-        <w:t>Points</w:t>
-      </w:r>
-      <w:proofErr w:type="spellEnd"/>
-      <w:r>
-        <w:rPr>
-          <w:highlight w:val="yellow"/>
-        </w:rPr>
-        <w:t xml:space="preserve"> utilizando a sequência de </w:t>
-      </w:r>
-      <w:proofErr w:type="spellStart"/>
-      <w:r>
-        <w:rPr>
-          <w:highlight w:val="yellow"/>
-        </w:rPr>
-        <w:t>Fibonacci</w:t>
-      </w:r>
-      <w:proofErr w:type="spellEnd"/>
-      <w:r>
-        <w:rPr>
-          <w:highlight w:val="yellow"/>
-        </w:rPr>
-        <w:t>: 1, 2, 3, 5, 8, 13, 20</w:t>
-      </w:r>
-      <w:r>
-        <w:rPr>
-          <w:highlight w:val="yellow"/>
-        </w:rPr>
-        <w:t xml:space="preserve"> </w:t>
-      </w:r>
-      <w:r>
-        <w:rPr>
-          <w:highlight w:val="yellow"/>
-        </w:rPr>
-        <w:t>(</w:t>
-      </w:r>
-      <w:proofErr w:type="spellStart"/>
-      <w:r>
-        <w:rPr>
-          <w:highlight w:val="yellow"/>
-        </w:rPr>
-        <w:t>máx</w:t>
-      </w:r>
-      <w:proofErr w:type="spellEnd"/>
-      <w:r>
-        <w:rPr>
-          <w:highlight w:val="yellow"/>
-        </w:rPr>
-        <w:t>).&gt;</w:t>
+        <w:t>(máx).&gt;</w:t>
       </w:r>
     </w:p>
     <w:p>
@@ -8717,21 +8754,7 @@
         <w:rPr>
           <w:highlight w:val="yellow"/>
         </w:rPr>
-        <w:t xml:space="preserve">Focar nestes 3 e evitar o Como (excluir aspetos de desenho, interface design </w:t>
-      </w:r>
-      <w:proofErr w:type="spellStart"/>
-      <w:r>
-        <w:rPr>
-          <w:highlight w:val="yellow"/>
-        </w:rPr>
-        <w:t>statements</w:t>
-      </w:r>
-      <w:proofErr w:type="spellEnd"/>
-      <w:r>
-        <w:rPr>
-          <w:highlight w:val="yellow"/>
-        </w:rPr>
-        <w:t>).</w:t>
+        <w:t>Focar nestes 3 e evitar o Como (excluir aspetos de desenho, interface design statements).</w:t>
       </w:r>
     </w:p>
     <w:p>
@@ -8777,35 +8800,7 @@
         <w:rPr>
           <w:highlight w:val="yellow"/>
         </w:rPr>
-        <w:t xml:space="preserve">].” – como é que o desejo imediato deles para fazer algo se integra na </w:t>
-      </w:r>
-      <w:proofErr w:type="spellStart"/>
-      <w:r>
-        <w:rPr>
-          <w:highlight w:val="yellow"/>
-        </w:rPr>
-        <w:t>big</w:t>
-      </w:r>
-      <w:proofErr w:type="spellEnd"/>
-      <w:r>
-        <w:rPr>
-          <w:highlight w:val="yellow"/>
-        </w:rPr>
-        <w:t xml:space="preserve"> </w:t>
-      </w:r>
-      <w:proofErr w:type="spellStart"/>
-      <w:r>
-        <w:rPr>
-          <w:highlight w:val="yellow"/>
-        </w:rPr>
-        <w:t>picture</w:t>
-      </w:r>
-      <w:proofErr w:type="spellEnd"/>
-      <w:r>
-        <w:rPr>
-          <w:highlight w:val="yellow"/>
-        </w:rPr>
-        <w:t>? Qual o objetivo geral que estão a tentar atingir? Qual o principal problema que precisa de ser resolvido?</w:t>
+        <w:t>].” – como é que o desejo imediato deles para fazer algo se integra na big picture? Qual o objetivo geral que estão a tentar atingir? Qual o principal problema que precisa de ser resolvido?</w:t>
       </w:r>
     </w:p>
     <w:p/>
@@ -9429,6 +9424,7 @@
           </w:tcPr>
           <w:p>
             <w:r>
+              <w:lastRenderedPageBreak/>
               <w:t>Título</w:t>
             </w:r>
             <w:r>
@@ -9648,14 +9644,27 @@
       <w:r>
         <w:t xml:space="preserve">Figura </w:t>
       </w:r>
-      <w:fldSimple w:instr=" SEQ Figura \* ARABIC ">
-        <w:r>
-          <w:rPr>
-            <w:noProof/>
-          </w:rPr>
-          <w:t>1</w:t>
-        </w:r>
-      </w:fldSimple>
+      <w:r>
+        <w:fldChar w:fldCharType="begin"/>
+      </w:r>
+      <w:r>
+        <w:instrText xml:space="preserve"> SEQ Figura \* ARABIC </w:instrText>
+      </w:r>
+      <w:r>
+        <w:fldChar w:fldCharType="separate"/>
+      </w:r>
+      <w:r>
+        <w:rPr>
+          <w:noProof/>
+        </w:rPr>
+        <w:t>1</w:t>
+      </w:r>
+      <w:r>
+        <w:rPr>
+          <w:noProof/>
+        </w:rPr>
+        <w:fldChar w:fldCharType="end"/>
+      </w:r>
       <w:r>
         <w:t xml:space="preserve"> – Diagrama de classes do SI</w:t>
       </w:r>
@@ -9666,56 +9675,18 @@
         <w:pStyle w:val="Ttulo1"/>
       </w:pPr>
       <w:bookmarkStart w:id="21" w:name="_Toc83646921"/>
-      <w:proofErr w:type="spellStart"/>
       <w:r>
         <w:lastRenderedPageBreak/>
-        <w:t>Wireframes</w:t>
-      </w:r>
-      <w:proofErr w:type="spellEnd"/>
-      <w:r>
-        <w:t>/</w:t>
-      </w:r>
-      <w:proofErr w:type="spellStart"/>
-      <w:r>
-        <w:t>Mockups</w:t>
+        <w:t>Wireframes/Mockups</w:t>
       </w:r>
       <w:bookmarkEnd w:id="21"/>
-      <w:proofErr w:type="spellEnd"/>
     </w:p>
     <w:p>
       <w:r>
         <w:rPr>
           <w:highlight w:val="yellow"/>
         </w:rPr>
-        <w:t xml:space="preserve">&lt;Desenho dos </w:t>
-      </w:r>
-      <w:proofErr w:type="spellStart"/>
-      <w:r>
-        <w:rPr>
-          <w:highlight w:val="yellow"/>
-        </w:rPr>
-        <w:t>wireframes</w:t>
-      </w:r>
-      <w:proofErr w:type="spellEnd"/>
-      <w:r>
-        <w:rPr>
-          <w:highlight w:val="yellow"/>
-        </w:rPr>
-        <w:t xml:space="preserve"> já a aproximarem-se de </w:t>
-      </w:r>
-      <w:proofErr w:type="spellStart"/>
-      <w:r>
-        <w:rPr>
-          <w:highlight w:val="yellow"/>
-        </w:rPr>
-        <w:t>mockups</w:t>
-      </w:r>
-      <w:proofErr w:type="spellEnd"/>
-      <w:r>
-        <w:rPr>
-          <w:highlight w:val="yellow"/>
-        </w:rPr>
-        <w:t xml:space="preserve"> (mais detalhados)</w:t>
+        <w:t>&lt;Desenho dos wireframes já a aproximarem-se de mockups (mais detalhados)</w:t>
       </w:r>
       <w:r>
         <w:rPr>
@@ -9798,80 +9769,35 @@
       <w:r>
         <w:t xml:space="preserve">Figura </w:t>
       </w:r>
-      <w:fldSimple w:instr=" SEQ Figura \* ARABIC ">
-        <w:r>
-          <w:rPr>
-            <w:noProof/>
-          </w:rPr>
-          <w:t>2</w:t>
-        </w:r>
-      </w:fldSimple>
-      <w:r>
-        <w:t xml:space="preserve"> – </w:t>
-      </w:r>
-      <w:proofErr w:type="spellStart"/>
-      <w:r>
-        <w:t>Wireframe</w:t>
-      </w:r>
-      <w:proofErr w:type="spellEnd"/>
-      <w:r>
-        <w:t>/</w:t>
-      </w:r>
-      <w:proofErr w:type="spellStart"/>
-      <w:r>
-        <w:t>Mockup</w:t>
-      </w:r>
-      <w:proofErr w:type="spellEnd"/>
-      <w:r>
-        <w:t xml:space="preserve"> do ecrã principal </w:t>
+      <w:r>
+        <w:fldChar w:fldCharType="begin"/>
+      </w:r>
+      <w:r>
+        <w:instrText xml:space="preserve"> SEQ Figura \* ARABIC </w:instrText>
+      </w:r>
+      <w:r>
+        <w:fldChar w:fldCharType="separate"/>
+      </w:r>
+      <w:r>
+        <w:rPr>
+          <w:noProof/>
+        </w:rPr>
+        <w:t>2</w:t>
+      </w:r>
+      <w:r>
+        <w:rPr>
+          <w:noProof/>
+        </w:rPr>
+        <w:fldChar w:fldCharType="end"/>
+      </w:r>
+      <w:r>
+        <w:t xml:space="preserve"> – Wireframe/Mockup do ecrã principal </w:t>
       </w:r>
       <w:r>
         <w:rPr>
           <w:highlight w:val="yellow"/>
         </w:rPr>
-        <w:t xml:space="preserve">(no exemplo: esq. </w:t>
-      </w:r>
-      <w:proofErr w:type="spellStart"/>
-      <w:r>
-        <w:rPr>
-          <w:highlight w:val="yellow"/>
-        </w:rPr>
-        <w:t>Wireframe</w:t>
-      </w:r>
-      <w:proofErr w:type="spellEnd"/>
-      <w:r>
-        <w:rPr>
-          <w:highlight w:val="yellow"/>
-        </w:rPr>
-        <w:t xml:space="preserve">; </w:t>
-      </w:r>
-      <w:proofErr w:type="spellStart"/>
-      <w:r>
-        <w:rPr>
-          <w:highlight w:val="yellow"/>
-        </w:rPr>
-        <w:t>dir.</w:t>
-      </w:r>
-      <w:proofErr w:type="spellEnd"/>
-      <w:r>
-        <w:rPr>
-          <w:highlight w:val="yellow"/>
-        </w:rPr>
-        <w:t xml:space="preserve"> </w:t>
-      </w:r>
-      <w:proofErr w:type="spellStart"/>
-      <w:r>
-        <w:rPr>
-          <w:highlight w:val="yellow"/>
-        </w:rPr>
-        <w:t>Mockup</w:t>
-      </w:r>
-      <w:proofErr w:type="spellEnd"/>
-      <w:r>
-        <w:rPr>
-          <w:highlight w:val="yellow"/>
-        </w:rPr>
-        <w:t>)</w:t>
+        <w:t>(no exemplo: esq. Wireframe; dir. Mockup)</w:t>
       </w:r>
       <w:bookmarkEnd w:id="22"/>
     </w:p>

</xml_diff>

<commit_message>
feat: user stories feitos
</commit_message>
<xml_diff>
--- a/Relatórios/TEMPLATE ESPECIFICACAO BACKUP.docx
+++ b/Relatórios/TEMPLATE ESPECIFICACAO BACKUP.docx
@@ -3716,14 +3716,27 @@
       <w:r>
         <w:t xml:space="preserve">Tabela </w:t>
       </w:r>
-      <w:fldSimple w:instr=" SEQ Tabela \* ARABIC ">
-        <w:r>
-          <w:rPr>
-            <w:noProof/>
-          </w:rPr>
-          <w:t>1</w:t>
-        </w:r>
-      </w:fldSimple>
+      <w:r>
+        <w:fldChar w:fldCharType="begin"/>
+      </w:r>
+      <w:r>
+        <w:instrText xml:space="preserve"> SEQ Tabela \* ARABIC </w:instrText>
+      </w:r>
+      <w:r>
+        <w:fldChar w:fldCharType="separate"/>
+      </w:r>
+      <w:r>
+        <w:rPr>
+          <w:noProof/>
+        </w:rPr>
+        <w:t>1</w:t>
+      </w:r>
+      <w:r>
+        <w:rPr>
+          <w:noProof/>
+        </w:rPr>
+        <w:fldChar w:fldCharType="end"/>
+      </w:r>
       <w:r>
         <w:t xml:space="preserve"> – Descrição do </w:t>
       </w:r>
@@ -4139,14 +4152,27 @@
       <w:r>
         <w:t xml:space="preserve">Tabela </w:t>
       </w:r>
-      <w:fldSimple w:instr=" SEQ Tabela \* ARABIC ">
-        <w:r>
-          <w:rPr>
-            <w:noProof/>
-          </w:rPr>
-          <w:t>2</w:t>
-        </w:r>
-      </w:fldSimple>
+      <w:r>
+        <w:fldChar w:fldCharType="begin"/>
+      </w:r>
+      <w:r>
+        <w:instrText xml:space="preserve"> SEQ Tabela \* ARABIC </w:instrText>
+      </w:r>
+      <w:r>
+        <w:fldChar w:fldCharType="separate"/>
+      </w:r>
+      <w:r>
+        <w:rPr>
+          <w:noProof/>
+        </w:rPr>
+        <w:t>2</w:t>
+      </w:r>
+      <w:r>
+        <w:rPr>
+          <w:noProof/>
+        </w:rPr>
+        <w:fldChar w:fldCharType="end"/>
+      </w:r>
       <w:r>
         <w:t xml:space="preserve"> – Descrição do </w:t>
       </w:r>
@@ -4560,14 +4586,27 @@
       <w:r>
         <w:t xml:space="preserve">Tabela </w:t>
       </w:r>
-      <w:fldSimple w:instr=" SEQ Tabela \* ARABIC ">
-        <w:r>
-          <w:rPr>
-            <w:noProof/>
-          </w:rPr>
-          <w:t>3</w:t>
-        </w:r>
-      </w:fldSimple>
+      <w:r>
+        <w:fldChar w:fldCharType="begin"/>
+      </w:r>
+      <w:r>
+        <w:instrText xml:space="preserve"> SEQ Tabela \* ARABIC </w:instrText>
+      </w:r>
+      <w:r>
+        <w:fldChar w:fldCharType="separate"/>
+      </w:r>
+      <w:r>
+        <w:rPr>
+          <w:noProof/>
+        </w:rPr>
+        <w:t>3</w:t>
+      </w:r>
+      <w:r>
+        <w:rPr>
+          <w:noProof/>
+        </w:rPr>
+        <w:fldChar w:fldCharType="end"/>
+      </w:r>
       <w:r>
         <w:t xml:space="preserve"> – Descrição do </w:t>
       </w:r>
@@ -4973,14 +5012,27 @@
       <w:r>
         <w:t xml:space="preserve">Tabela </w:t>
       </w:r>
-      <w:fldSimple w:instr=" SEQ Tabela \* ARABIC ">
-        <w:r>
-          <w:rPr>
-            <w:noProof/>
-          </w:rPr>
-          <w:t>4</w:t>
-        </w:r>
-      </w:fldSimple>
+      <w:r>
+        <w:fldChar w:fldCharType="begin"/>
+      </w:r>
+      <w:r>
+        <w:instrText xml:space="preserve"> SEQ Tabela \* ARABIC </w:instrText>
+      </w:r>
+      <w:r>
+        <w:fldChar w:fldCharType="separate"/>
+      </w:r>
+      <w:r>
+        <w:rPr>
+          <w:noProof/>
+        </w:rPr>
+        <w:t>4</w:t>
+      </w:r>
+      <w:r>
+        <w:rPr>
+          <w:noProof/>
+        </w:rPr>
+        <w:fldChar w:fldCharType="end"/>
+      </w:r>
       <w:r>
         <w:t xml:space="preserve"> – Resumo das características/funcionalidades dos Sistemas concorrenciais</w:t>
       </w:r>
@@ -5915,14 +5967,27 @@
       <w:r>
         <w:t xml:space="preserve">Tabela </w:t>
       </w:r>
-      <w:fldSimple w:instr=" SEQ Tabela \* ARABIC ">
-        <w:r>
-          <w:rPr>
-            <w:noProof/>
-          </w:rPr>
-          <w:t>5</w:t>
-        </w:r>
-      </w:fldSimple>
+      <w:r>
+        <w:fldChar w:fldCharType="begin"/>
+      </w:r>
+      <w:r>
+        <w:instrText xml:space="preserve"> SEQ Tabela \* ARABIC </w:instrText>
+      </w:r>
+      <w:r>
+        <w:fldChar w:fldCharType="separate"/>
+      </w:r>
+      <w:r>
+        <w:rPr>
+          <w:noProof/>
+        </w:rPr>
+        <w:t>5</w:t>
+      </w:r>
+      <w:r>
+        <w:rPr>
+          <w:noProof/>
+        </w:rPr>
+        <w:fldChar w:fldCharType="end"/>
+      </w:r>
       <w:r>
         <w:t xml:space="preserve"> – </w:t>
       </w:r>
@@ -6535,14 +6600,27 @@
       <w:r>
         <w:t xml:space="preserve">Tabela </w:t>
       </w:r>
-      <w:fldSimple w:instr=" SEQ Tabela \* ARABIC ">
-        <w:r>
-          <w:rPr>
-            <w:noProof/>
-          </w:rPr>
-          <w:t>6</w:t>
-        </w:r>
-      </w:fldSimple>
+      <w:r>
+        <w:fldChar w:fldCharType="begin"/>
+      </w:r>
+      <w:r>
+        <w:instrText xml:space="preserve"> SEQ Tabela \* ARABIC </w:instrText>
+      </w:r>
+      <w:r>
+        <w:fldChar w:fldCharType="separate"/>
+      </w:r>
+      <w:r>
+        <w:rPr>
+          <w:noProof/>
+        </w:rPr>
+        <w:t>6</w:t>
+      </w:r>
+      <w:r>
+        <w:rPr>
+          <w:noProof/>
+        </w:rPr>
+        <w:fldChar w:fldCharType="end"/>
+      </w:r>
       <w:r>
         <w:t xml:space="preserve"> – Requisitos funcionais </w:t>
       </w:r>
@@ -7008,14 +7086,27 @@
       <w:r>
         <w:t xml:space="preserve">Tabela </w:t>
       </w:r>
-      <w:fldSimple w:instr=" SEQ Tabela \* ARABIC ">
-        <w:r>
-          <w:rPr>
-            <w:noProof/>
-          </w:rPr>
-          <w:t>7</w:t>
-        </w:r>
-      </w:fldSimple>
+      <w:r>
+        <w:fldChar w:fldCharType="begin"/>
+      </w:r>
+      <w:r>
+        <w:instrText xml:space="preserve"> SEQ Tabela \* ARABIC </w:instrText>
+      </w:r>
+      <w:r>
+        <w:fldChar w:fldCharType="separate"/>
+      </w:r>
+      <w:r>
+        <w:rPr>
+          <w:noProof/>
+        </w:rPr>
+        <w:t>7</w:t>
+      </w:r>
+      <w:r>
+        <w:rPr>
+          <w:noProof/>
+        </w:rPr>
+        <w:fldChar w:fldCharType="end"/>
+      </w:r>
       <w:r>
         <w:t xml:space="preserve"> – Requisitos funcionais </w:t>
       </w:r>
@@ -7517,14 +7608,27 @@
       <w:r>
         <w:t xml:space="preserve">Tabela </w:t>
       </w:r>
-      <w:fldSimple w:instr=" SEQ Tabela \* ARABIC ">
-        <w:r>
-          <w:rPr>
-            <w:noProof/>
-          </w:rPr>
-          <w:t>8</w:t>
-        </w:r>
-      </w:fldSimple>
+      <w:r>
+        <w:fldChar w:fldCharType="begin"/>
+      </w:r>
+      <w:r>
+        <w:instrText xml:space="preserve"> SEQ Tabela \* ARABIC </w:instrText>
+      </w:r>
+      <w:r>
+        <w:fldChar w:fldCharType="separate"/>
+      </w:r>
+      <w:r>
+        <w:rPr>
+          <w:noProof/>
+        </w:rPr>
+        <w:t>8</w:t>
+      </w:r>
+      <w:r>
+        <w:rPr>
+          <w:noProof/>
+        </w:rPr>
+        <w:fldChar w:fldCharType="end"/>
+      </w:r>
       <w:r>
         <w:t xml:space="preserve"> – Requisitos funcionais App mobile</w:t>
       </w:r>
@@ -8381,14 +8485,27 @@
       <w:r>
         <w:t xml:space="preserve">Tabela </w:t>
       </w:r>
-      <w:fldSimple w:instr=" SEQ Tabela \* ARABIC ">
-        <w:r>
-          <w:rPr>
-            <w:noProof/>
-          </w:rPr>
-          <w:t>9</w:t>
-        </w:r>
-      </w:fldSimple>
+      <w:r>
+        <w:fldChar w:fldCharType="begin"/>
+      </w:r>
+      <w:r>
+        <w:instrText xml:space="preserve"> SEQ Tabela \* ARABIC </w:instrText>
+      </w:r>
+      <w:r>
+        <w:fldChar w:fldCharType="separate"/>
+      </w:r>
+      <w:r>
+        <w:rPr>
+          <w:noProof/>
+        </w:rPr>
+        <w:t>9</w:t>
+      </w:r>
+      <w:r>
+        <w:rPr>
+          <w:noProof/>
+        </w:rPr>
+        <w:fldChar w:fldCharType="end"/>
+      </w:r>
       <w:r>
         <w:t xml:space="preserve"> – Requisitos</w:t>
       </w:r>
@@ -9589,7 +9706,10 @@
               <w:t>SP</w:t>
             </w:r>
             <w:r>
-              <w:t>: 5</w:t>
+              <w:t>:</w:t>
+            </w:r>
+            <w:r>
+              <w:t xml:space="preserve"> 3</w:t>
             </w:r>
           </w:p>
         </w:tc>
@@ -9770,6 +9890,9 @@
             <w:r>
               <w:t>:</w:t>
             </w:r>
+            <w:r>
+              <w:t xml:space="preserve"> 5</w:t>
+            </w:r>
           </w:p>
         </w:tc>
       </w:tr>
@@ -9959,6 +10082,9 @@
             <w:r>
               <w:t>:</w:t>
             </w:r>
+            <w:r>
+              <w:t xml:space="preserve"> 5</w:t>
+            </w:r>
           </w:p>
         </w:tc>
       </w:tr>
@@ -10157,6 +10283,9 @@
             <w:r>
               <w:t>:</w:t>
             </w:r>
+            <w:r>
+              <w:t xml:space="preserve"> 5</w:t>
+            </w:r>
           </w:p>
         </w:tc>
       </w:tr>
@@ -10289,6 +10418,9 @@
             <w:r>
               <w:t>:</w:t>
             </w:r>
+            <w:r>
+              <w:t xml:space="preserve"> 3</w:t>
+            </w:r>
           </w:p>
         </w:tc>
       </w:tr>
@@ -10340,7 +10472,21 @@
                 <w:b w:val="0"/>
                 <w:bCs w:val="0"/>
               </w:rPr>
-              <w:t>Ir para a lista de Empresas e candi</w:t>
+              <w:t>Ir para a lista de Empresas e</w:t>
+            </w:r>
+            <w:r>
+              <w:rPr>
+                <w:b w:val="0"/>
+                <w:bCs w:val="0"/>
+              </w:rPr>
+              <w:t xml:space="preserve"> escolher uma empresa para depois</w:t>
+            </w:r>
+            <w:r>
+              <w:rPr>
+                <w:b w:val="0"/>
+                <w:bCs w:val="0"/>
+              </w:rPr>
+              <w:t xml:space="preserve"> candi</w:t>
             </w:r>
             <w:r>
               <w:rPr>
@@ -10834,6 +10980,9 @@
               </w:rPr>
               <w:t xml:space="preserve">SP: </w:t>
             </w:r>
+            <w:r>
+              <w:t>3</w:t>
+            </w:r>
           </w:p>
         </w:tc>
       </w:tr>
@@ -10992,6 +11141,9 @@
               </w:rPr>
               <w:t xml:space="preserve">SP: </w:t>
             </w:r>
+            <w:r>
+              <w:t>10</w:t>
+            </w:r>
           </w:p>
         </w:tc>
       </w:tr>
@@ -11155,6 +11307,12 @@
               </w:rPr>
               <w:t xml:space="preserve">SP: </w:t>
             </w:r>
+            <w:r>
+              <w:t>10</w:t>
+            </w:r>
+            <w:r>
+              <w:t xml:space="preserve"> </w:t>
+            </w:r>
           </w:p>
         </w:tc>
       </w:tr>
@@ -11339,6 +11497,9 @@
               </w:rPr>
               <w:t xml:space="preserve">SP: </w:t>
             </w:r>
+            <w:r>
+              <w:t>8</w:t>
+            </w:r>
           </w:p>
         </w:tc>
       </w:tr>
@@ -11467,7 +11628,28 @@
                 <w:b w:val="0"/>
                 <w:bCs w:val="0"/>
               </w:rPr>
-              <w:t xml:space="preserve">US12 - </w:t>
+              <w:t xml:space="preserve">US12 </w:t>
+            </w:r>
+            <w:r>
+              <w:rPr>
+                <w:b w:val="0"/>
+                <w:bCs w:val="0"/>
+              </w:rPr>
+              <w:t>–</w:t>
+            </w:r>
+            <w:r>
+              <w:rPr>
+                <w:b w:val="0"/>
+                <w:bCs w:val="0"/>
+              </w:rPr>
+              <w:t xml:space="preserve"> </w:t>
+            </w:r>
+            <w:r>
+              <w:rPr>
+                <w:b w:val="0"/>
+                <w:bCs w:val="0"/>
+              </w:rPr>
+              <w:t>Fazer Login</w:t>
             </w:r>
           </w:p>
         </w:tc>
@@ -11478,17 +11660,23 @@
           <w:p>
             <w:pPr>
               <w:cnfStyle w:val="000000100000" w:firstRow="0" w:lastRow="0" w:firstColumn="0" w:lastColumn="0" w:oddVBand="0" w:evenVBand="0" w:oddHBand="1" w:evenHBand="0" w:firstRowFirstColumn="0" w:firstRowLastColumn="0" w:lastRowFirstColumn="0" w:lastRowLastColumn="0"/>
+            </w:pPr>
+            <w:r>
               <w:rPr>
                 <w:b/>
                 <w:bCs/>
               </w:rPr>
-            </w:pPr>
+              <w:t>SP:</w:t>
+            </w:r>
             <w:r>
               <w:rPr>
                 <w:b/>
                 <w:bCs/>
               </w:rPr>
-              <w:t>SP:</w:t>
+              <w:t xml:space="preserve"> </w:t>
+            </w:r>
+            <w:r>
+              <w:t>2</w:t>
             </w:r>
           </w:p>
         </w:tc>
@@ -11509,14 +11697,20 @@
             <w:r>
               <w:t xml:space="preserve">Descrição: </w:t>
             </w:r>
-          </w:p>
-          <w:p>
-            <w:pPr>
-              <w:rPr>
-                <w:b w:val="0"/>
-                <w:bCs w:val="0"/>
-              </w:rPr>
-            </w:pPr>
+            <w:r>
+              <w:rPr>
+                <w:b w:val="0"/>
+                <w:bCs w:val="0"/>
+              </w:rPr>
+              <w:t>O utilizador faz login depois de se registar</w:t>
+            </w:r>
+            <w:r>
+              <w:rPr>
+                <w:b w:val="0"/>
+                <w:bCs w:val="0"/>
+              </w:rPr>
+              <w:t>.</w:t>
+            </w:r>
           </w:p>
           <w:p>
             <w:pPr>
@@ -11537,6 +11731,178 @@
                 <w:numId w:val="26"/>
               </w:numPr>
             </w:pPr>
+            <w:r>
+              <w:rPr>
+                <w:b w:val="0"/>
+                <w:bCs w:val="0"/>
+              </w:rPr>
+              <w:t>Ter uma conta registada na base de dados.</w:t>
+            </w:r>
+          </w:p>
+        </w:tc>
+        <w:tc>
+          <w:tcPr>
+            <w:tcW w:w="992" w:type="dxa"/>
+          </w:tcPr>
+          <w:p>
+            <w:pPr>
+              <w:cnfStyle w:val="000000000000" w:firstRow="0" w:lastRow="0" w:firstColumn="0" w:lastColumn="0" w:oddVBand="0" w:evenVBand="0" w:oddHBand="0" w:evenHBand="0" w:firstRowFirstColumn="0" w:firstRowLastColumn="0" w:lastRowFirstColumn="0" w:lastRowLastColumn="0"/>
+            </w:pPr>
+          </w:p>
+        </w:tc>
+      </w:tr>
+      <w:tr>
+        <w:trPr>
+          <w:cnfStyle w:val="000000100000" w:firstRow="0" w:lastRow="0" w:firstColumn="0" w:lastColumn="0" w:oddVBand="0" w:evenVBand="0" w:oddHBand="1" w:evenHBand="0" w:firstRowFirstColumn="0" w:firstRowLastColumn="0" w:lastRowFirstColumn="0" w:lastRowLastColumn="0"/>
+        </w:trPr>
+        <w:tc>
+          <w:tcPr>
+            <w:cnfStyle w:val="001000000000" w:firstRow="0" w:lastRow="0" w:firstColumn="1" w:lastColumn="0" w:oddVBand="0" w:evenVBand="0" w:oddHBand="0" w:evenHBand="0" w:firstRowFirstColumn="0" w:firstRowLastColumn="0" w:lastRowFirstColumn="0" w:lastRowLastColumn="0"/>
+            <w:tcW w:w="8647" w:type="dxa"/>
+          </w:tcPr>
+          <w:p>
+            <w:r>
+              <w:t xml:space="preserve">Título: </w:t>
+            </w:r>
+            <w:r>
+              <w:rPr>
+                <w:b w:val="0"/>
+                <w:bCs w:val="0"/>
+              </w:rPr>
+              <w:t>US1</w:t>
+            </w:r>
+            <w:r>
+              <w:rPr>
+                <w:b w:val="0"/>
+                <w:bCs w:val="0"/>
+              </w:rPr>
+              <w:t>3</w:t>
+            </w:r>
+            <w:r>
+              <w:rPr>
+                <w:b w:val="0"/>
+                <w:bCs w:val="0"/>
+              </w:rPr>
+              <w:t xml:space="preserve"> – </w:t>
+            </w:r>
+            <w:r>
+              <w:rPr>
+                <w:b w:val="0"/>
+                <w:bCs w:val="0"/>
+              </w:rPr>
+              <w:t>Fazer pesquisa elaborada com filtros</w:t>
+            </w:r>
+          </w:p>
+        </w:tc>
+        <w:tc>
+          <w:tcPr>
+            <w:tcW w:w="992" w:type="dxa"/>
+          </w:tcPr>
+          <w:p>
+            <w:pPr>
+              <w:cnfStyle w:val="000000100000" w:firstRow="0" w:lastRow="0" w:firstColumn="0" w:lastColumn="0" w:oddVBand="0" w:evenVBand="0" w:oddHBand="1" w:evenHBand="0" w:firstRowFirstColumn="0" w:firstRowLastColumn="0" w:lastRowFirstColumn="0" w:lastRowLastColumn="0"/>
+            </w:pPr>
+            <w:r>
+              <w:rPr>
+                <w:b/>
+                <w:bCs/>
+              </w:rPr>
+              <w:t>SP:</w:t>
+            </w:r>
+            <w:r>
+              <w:rPr>
+                <w:b/>
+                <w:bCs/>
+              </w:rPr>
+              <w:t xml:space="preserve"> </w:t>
+            </w:r>
+            <w:r>
+              <w:t>5</w:t>
+            </w:r>
+          </w:p>
+        </w:tc>
+      </w:tr>
+      <w:tr>
+        <w:tc>
+          <w:tcPr>
+            <w:cnfStyle w:val="001000000000" w:firstRow="0" w:lastRow="0" w:firstColumn="1" w:lastColumn="0" w:oddVBand="0" w:evenVBand="0" w:oddHBand="0" w:evenHBand="0" w:firstRowFirstColumn="0" w:firstRowLastColumn="0" w:lastRowFirstColumn="0" w:lastRowLastColumn="0"/>
+            <w:tcW w:w="8647" w:type="dxa"/>
+          </w:tcPr>
+          <w:p>
+            <w:pPr>
+              <w:rPr>
+                <w:b w:val="0"/>
+                <w:bCs w:val="0"/>
+              </w:rPr>
+            </w:pPr>
+            <w:r>
+              <w:t xml:space="preserve">Descrição: </w:t>
+            </w:r>
+            <w:r>
+              <w:rPr>
+                <w:b w:val="0"/>
+                <w:bCs w:val="0"/>
+              </w:rPr>
+              <w:t xml:space="preserve">O utilizador </w:t>
+            </w:r>
+            <w:r>
+              <w:rPr>
+                <w:b w:val="0"/>
+                <w:bCs w:val="0"/>
+              </w:rPr>
+              <w:t>faz uma pesquisa elaborada com filtros para procurar uma empresa a seu gosto.</w:t>
+            </w:r>
+          </w:p>
+          <w:p>
+            <w:pPr>
+              <w:rPr>
+                <w:b w:val="0"/>
+                <w:bCs w:val="0"/>
+              </w:rPr>
+            </w:pPr>
+            <w:r>
+              <w:t>Critérios de Aceitação:</w:t>
+            </w:r>
+          </w:p>
+          <w:p>
+            <w:pPr>
+              <w:pStyle w:val="PargrafodaLista"/>
+              <w:numPr>
+                <w:ilvl w:val="0"/>
+                <w:numId w:val="26"/>
+              </w:numPr>
+              <w:rPr>
+                <w:b w:val="0"/>
+                <w:bCs w:val="0"/>
+              </w:rPr>
+            </w:pPr>
+            <w:r>
+              <w:rPr>
+                <w:b w:val="0"/>
+                <w:bCs w:val="0"/>
+              </w:rPr>
+              <w:t>Ter feito Login.</w:t>
+            </w:r>
+          </w:p>
+          <w:p>
+            <w:pPr>
+              <w:pStyle w:val="PargrafodaLista"/>
+              <w:numPr>
+                <w:ilvl w:val="0"/>
+                <w:numId w:val="26"/>
+              </w:numPr>
+              <w:rPr>
+                <w:b w:val="0"/>
+                <w:bCs w:val="0"/>
+              </w:rPr>
+            </w:pPr>
+            <w:r>
+              <w:rPr>
+                <w:b w:val="0"/>
+                <w:bCs w:val="0"/>
+              </w:rPr>
+              <w:t>Estar na página da lista de empresas para depois efetuar a pesquisa elaborada.</w:t>
+            </w:r>
           </w:p>
         </w:tc>
         <w:tc>
@@ -11650,14 +12016,27 @@
       <w:r>
         <w:t xml:space="preserve">Figura </w:t>
       </w:r>
-      <w:fldSimple w:instr=" SEQ Figura \* ARABIC ">
-        <w:r>
-          <w:rPr>
-            <w:noProof/>
-          </w:rPr>
-          <w:t>1</w:t>
-        </w:r>
-      </w:fldSimple>
+      <w:r>
+        <w:fldChar w:fldCharType="begin"/>
+      </w:r>
+      <w:r>
+        <w:instrText xml:space="preserve"> SEQ Figura \* ARABIC </w:instrText>
+      </w:r>
+      <w:r>
+        <w:fldChar w:fldCharType="separate"/>
+      </w:r>
+      <w:r>
+        <w:rPr>
+          <w:noProof/>
+        </w:rPr>
+        <w:t>1</w:t>
+      </w:r>
+      <w:r>
+        <w:rPr>
+          <w:noProof/>
+        </w:rPr>
+        <w:fldChar w:fldCharType="end"/>
+      </w:r>
       <w:r>
         <w:t xml:space="preserve"> – Diagrama de classes do SI</w:t>
       </w:r>
@@ -11800,14 +12179,27 @@
       <w:r>
         <w:t xml:space="preserve">Figura </w:t>
       </w:r>
-      <w:fldSimple w:instr=" SEQ Figura \* ARABIC ">
-        <w:r>
-          <w:rPr>
-            <w:noProof/>
-          </w:rPr>
-          <w:t>2</w:t>
-        </w:r>
-      </w:fldSimple>
+      <w:r>
+        <w:fldChar w:fldCharType="begin"/>
+      </w:r>
+      <w:r>
+        <w:instrText xml:space="preserve"> SEQ Figura \* ARABIC </w:instrText>
+      </w:r>
+      <w:r>
+        <w:fldChar w:fldCharType="separate"/>
+      </w:r>
+      <w:r>
+        <w:rPr>
+          <w:noProof/>
+        </w:rPr>
+        <w:t>2</w:t>
+      </w:r>
+      <w:r>
+        <w:rPr>
+          <w:noProof/>
+        </w:rPr>
+        <w:fldChar w:fldCharType="end"/>
+      </w:r>
       <w:r>
         <w:t xml:space="preserve"> – </w:t>
       </w:r>
@@ -13707,7 +14099,7 @@
   <w:abstractNum w:abstractNumId="15" w15:restartNumberingAfterBreak="0">
     <w:nsid w:val="50AE7C00"/>
     <w:multiLevelType w:val="hybridMultilevel"/>
-    <w:tmpl w:val="A266C186"/>
+    <w:tmpl w:val="00446874"/>
     <w:lvl w:ilvl="0" w:tplc="08160001">
       <w:start w:val="1"/>
       <w:numFmt w:val="bullet"/>
@@ -15536,6 +15928,7 @@
   <w:style w:type="character" w:default="1" w:styleId="Tipodeletrapredefinidodopargrafo">
     <w:name w:val="Default Paragraph Font"/>
     <w:uiPriority w:val="1"/>
+    <w:semiHidden/>
     <w:unhideWhenUsed/>
   </w:style>
   <w:style w:type="table" w:default="1" w:styleId="Tabelanormal">

</xml_diff>

<commit_message>
feat. User stories todos, falta só texto
</commit_message>
<xml_diff>
--- a/Relatórios/TEMPLATE ESPECIFICACAO BACKUP.docx
+++ b/Relatórios/TEMPLATE ESPECIFICACAO BACKUP.docx
@@ -3529,15 +3529,7 @@
       </w:r>
       <w:proofErr w:type="spellEnd"/>
       <w:r>
-        <w:t xml:space="preserve">. A secção 5, </w:t>
-      </w:r>
-      <w:proofErr w:type="gramStart"/>
-      <w:r>
-        <w:t>Roles</w:t>
-      </w:r>
-      <w:proofErr w:type="gramEnd"/>
-      <w:r>
-        <w:t xml:space="preserve"> e Requisitos do SI, vai descrever os utilizadores da aplicação, indicando as funcionalidades que cada uma tem acesso e também explica detalhadamente essas funcionalidades. A </w:t>
+        <w:t xml:space="preserve">. A secção 5, Roles e Requisitos do SI, vai descrever os utilizadores da aplicação, indicando as funcionalidades que cada uma tem acesso e também explica detalhadamente essas funcionalidades. A </w:t>
       </w:r>
       <w:r>
         <w:t>Secção</w:t>
@@ -3574,15 +3566,7 @@
         <w:t xml:space="preserve"> 7, Diagrama de Classes/Modelo de Dados, </w:t>
       </w:r>
       <w:r>
-        <w:t xml:space="preserve">é a secção que explica a base de dados do sistema ao pormenor, mostrando todos os campos e tabelas e as suas relações. A </w:t>
-      </w:r>
-      <w:proofErr w:type="gramStart"/>
-      <w:r>
-        <w:t>ultima</w:t>
-      </w:r>
-      <w:proofErr w:type="gramEnd"/>
-      <w:r>
-        <w:t xml:space="preserve"> secção do relatório, Secção 8, </w:t>
+        <w:t xml:space="preserve">é a secção que explica a base de dados do sistema ao pormenor, mostrando todos os campos e tabelas e as suas relações. A ultima secção do relatório, Secção 8, </w:t>
       </w:r>
       <w:proofErr w:type="spellStart"/>
       <w:r>
@@ -3716,27 +3700,14 @@
       <w:r>
         <w:t xml:space="preserve">Tabela </w:t>
       </w:r>
-      <w:r>
-        <w:fldChar w:fldCharType="begin"/>
-      </w:r>
-      <w:r>
-        <w:instrText xml:space="preserve"> SEQ Tabela \* ARABIC </w:instrText>
-      </w:r>
-      <w:r>
-        <w:fldChar w:fldCharType="separate"/>
-      </w:r>
-      <w:r>
-        <w:rPr>
-          <w:noProof/>
-        </w:rPr>
-        <w:t>1</w:t>
-      </w:r>
-      <w:r>
-        <w:rPr>
-          <w:noProof/>
-        </w:rPr>
-        <w:fldChar w:fldCharType="end"/>
-      </w:r>
+      <w:fldSimple w:instr=" SEQ Tabela \* ARABIC ">
+        <w:r>
+          <w:rPr>
+            <w:noProof/>
+          </w:rPr>
+          <w:t>1</w:t>
+        </w:r>
+      </w:fldSimple>
       <w:r>
         <w:t xml:space="preserve"> – Descrição do </w:t>
       </w:r>
@@ -4152,27 +4123,14 @@
       <w:r>
         <w:t xml:space="preserve">Tabela </w:t>
       </w:r>
-      <w:r>
-        <w:fldChar w:fldCharType="begin"/>
-      </w:r>
-      <w:r>
-        <w:instrText xml:space="preserve"> SEQ Tabela \* ARABIC </w:instrText>
-      </w:r>
-      <w:r>
-        <w:fldChar w:fldCharType="separate"/>
-      </w:r>
-      <w:r>
-        <w:rPr>
-          <w:noProof/>
-        </w:rPr>
-        <w:t>2</w:t>
-      </w:r>
-      <w:r>
-        <w:rPr>
-          <w:noProof/>
-        </w:rPr>
-        <w:fldChar w:fldCharType="end"/>
-      </w:r>
+      <w:fldSimple w:instr=" SEQ Tabela \* ARABIC ">
+        <w:r>
+          <w:rPr>
+            <w:noProof/>
+          </w:rPr>
+          <w:t>2</w:t>
+        </w:r>
+      </w:fldSimple>
       <w:r>
         <w:t xml:space="preserve"> – Descrição do </w:t>
       </w:r>
@@ -4586,27 +4544,14 @@
       <w:r>
         <w:t xml:space="preserve">Tabela </w:t>
       </w:r>
-      <w:r>
-        <w:fldChar w:fldCharType="begin"/>
-      </w:r>
-      <w:r>
-        <w:instrText xml:space="preserve"> SEQ Tabela \* ARABIC </w:instrText>
-      </w:r>
-      <w:r>
-        <w:fldChar w:fldCharType="separate"/>
-      </w:r>
-      <w:r>
-        <w:rPr>
-          <w:noProof/>
-        </w:rPr>
-        <w:t>3</w:t>
-      </w:r>
-      <w:r>
-        <w:rPr>
-          <w:noProof/>
-        </w:rPr>
-        <w:fldChar w:fldCharType="end"/>
-      </w:r>
+      <w:fldSimple w:instr=" SEQ Tabela \* ARABIC ">
+        <w:r>
+          <w:rPr>
+            <w:noProof/>
+          </w:rPr>
+          <w:t>3</w:t>
+        </w:r>
+      </w:fldSimple>
       <w:r>
         <w:t xml:space="preserve"> – Descrição do </w:t>
       </w:r>
@@ -5012,27 +4957,14 @@
       <w:r>
         <w:t xml:space="preserve">Tabela </w:t>
       </w:r>
-      <w:r>
-        <w:fldChar w:fldCharType="begin"/>
-      </w:r>
-      <w:r>
-        <w:instrText xml:space="preserve"> SEQ Tabela \* ARABIC </w:instrText>
-      </w:r>
-      <w:r>
-        <w:fldChar w:fldCharType="separate"/>
-      </w:r>
-      <w:r>
-        <w:rPr>
-          <w:noProof/>
-        </w:rPr>
-        <w:t>4</w:t>
-      </w:r>
-      <w:r>
-        <w:rPr>
-          <w:noProof/>
-        </w:rPr>
-        <w:fldChar w:fldCharType="end"/>
-      </w:r>
+      <w:fldSimple w:instr=" SEQ Tabela \* ARABIC ">
+        <w:r>
+          <w:rPr>
+            <w:noProof/>
+          </w:rPr>
+          <w:t>4</w:t>
+        </w:r>
+      </w:fldSimple>
       <w:r>
         <w:t xml:space="preserve"> – Resumo das características/funcionalidades dos Sistemas concorrenciais</w:t>
       </w:r>
@@ -5967,27 +5899,14 @@
       <w:r>
         <w:t xml:space="preserve">Tabela </w:t>
       </w:r>
-      <w:r>
-        <w:fldChar w:fldCharType="begin"/>
-      </w:r>
-      <w:r>
-        <w:instrText xml:space="preserve"> SEQ Tabela \* ARABIC </w:instrText>
-      </w:r>
-      <w:r>
-        <w:fldChar w:fldCharType="separate"/>
-      </w:r>
-      <w:r>
-        <w:rPr>
-          <w:noProof/>
-        </w:rPr>
-        <w:t>5</w:t>
-      </w:r>
-      <w:r>
-        <w:rPr>
-          <w:noProof/>
-        </w:rPr>
-        <w:fldChar w:fldCharType="end"/>
-      </w:r>
+      <w:fldSimple w:instr=" SEQ Tabela \* ARABIC ">
+        <w:r>
+          <w:rPr>
+            <w:noProof/>
+          </w:rPr>
+          <w:t>5</w:t>
+        </w:r>
+      </w:fldSimple>
       <w:r>
         <w:t xml:space="preserve"> – </w:t>
       </w:r>
@@ -6600,27 +6519,14 @@
       <w:r>
         <w:t xml:space="preserve">Tabela </w:t>
       </w:r>
-      <w:r>
-        <w:fldChar w:fldCharType="begin"/>
-      </w:r>
-      <w:r>
-        <w:instrText xml:space="preserve"> SEQ Tabela \* ARABIC </w:instrText>
-      </w:r>
-      <w:r>
-        <w:fldChar w:fldCharType="separate"/>
-      </w:r>
-      <w:r>
-        <w:rPr>
-          <w:noProof/>
-        </w:rPr>
-        <w:t>6</w:t>
-      </w:r>
-      <w:r>
-        <w:rPr>
-          <w:noProof/>
-        </w:rPr>
-        <w:fldChar w:fldCharType="end"/>
-      </w:r>
+      <w:fldSimple w:instr=" SEQ Tabela \* ARABIC ">
+        <w:r>
+          <w:rPr>
+            <w:noProof/>
+          </w:rPr>
+          <w:t>6</w:t>
+        </w:r>
+      </w:fldSimple>
       <w:r>
         <w:t xml:space="preserve"> – Requisitos funcionais </w:t>
       </w:r>
@@ -7086,27 +6992,14 @@
       <w:r>
         <w:t xml:space="preserve">Tabela </w:t>
       </w:r>
-      <w:r>
-        <w:fldChar w:fldCharType="begin"/>
-      </w:r>
-      <w:r>
-        <w:instrText xml:space="preserve"> SEQ Tabela \* ARABIC </w:instrText>
-      </w:r>
-      <w:r>
-        <w:fldChar w:fldCharType="separate"/>
-      </w:r>
-      <w:r>
-        <w:rPr>
-          <w:noProof/>
-        </w:rPr>
-        <w:t>7</w:t>
-      </w:r>
-      <w:r>
-        <w:rPr>
-          <w:noProof/>
-        </w:rPr>
-        <w:fldChar w:fldCharType="end"/>
-      </w:r>
+      <w:fldSimple w:instr=" SEQ Tabela \* ARABIC ">
+        <w:r>
+          <w:rPr>
+            <w:noProof/>
+          </w:rPr>
+          <w:t>7</w:t>
+        </w:r>
+      </w:fldSimple>
       <w:r>
         <w:t xml:space="preserve"> – Requisitos funcionais </w:t>
       </w:r>
@@ -7608,27 +7501,14 @@
       <w:r>
         <w:t xml:space="preserve">Tabela </w:t>
       </w:r>
-      <w:r>
-        <w:fldChar w:fldCharType="begin"/>
-      </w:r>
-      <w:r>
-        <w:instrText xml:space="preserve"> SEQ Tabela \* ARABIC </w:instrText>
-      </w:r>
-      <w:r>
-        <w:fldChar w:fldCharType="separate"/>
-      </w:r>
-      <w:r>
-        <w:rPr>
-          <w:noProof/>
-        </w:rPr>
-        <w:t>8</w:t>
-      </w:r>
-      <w:r>
-        <w:rPr>
-          <w:noProof/>
-        </w:rPr>
-        <w:fldChar w:fldCharType="end"/>
-      </w:r>
+      <w:fldSimple w:instr=" SEQ Tabela \* ARABIC ">
+        <w:r>
+          <w:rPr>
+            <w:noProof/>
+          </w:rPr>
+          <w:t>8</w:t>
+        </w:r>
+      </w:fldSimple>
       <w:r>
         <w:t xml:space="preserve"> – Requisitos funcionais App mobile</w:t>
       </w:r>
@@ -8485,27 +8365,14 @@
       <w:r>
         <w:t xml:space="preserve">Tabela </w:t>
       </w:r>
-      <w:r>
-        <w:fldChar w:fldCharType="begin"/>
-      </w:r>
-      <w:r>
-        <w:instrText xml:space="preserve"> SEQ Tabela \* ARABIC </w:instrText>
-      </w:r>
-      <w:r>
-        <w:fldChar w:fldCharType="separate"/>
-      </w:r>
-      <w:r>
-        <w:rPr>
-          <w:noProof/>
-        </w:rPr>
-        <w:t>9</w:t>
-      </w:r>
-      <w:r>
-        <w:rPr>
-          <w:noProof/>
-        </w:rPr>
-        <w:fldChar w:fldCharType="end"/>
-      </w:r>
+      <w:fldSimple w:instr=" SEQ Tabela \* ARABIC ">
+        <w:r>
+          <w:rPr>
+            <w:noProof/>
+          </w:rPr>
+          <w:t>9</w:t>
+        </w:r>
+      </w:fldSimple>
       <w:r>
         <w:t xml:space="preserve"> – Requisitos</w:t>
       </w:r>
@@ -9427,6 +9294,12 @@
       </w:r>
     </w:p>
     <w:p/>
+    <w:p>
+      <w:r>
+        <w:t xml:space="preserve">Como um </w:t>
+      </w:r>
+    </w:p>
+    <w:p/>
     <w:tbl>
       <w:tblPr>
         <w:tblStyle w:val="TabeladeGrelha2-Destaque3"/>
@@ -10103,6 +9976,7 @@
               </w:rPr>
             </w:pPr>
             <w:r>
+              <w:lastRenderedPageBreak/>
               <w:t>Descrição:</w:t>
             </w:r>
             <w:r>
@@ -10169,7 +10043,6 @@
               </w:rPr>
             </w:pPr>
             <w:r>
-              <w:lastRenderedPageBreak/>
               <w:t>Critérios de Aceitação</w:t>
             </w:r>
             <w:r>
@@ -10229,7 +10102,6 @@
               </w:rPr>
             </w:pPr>
             <w:r>
-              <w:lastRenderedPageBreak/>
               <w:t>Título</w:t>
             </w:r>
             <w:r>
@@ -11195,6 +11067,7 @@
               </w:rPr>
             </w:pPr>
             <w:r>
+              <w:lastRenderedPageBreak/>
               <w:t>Critérios de Aceitação</w:t>
             </w:r>
             <w:r>
@@ -11273,7 +11146,6 @@
           </w:tcPr>
           <w:p>
             <w:r>
-              <w:lastRenderedPageBreak/>
               <w:t xml:space="preserve">Título: </w:t>
             </w:r>
             <w:r>
@@ -11769,28 +11641,7 @@
                 <w:b w:val="0"/>
                 <w:bCs w:val="0"/>
               </w:rPr>
-              <w:t>US1</w:t>
-            </w:r>
-            <w:r>
-              <w:rPr>
-                <w:b w:val="0"/>
-                <w:bCs w:val="0"/>
-              </w:rPr>
-              <w:t>3</w:t>
-            </w:r>
-            <w:r>
-              <w:rPr>
-                <w:b w:val="0"/>
-                <w:bCs w:val="0"/>
-              </w:rPr>
-              <w:t xml:space="preserve"> – </w:t>
-            </w:r>
-            <w:r>
-              <w:rPr>
-                <w:b w:val="0"/>
-                <w:bCs w:val="0"/>
-              </w:rPr>
-              <w:t>Fazer pesquisa elaborada com filtros</w:t>
+              <w:t>US13 – Fazer pesquisa elaborada com filtros</w:t>
             </w:r>
           </w:p>
         </w:tc>
@@ -11902,6 +11753,593 @@
                 <w:bCs w:val="0"/>
               </w:rPr>
               <w:t>Estar na página da lista de empresas para depois efetuar a pesquisa elaborada.</w:t>
+            </w:r>
+          </w:p>
+        </w:tc>
+        <w:tc>
+          <w:tcPr>
+            <w:tcW w:w="992" w:type="dxa"/>
+          </w:tcPr>
+          <w:p>
+            <w:pPr>
+              <w:cnfStyle w:val="000000000000" w:firstRow="0" w:lastRow="0" w:firstColumn="0" w:lastColumn="0" w:oddVBand="0" w:evenVBand="0" w:oddHBand="0" w:evenHBand="0" w:firstRowFirstColumn="0" w:firstRowLastColumn="0" w:lastRowFirstColumn="0" w:lastRowLastColumn="0"/>
+            </w:pPr>
+          </w:p>
+        </w:tc>
+      </w:tr>
+      <w:tr>
+        <w:trPr>
+          <w:cnfStyle w:val="000000100000" w:firstRow="0" w:lastRow="0" w:firstColumn="0" w:lastColumn="0" w:oddVBand="0" w:evenVBand="0" w:oddHBand="1" w:evenHBand="0" w:firstRowFirstColumn="0" w:firstRowLastColumn="0" w:lastRowFirstColumn="0" w:lastRowLastColumn="0"/>
+        </w:trPr>
+        <w:tc>
+          <w:tcPr>
+            <w:cnfStyle w:val="001000000000" w:firstRow="0" w:lastRow="0" w:firstColumn="1" w:lastColumn="0" w:oddVBand="0" w:evenVBand="0" w:oddHBand="0" w:evenHBand="0" w:firstRowFirstColumn="0" w:firstRowLastColumn="0" w:lastRowFirstColumn="0" w:lastRowLastColumn="0"/>
+            <w:tcW w:w="8647" w:type="dxa"/>
+          </w:tcPr>
+          <w:p>
+            <w:r>
+              <w:t xml:space="preserve">Título: </w:t>
+            </w:r>
+            <w:r>
+              <w:rPr>
+                <w:b w:val="0"/>
+                <w:bCs w:val="0"/>
+              </w:rPr>
+              <w:t>US14 –</w:t>
+            </w:r>
+            <w:r>
+              <w:rPr>
+                <w:b w:val="0"/>
+                <w:bCs w:val="0"/>
+              </w:rPr>
+              <w:t xml:space="preserve"> </w:t>
+            </w:r>
+            <w:r>
+              <w:rPr>
+                <w:b w:val="0"/>
+                <w:bCs w:val="0"/>
+              </w:rPr>
+              <w:t xml:space="preserve">Gestão das </w:t>
+            </w:r>
+            <w:r>
+              <w:rPr>
+                <w:b w:val="0"/>
+                <w:bCs w:val="0"/>
+              </w:rPr>
+              <w:t>ofertas</w:t>
+            </w:r>
+            <w:r>
+              <w:rPr>
+                <w:b w:val="0"/>
+                <w:bCs w:val="0"/>
+              </w:rPr>
+              <w:t xml:space="preserve"> de serviços</w:t>
+            </w:r>
+          </w:p>
+        </w:tc>
+        <w:tc>
+          <w:tcPr>
+            <w:tcW w:w="992" w:type="dxa"/>
+          </w:tcPr>
+          <w:p>
+            <w:pPr>
+              <w:cnfStyle w:val="000000100000" w:firstRow="0" w:lastRow="0" w:firstColumn="0" w:lastColumn="0" w:oddVBand="0" w:evenVBand="0" w:oddHBand="1" w:evenHBand="0" w:firstRowFirstColumn="0" w:firstRowLastColumn="0" w:lastRowFirstColumn="0" w:lastRowLastColumn="0"/>
+            </w:pPr>
+            <w:r>
+              <w:rPr>
+                <w:b/>
+                <w:bCs/>
+              </w:rPr>
+              <w:t xml:space="preserve">SP: </w:t>
+            </w:r>
+            <w:r>
+              <w:t>8</w:t>
+            </w:r>
+          </w:p>
+        </w:tc>
+      </w:tr>
+      <w:tr>
+        <w:tc>
+          <w:tcPr>
+            <w:cnfStyle w:val="001000000000" w:firstRow="0" w:lastRow="0" w:firstColumn="1" w:lastColumn="0" w:oddVBand="0" w:evenVBand="0" w:oddHBand="0" w:evenHBand="0" w:firstRowFirstColumn="0" w:firstRowLastColumn="0" w:lastRowFirstColumn="0" w:lastRowLastColumn="0"/>
+            <w:tcW w:w="8647" w:type="dxa"/>
+          </w:tcPr>
+          <w:p>
+            <w:pPr>
+              <w:rPr>
+                <w:b w:val="0"/>
+                <w:bCs w:val="0"/>
+              </w:rPr>
+            </w:pPr>
+            <w:r>
+              <w:t xml:space="preserve">Descrição: </w:t>
+            </w:r>
+            <w:r>
+              <w:rPr>
+                <w:b w:val="0"/>
+                <w:bCs w:val="0"/>
+              </w:rPr>
+              <w:t xml:space="preserve">O mediante faz </w:t>
+            </w:r>
+            <w:r>
+              <w:rPr>
+                <w:b w:val="0"/>
+                <w:bCs w:val="0"/>
+              </w:rPr>
+              <w:t xml:space="preserve">uma gestão das ofertas de serviço </w:t>
+            </w:r>
+            <w:r>
+              <w:rPr>
+                <w:b w:val="0"/>
+                <w:bCs w:val="0"/>
+              </w:rPr>
+              <w:t xml:space="preserve">de se escolhe que o utilizador que se candidatou à empresa vá para freelancer ou </w:t>
+            </w:r>
+            <w:proofErr w:type="spellStart"/>
+            <w:r>
+              <w:rPr>
+                <w:b w:val="0"/>
+                <w:bCs w:val="0"/>
+              </w:rPr>
+              <w:t>full</w:t>
+            </w:r>
+            <w:proofErr w:type="spellEnd"/>
+            <w:r>
+              <w:rPr>
+                <w:b w:val="0"/>
+                <w:bCs w:val="0"/>
+              </w:rPr>
+              <w:t xml:space="preserve"> time ou </w:t>
+            </w:r>
+            <w:proofErr w:type="spellStart"/>
+            <w:r>
+              <w:rPr>
+                <w:b w:val="0"/>
+                <w:bCs w:val="0"/>
+              </w:rPr>
+              <w:t>part</w:t>
+            </w:r>
+            <w:proofErr w:type="spellEnd"/>
+            <w:r>
+              <w:rPr>
+                <w:b w:val="0"/>
+                <w:bCs w:val="0"/>
+              </w:rPr>
+              <w:t xml:space="preserve"> time etc…</w:t>
+            </w:r>
+          </w:p>
+          <w:p>
+            <w:pPr>
+              <w:rPr>
+                <w:b w:val="0"/>
+                <w:bCs w:val="0"/>
+              </w:rPr>
+            </w:pPr>
+            <w:r>
+              <w:t>Critérios de Aceitação:</w:t>
+            </w:r>
+          </w:p>
+          <w:p>
+            <w:pPr>
+              <w:pStyle w:val="PargrafodaLista"/>
+              <w:numPr>
+                <w:ilvl w:val="0"/>
+                <w:numId w:val="26"/>
+              </w:numPr>
+              <w:rPr>
+                <w:b w:val="0"/>
+                <w:bCs w:val="0"/>
+              </w:rPr>
+            </w:pPr>
+            <w:r>
+              <w:rPr>
+                <w:b w:val="0"/>
+                <w:bCs w:val="0"/>
+              </w:rPr>
+              <w:t>Ter</w:t>
+            </w:r>
+            <w:r>
+              <w:rPr>
+                <w:b w:val="0"/>
+                <w:bCs w:val="0"/>
+              </w:rPr>
+              <w:t xml:space="preserve"> feito Login</w:t>
+            </w:r>
+          </w:p>
+          <w:p>
+            <w:pPr>
+              <w:pStyle w:val="PargrafodaLista"/>
+              <w:numPr>
+                <w:ilvl w:val="0"/>
+                <w:numId w:val="26"/>
+              </w:numPr>
+              <w:rPr>
+                <w:b w:val="0"/>
+                <w:bCs w:val="0"/>
+              </w:rPr>
+            </w:pPr>
+            <w:r>
+              <w:rPr>
+                <w:b w:val="0"/>
+                <w:bCs w:val="0"/>
+              </w:rPr>
+              <w:t>Ter a role de Mediante.</w:t>
+            </w:r>
+          </w:p>
+        </w:tc>
+        <w:tc>
+          <w:tcPr>
+            <w:tcW w:w="992" w:type="dxa"/>
+          </w:tcPr>
+          <w:p>
+            <w:pPr>
+              <w:cnfStyle w:val="000000000000" w:firstRow="0" w:lastRow="0" w:firstColumn="0" w:lastColumn="0" w:oddVBand="0" w:evenVBand="0" w:oddHBand="0" w:evenHBand="0" w:firstRowFirstColumn="0" w:firstRowLastColumn="0" w:lastRowFirstColumn="0" w:lastRowLastColumn="0"/>
+            </w:pPr>
+          </w:p>
+        </w:tc>
+      </w:tr>
+      <w:tr>
+        <w:trPr>
+          <w:cnfStyle w:val="000000100000" w:firstRow="0" w:lastRow="0" w:firstColumn="0" w:lastColumn="0" w:oddVBand="0" w:evenVBand="0" w:oddHBand="1" w:evenHBand="0" w:firstRowFirstColumn="0" w:firstRowLastColumn="0" w:lastRowFirstColumn="0" w:lastRowLastColumn="0"/>
+        </w:trPr>
+        <w:tc>
+          <w:tcPr>
+            <w:cnfStyle w:val="001000000000" w:firstRow="0" w:lastRow="0" w:firstColumn="1" w:lastColumn="0" w:oddVBand="0" w:evenVBand="0" w:oddHBand="0" w:evenHBand="0" w:firstRowFirstColumn="0" w:firstRowLastColumn="0" w:lastRowFirstColumn="0" w:lastRowLastColumn="0"/>
+            <w:tcW w:w="8647" w:type="dxa"/>
+          </w:tcPr>
+          <w:p>
+            <w:r>
+              <w:t xml:space="preserve">Título: </w:t>
+            </w:r>
+            <w:r>
+              <w:rPr>
+                <w:b w:val="0"/>
+                <w:bCs w:val="0"/>
+              </w:rPr>
+              <w:t>US1</w:t>
+            </w:r>
+            <w:r>
+              <w:rPr>
+                <w:b w:val="0"/>
+                <w:bCs w:val="0"/>
+              </w:rPr>
+              <w:t>5</w:t>
+            </w:r>
+            <w:r>
+              <w:rPr>
+                <w:b w:val="0"/>
+                <w:bCs w:val="0"/>
+              </w:rPr>
+              <w:t xml:space="preserve"> –</w:t>
+            </w:r>
+            <w:r>
+              <w:rPr>
+                <w:b w:val="0"/>
+                <w:bCs w:val="0"/>
+              </w:rPr>
+              <w:t xml:space="preserve"> Feedback </w:t>
+            </w:r>
+            <w:r>
+              <w:rPr>
+                <w:b w:val="0"/>
+                <w:bCs w:val="0"/>
+              </w:rPr>
+              <w:t>Contratual Público</w:t>
+            </w:r>
+          </w:p>
+        </w:tc>
+        <w:tc>
+          <w:tcPr>
+            <w:tcW w:w="992" w:type="dxa"/>
+          </w:tcPr>
+          <w:p>
+            <w:pPr>
+              <w:cnfStyle w:val="000000100000" w:firstRow="0" w:lastRow="0" w:firstColumn="0" w:lastColumn="0" w:oddVBand="0" w:evenVBand="0" w:oddHBand="1" w:evenHBand="0" w:firstRowFirstColumn="0" w:firstRowLastColumn="0" w:lastRowFirstColumn="0" w:lastRowLastColumn="0"/>
+            </w:pPr>
+            <w:r>
+              <w:rPr>
+                <w:b/>
+                <w:bCs/>
+              </w:rPr>
+              <w:t>SP:</w:t>
+            </w:r>
+            <w:r>
+              <w:rPr>
+                <w:b/>
+                <w:bCs/>
+              </w:rPr>
+              <w:t>5</w:t>
+            </w:r>
+          </w:p>
+        </w:tc>
+      </w:tr>
+      <w:tr>
+        <w:tc>
+          <w:tcPr>
+            <w:cnfStyle w:val="001000000000" w:firstRow="0" w:lastRow="0" w:firstColumn="1" w:lastColumn="0" w:oddVBand="0" w:evenVBand="0" w:oddHBand="0" w:evenHBand="0" w:firstRowFirstColumn="0" w:firstRowLastColumn="0" w:lastRowFirstColumn="0" w:lastRowLastColumn="0"/>
+            <w:tcW w:w="8647" w:type="dxa"/>
+          </w:tcPr>
+          <w:p>
+            <w:pPr>
+              <w:rPr>
+                <w:b w:val="0"/>
+                <w:bCs w:val="0"/>
+              </w:rPr>
+            </w:pPr>
+            <w:r>
+              <w:t xml:space="preserve">Descrição: </w:t>
+            </w:r>
+            <w:r>
+              <w:rPr>
+                <w:b w:val="0"/>
+                <w:bCs w:val="0"/>
+              </w:rPr>
+              <w:t xml:space="preserve">Depois de ser contratado na empresa a mesma pode fazer um feedback de 1 a 5 sobre o </w:t>
+            </w:r>
+            <w:r>
+              <w:rPr>
+                <w:b w:val="0"/>
+                <w:bCs w:val="0"/>
+              </w:rPr>
+              <w:t>empregado em questão, sendo esta pública para todas as empresas verem.</w:t>
+            </w:r>
+          </w:p>
+          <w:p>
+            <w:pPr>
+              <w:rPr>
+                <w:b w:val="0"/>
+                <w:bCs w:val="0"/>
+              </w:rPr>
+            </w:pPr>
+            <w:r>
+              <w:t>Critérios de Aceitação:</w:t>
+            </w:r>
+          </w:p>
+          <w:p>
+            <w:pPr>
+              <w:pStyle w:val="PargrafodaLista"/>
+              <w:numPr>
+                <w:ilvl w:val="0"/>
+                <w:numId w:val="26"/>
+              </w:numPr>
+              <w:rPr>
+                <w:b w:val="0"/>
+                <w:bCs w:val="0"/>
+              </w:rPr>
+            </w:pPr>
+            <w:r>
+              <w:rPr>
+                <w:b w:val="0"/>
+                <w:bCs w:val="0"/>
+              </w:rPr>
+              <w:t>Ter feito Login</w:t>
+            </w:r>
+            <w:r>
+              <w:rPr>
+                <w:b w:val="0"/>
+                <w:bCs w:val="0"/>
+              </w:rPr>
+              <w:t>.</w:t>
+            </w:r>
+          </w:p>
+          <w:p>
+            <w:pPr>
+              <w:pStyle w:val="PargrafodaLista"/>
+              <w:numPr>
+                <w:ilvl w:val="0"/>
+                <w:numId w:val="26"/>
+              </w:numPr>
+              <w:rPr>
+                <w:b w:val="0"/>
+                <w:bCs w:val="0"/>
+              </w:rPr>
+            </w:pPr>
+            <w:r>
+              <w:rPr>
+                <w:b w:val="0"/>
+                <w:bCs w:val="0"/>
+              </w:rPr>
+              <w:t>Ser Empregador e contratar uma pessoa.</w:t>
+            </w:r>
+          </w:p>
+        </w:tc>
+        <w:tc>
+          <w:tcPr>
+            <w:tcW w:w="992" w:type="dxa"/>
+          </w:tcPr>
+          <w:p>
+            <w:pPr>
+              <w:cnfStyle w:val="000000000000" w:firstRow="0" w:lastRow="0" w:firstColumn="0" w:lastColumn="0" w:oddVBand="0" w:evenVBand="0" w:oddHBand="0" w:evenHBand="0" w:firstRowFirstColumn="0" w:firstRowLastColumn="0" w:lastRowFirstColumn="0" w:lastRowLastColumn="0"/>
+            </w:pPr>
+          </w:p>
+        </w:tc>
+      </w:tr>
+      <w:tr>
+        <w:trPr>
+          <w:cnfStyle w:val="000000100000" w:firstRow="0" w:lastRow="0" w:firstColumn="0" w:lastColumn="0" w:oddVBand="0" w:evenVBand="0" w:oddHBand="1" w:evenHBand="0" w:firstRowFirstColumn="0" w:firstRowLastColumn="0" w:lastRowFirstColumn="0" w:lastRowLastColumn="0"/>
+        </w:trPr>
+        <w:tc>
+          <w:tcPr>
+            <w:cnfStyle w:val="001000000000" w:firstRow="0" w:lastRow="0" w:firstColumn="1" w:lastColumn="0" w:oddVBand="0" w:evenVBand="0" w:oddHBand="0" w:evenHBand="0" w:firstRowFirstColumn="0" w:firstRowLastColumn="0" w:lastRowFirstColumn="0" w:lastRowLastColumn="0"/>
+            <w:tcW w:w="8647" w:type="dxa"/>
+          </w:tcPr>
+          <w:p>
+            <w:r>
+              <w:t xml:space="preserve">Título: </w:t>
+            </w:r>
+            <w:r>
+              <w:rPr>
+                <w:b w:val="0"/>
+                <w:bCs w:val="0"/>
+              </w:rPr>
+              <w:t>US1</w:t>
+            </w:r>
+            <w:r>
+              <w:rPr>
+                <w:b w:val="0"/>
+                <w:bCs w:val="0"/>
+              </w:rPr>
+              <w:t>6</w:t>
+            </w:r>
+            <w:r>
+              <w:rPr>
+                <w:b w:val="0"/>
+                <w:bCs w:val="0"/>
+              </w:rPr>
+              <w:t xml:space="preserve"> –</w:t>
+            </w:r>
+            <w:r>
+              <w:rPr>
+                <w:b w:val="0"/>
+                <w:bCs w:val="0"/>
+              </w:rPr>
+              <w:t xml:space="preserve"> </w:t>
+            </w:r>
+            <w:r>
+              <w:rPr>
+                <w:b w:val="0"/>
+                <w:bCs w:val="0"/>
+              </w:rPr>
+              <w:t>Realizar Pagamentos</w:t>
+            </w:r>
+          </w:p>
+        </w:tc>
+        <w:tc>
+          <w:tcPr>
+            <w:tcW w:w="992" w:type="dxa"/>
+          </w:tcPr>
+          <w:p>
+            <w:pPr>
+              <w:cnfStyle w:val="000000100000" w:firstRow="0" w:lastRow="0" w:firstColumn="0" w:lastColumn="0" w:oddVBand="0" w:evenVBand="0" w:oddHBand="1" w:evenHBand="0" w:firstRowFirstColumn="0" w:firstRowLastColumn="0" w:lastRowFirstColumn="0" w:lastRowLastColumn="0"/>
+            </w:pPr>
+            <w:r>
+              <w:rPr>
+                <w:b/>
+                <w:bCs/>
+              </w:rPr>
+              <w:t>SP:</w:t>
+            </w:r>
+            <w:r>
+              <w:rPr>
+                <w:b/>
+                <w:bCs/>
+              </w:rPr>
+              <w:t xml:space="preserve"> </w:t>
+            </w:r>
+            <w:r>
+              <w:t>10</w:t>
+            </w:r>
+          </w:p>
+        </w:tc>
+      </w:tr>
+      <w:tr>
+        <w:tc>
+          <w:tcPr>
+            <w:cnfStyle w:val="001000000000" w:firstRow="0" w:lastRow="0" w:firstColumn="1" w:lastColumn="0" w:oddVBand="0" w:evenVBand="0" w:oddHBand="0" w:evenHBand="0" w:firstRowFirstColumn="0" w:firstRowLastColumn="0" w:lastRowFirstColumn="0" w:lastRowLastColumn="0"/>
+            <w:tcW w:w="8647" w:type="dxa"/>
+          </w:tcPr>
+          <w:p>
+            <w:pPr>
+              <w:rPr>
+                <w:b w:val="0"/>
+                <w:bCs w:val="0"/>
+              </w:rPr>
+            </w:pPr>
+            <w:r>
+              <w:lastRenderedPageBreak/>
+              <w:t xml:space="preserve">Descrição: </w:t>
+            </w:r>
+            <w:r>
+              <w:rPr>
+                <w:b w:val="0"/>
+                <w:bCs w:val="0"/>
+              </w:rPr>
+              <w:t xml:space="preserve">Depois de ser contratado </w:t>
+            </w:r>
+            <w:r>
+              <w:rPr>
+                <w:b w:val="0"/>
+                <w:bCs w:val="0"/>
+              </w:rPr>
+              <w:t>a pessoa é paga pela própria empresa, ou seja, a empresa faz o pagamento ao empregado pela aplicação.</w:t>
+            </w:r>
+          </w:p>
+          <w:p>
+            <w:pPr>
+              <w:rPr>
+                <w:b w:val="0"/>
+                <w:bCs w:val="0"/>
+              </w:rPr>
+            </w:pPr>
+            <w:r>
+              <w:t>Critérios de Aceitação:</w:t>
+            </w:r>
+          </w:p>
+          <w:p>
+            <w:pPr>
+              <w:pStyle w:val="PargrafodaLista"/>
+              <w:numPr>
+                <w:ilvl w:val="0"/>
+                <w:numId w:val="26"/>
+              </w:numPr>
+              <w:rPr>
+                <w:b w:val="0"/>
+                <w:bCs w:val="0"/>
+              </w:rPr>
+            </w:pPr>
+            <w:r>
+              <w:rPr>
+                <w:b w:val="0"/>
+                <w:bCs w:val="0"/>
+              </w:rPr>
+              <w:t>Ter feito Login</w:t>
+            </w:r>
+            <w:r>
+              <w:rPr>
+                <w:b w:val="0"/>
+                <w:bCs w:val="0"/>
+              </w:rPr>
+              <w:t>.</w:t>
+            </w:r>
+          </w:p>
+          <w:p>
+            <w:pPr>
+              <w:pStyle w:val="PargrafodaLista"/>
+              <w:numPr>
+                <w:ilvl w:val="0"/>
+                <w:numId w:val="26"/>
+              </w:numPr>
+              <w:rPr>
+                <w:b w:val="0"/>
+                <w:bCs w:val="0"/>
+              </w:rPr>
+            </w:pPr>
+            <w:r>
+              <w:rPr>
+                <w:b w:val="0"/>
+                <w:bCs w:val="0"/>
+              </w:rPr>
+              <w:t>Contratar um empregado.</w:t>
+            </w:r>
+          </w:p>
+          <w:p>
+            <w:pPr>
+              <w:pStyle w:val="PargrafodaLista"/>
+              <w:numPr>
+                <w:ilvl w:val="0"/>
+                <w:numId w:val="26"/>
+              </w:numPr>
+              <w:rPr>
+                <w:b w:val="0"/>
+                <w:bCs w:val="0"/>
+              </w:rPr>
+            </w:pPr>
+            <w:r>
+              <w:rPr>
+                <w:b w:val="0"/>
+                <w:bCs w:val="0"/>
+              </w:rPr>
+              <w:t>Escolher o tipo de contrato.</w:t>
             </w:r>
           </w:p>
         </w:tc>
@@ -12016,27 +12454,14 @@
       <w:r>
         <w:t xml:space="preserve">Figura </w:t>
       </w:r>
-      <w:r>
-        <w:fldChar w:fldCharType="begin"/>
-      </w:r>
-      <w:r>
-        <w:instrText xml:space="preserve"> SEQ Figura \* ARABIC </w:instrText>
-      </w:r>
-      <w:r>
-        <w:fldChar w:fldCharType="separate"/>
-      </w:r>
-      <w:r>
-        <w:rPr>
-          <w:noProof/>
-        </w:rPr>
-        <w:t>1</w:t>
-      </w:r>
-      <w:r>
-        <w:rPr>
-          <w:noProof/>
-        </w:rPr>
-        <w:fldChar w:fldCharType="end"/>
-      </w:r>
+      <w:fldSimple w:instr=" SEQ Figura \* ARABIC ">
+        <w:r>
+          <w:rPr>
+            <w:noProof/>
+          </w:rPr>
+          <w:t>1</w:t>
+        </w:r>
+      </w:fldSimple>
       <w:r>
         <w:t xml:space="preserve"> – Diagrama de classes do SI</w:t>
       </w:r>
@@ -12179,27 +12604,14 @@
       <w:r>
         <w:t xml:space="preserve">Figura </w:t>
       </w:r>
-      <w:r>
-        <w:fldChar w:fldCharType="begin"/>
-      </w:r>
-      <w:r>
-        <w:instrText xml:space="preserve"> SEQ Figura \* ARABIC </w:instrText>
-      </w:r>
-      <w:r>
-        <w:fldChar w:fldCharType="separate"/>
-      </w:r>
-      <w:r>
-        <w:rPr>
-          <w:noProof/>
-        </w:rPr>
-        <w:t>2</w:t>
-      </w:r>
-      <w:r>
-        <w:rPr>
-          <w:noProof/>
-        </w:rPr>
-        <w:fldChar w:fldCharType="end"/>
-      </w:r>
+      <w:fldSimple w:instr=" SEQ Figura \* ARABIC ">
+        <w:r>
+          <w:rPr>
+            <w:noProof/>
+          </w:rPr>
+          <w:t>2</w:t>
+        </w:r>
+      </w:fldSimple>
       <w:r>
         <w:t xml:space="preserve"> – </w:t>
       </w:r>

</xml_diff>

<commit_message>
feat: User stories feito
</commit_message>
<xml_diff>
--- a/Relatórios/TEMPLATE ESPECIFICACAO BACKUP.docx
+++ b/Relatórios/TEMPLATE ESPECIFICACAO BACKUP.docx
@@ -3521,15 +3521,7 @@
         <w:t xml:space="preserve">descrever todos os fatores intervenientes que completam o projeto, este sendo os requisitos do sistema, os tipos de utilizadores do sistema e os objetivos do mesmo. A secção 3, Análise de Impacto, vai descrever os pontos positivos e negativos para os utilizadores da aplicação, tendo em conta o impacto que terá no mercado. A secção 4, Análise Concorrencial, </w:t>
       </w:r>
       <w:r>
-        <w:t xml:space="preserve">analisa algumas aplicações semelhantes a aplicação que este relatório trata, descrevendo-as detalhadamente e comparando-as ao </w:t>
-      </w:r>
-      <w:proofErr w:type="spellStart"/>
-      <w:r>
-        <w:t>Workr</w:t>
-      </w:r>
-      <w:proofErr w:type="spellEnd"/>
-      <w:r>
-        <w:t xml:space="preserve">. A secção 5, Roles e Requisitos do SI, vai descrever os utilizadores da aplicação, indicando as funcionalidades que cada uma tem acesso e também explica detalhadamente essas funcionalidades. A </w:t>
+        <w:t xml:space="preserve">analisa algumas aplicações semelhantes a aplicação que este relatório trata, descrevendo-as detalhadamente e comparando-as ao Workr. A secção 5, Roles e Requisitos do SI, vai descrever os utilizadores da aplicação, indicando as funcionalidades que cada uma tem acesso e também explica detalhadamente essas funcionalidades. A </w:t>
       </w:r>
       <w:r>
         <w:t>Secção</w:t>
@@ -3538,23 +3530,7 @@
         <w:t xml:space="preserve"> </w:t>
       </w:r>
       <w:r>
-        <w:t xml:space="preserve">6, </w:t>
-      </w:r>
-      <w:proofErr w:type="spellStart"/>
-      <w:r>
-        <w:t>User</w:t>
-      </w:r>
-      <w:proofErr w:type="spellEnd"/>
-      <w:r>
-        <w:t xml:space="preserve"> </w:t>
-      </w:r>
-      <w:proofErr w:type="spellStart"/>
-      <w:r>
-        <w:t>Stories</w:t>
-      </w:r>
-      <w:proofErr w:type="spellEnd"/>
-      <w:r>
-        <w:t xml:space="preserve">, tem como objetivo explicar os casos de uso da aplicação, mostrando </w:t>
+        <w:t xml:space="preserve">6, User Stories, tem como objetivo explicar os casos de uso da aplicação, mostrando </w:t>
       </w:r>
       <w:r>
         <w:t xml:space="preserve">o que é suposto acontecer quando o utilizador fará algo dentro da aplicação e o que pode correr mal ao utilizar qualquer uma das funcionalidades do sistema. A </w:t>
@@ -3566,23 +3542,7 @@
         <w:t xml:space="preserve"> 7, Diagrama de Classes/Modelo de Dados, </w:t>
       </w:r>
       <w:r>
-        <w:t xml:space="preserve">é a secção que explica a base de dados do sistema ao pormenor, mostrando todos os campos e tabelas e as suas relações. A ultima secção do relatório, Secção 8, </w:t>
-      </w:r>
-      <w:proofErr w:type="spellStart"/>
-      <w:r>
-        <w:t>Wireframes</w:t>
-      </w:r>
-      <w:proofErr w:type="spellEnd"/>
-      <w:r>
-        <w:t>/</w:t>
-      </w:r>
-      <w:proofErr w:type="spellStart"/>
-      <w:r>
-        <w:t>Mockups</w:t>
-      </w:r>
-      <w:proofErr w:type="spellEnd"/>
-      <w:r>
-        <w:t>, tem como objetivo mostrar como a aplicação irá ser visualmente.</w:t>
+        <w:t>é a secção que explica a base de dados do sistema ao pormenor, mostrando todos os campos e tabelas e as suas relações. A ultima secção do relatório, Secção 8, Wireframes/Mockups, tem como objetivo mostrar como a aplicação irá ser visualmente.</w:t>
       </w:r>
     </w:p>
     <w:p>
@@ -3654,15 +3614,7 @@
     </w:p>
     <w:p>
       <w:r>
-        <w:t xml:space="preserve">Achamos que poderá ter algum impacto no mercado e para as pessoas que vão usar o sistema pois é de um tema que as pessoas “necessitam” de ter no dia-a-dia para se estiverem desempregadas ou procurarem por um emprego novo ou algo melhor para si mesmo. É uma mais valia poderem procurar empregos mais facilmente e rapidamente utilizando também a aplicação móvel, de conseguirem criar </w:t>
-      </w:r>
-      <w:proofErr w:type="spellStart"/>
-      <w:r>
-        <w:t>CV’s</w:t>
-      </w:r>
-      <w:proofErr w:type="spellEnd"/>
-      <w:r>
-        <w:t xml:space="preserve"> pela aplicação e de os enviar para as empresas que podem estar interessados e podem até mesmo serem contactados pela tal.</w:t>
+        <w:t>Achamos que poderá ter algum impacto no mercado e para as pessoas que vão usar o sistema pois é de um tema que as pessoas “necessitam” de ter no dia-a-dia para se estiverem desempregadas ou procurarem por um emprego novo ou algo melhor para si mesmo. É uma mais valia poderem procurar empregos mais facilmente e rapidamente utilizando também a aplicação móvel, de conseguirem criar CV’s pela aplicação e de os enviar para as empresas que podem estar interessados e podem até mesmo serem contactados pela tal.</w:t>
       </w:r>
     </w:p>
     <w:p/>
@@ -3683,12 +3635,10 @@
         <w:pStyle w:val="Ttulo3"/>
       </w:pPr>
       <w:bookmarkStart w:id="7" w:name="_Toc85117316"/>
-      <w:proofErr w:type="spellStart"/>
       <w:r>
         <w:t>Joppy</w:t>
       </w:r>
       <w:bookmarkEnd w:id="7"/>
-      <w:proofErr w:type="spellEnd"/>
     </w:p>
     <w:p>
       <w:pPr>
@@ -3700,23 +3650,31 @@
       <w:r>
         <w:t xml:space="preserve">Tabela </w:t>
       </w:r>
-      <w:fldSimple w:instr=" SEQ Tabela \* ARABIC ">
-        <w:r>
-          <w:rPr>
-            <w:noProof/>
-          </w:rPr>
-          <w:t>1</w:t>
-        </w:r>
-      </w:fldSimple>
-      <w:r>
-        <w:t xml:space="preserve"> – Descrição do </w:t>
-      </w:r>
-      <w:proofErr w:type="spellStart"/>
-      <w:r>
-        <w:t>Joppy</w:t>
+      <w:r>
+        <w:fldChar w:fldCharType="begin"/>
+      </w:r>
+      <w:r>
+        <w:instrText xml:space="preserve"> SEQ Tabela \* ARABIC </w:instrText>
+      </w:r>
+      <w:r>
+        <w:fldChar w:fldCharType="separate"/>
+      </w:r>
+      <w:r>
+        <w:rPr>
+          <w:noProof/>
+        </w:rPr>
+        <w:t>1</w:t>
+      </w:r>
+      <w:r>
+        <w:rPr>
+          <w:noProof/>
+        </w:rPr>
+        <w:fldChar w:fldCharType="end"/>
+      </w:r>
+      <w:r>
+        <w:t xml:space="preserve"> – Descrição do Joppy</w:t>
       </w:r>
       <w:bookmarkEnd w:id="8"/>
-      <w:proofErr w:type="spellEnd"/>
     </w:p>
     <w:tbl>
       <w:tblPr>
@@ -3845,11 +3803,9 @@
                 <w:highlight w:val="yellow"/>
               </w:rPr>
             </w:pPr>
-            <w:proofErr w:type="spellStart"/>
             <w:r>
               <w:t>Joppy</w:t>
             </w:r>
-            <w:proofErr w:type="spellEnd"/>
           </w:p>
         </w:tc>
       </w:tr>
@@ -3934,13 +3890,8 @@
               <w:jc w:val="left"/>
               <w:cnfStyle w:val="000000100000" w:firstRow="0" w:lastRow="0" w:firstColumn="0" w:lastColumn="0" w:oddVBand="0" w:evenVBand="0" w:oddHBand="1" w:evenHBand="0" w:firstRowFirstColumn="0" w:firstRowLastColumn="0" w:lastRowFirstColumn="0" w:lastRowLastColumn="0"/>
             </w:pPr>
-            <w:proofErr w:type="spellStart"/>
-            <w:r>
-              <w:t>Joppy</w:t>
-            </w:r>
-            <w:proofErr w:type="spellEnd"/>
-            <w:r>
-              <w:t xml:space="preserve"> é uma aplicação de recrutamento de trabalhadores só focado na área de programação e tecnologias.</w:t>
+            <w:r>
+              <w:t>Joppy é uma aplicação de recrutamento de trabalhadores só focado na área de programação e tecnologias.</w:t>
             </w:r>
           </w:p>
         </w:tc>
@@ -3982,31 +3933,7 @@
               <w:cnfStyle w:val="000000000000" w:firstRow="0" w:lastRow="0" w:firstColumn="0" w:lastColumn="0" w:oddVBand="0" w:evenVBand="0" w:oddHBand="0" w:evenHBand="0" w:firstRowFirstColumn="0" w:firstRowLastColumn="0" w:lastRowFirstColumn="0" w:lastRowLastColumn="0"/>
             </w:pPr>
             <w:r>
-              <w:t xml:space="preserve">Tem um sistema de chat, Oferece 100€ de Amazon </w:t>
-            </w:r>
-            <w:proofErr w:type="spellStart"/>
-            <w:r>
-              <w:t>Gift</w:t>
-            </w:r>
-            <w:proofErr w:type="spellEnd"/>
-            <w:r>
-              <w:t xml:space="preserve"> se for contratado por alguma empresa utilizando a Aplicação “</w:t>
-            </w:r>
-            <w:proofErr w:type="spellStart"/>
-            <w:r>
-              <w:t>Joppy</w:t>
-            </w:r>
-            <w:proofErr w:type="spellEnd"/>
-            <w:r>
-              <w:t xml:space="preserve">”. Dá para fazer Login com o </w:t>
-            </w:r>
-            <w:proofErr w:type="spellStart"/>
-            <w:r>
-              <w:t>LinkedIn</w:t>
-            </w:r>
-            <w:proofErr w:type="spellEnd"/>
-            <w:r>
-              <w:t>. Fácil encontra de Empregos por localidade e por cargos/filtros. Deteta a localidade donde está.</w:t>
+              <w:t>Tem um sistema de chat, Oferece 100€ de Amazon Gift se for contratado por alguma empresa utilizando a Aplicação “Joppy”. Dá para fazer Login com o LinkedIn. Fácil encontra de Empregos por localidade e por cargos/filtros. Deteta a localidade donde está.</w:t>
             </w:r>
           </w:p>
         </w:tc>
@@ -4105,13 +4032,11 @@
         <w:pStyle w:val="Ttulo3"/>
       </w:pPr>
       <w:bookmarkStart w:id="9" w:name="_Toc85117317"/>
-      <w:proofErr w:type="spellStart"/>
       <w:r>
         <w:lastRenderedPageBreak/>
         <w:t>LinkedIn</w:t>
       </w:r>
       <w:bookmarkEnd w:id="9"/>
-      <w:proofErr w:type="spellEnd"/>
     </w:p>
     <w:p>
       <w:pPr>
@@ -4123,23 +4048,31 @@
       <w:r>
         <w:t xml:space="preserve">Tabela </w:t>
       </w:r>
-      <w:fldSimple w:instr=" SEQ Tabela \* ARABIC ">
-        <w:r>
-          <w:rPr>
-            <w:noProof/>
-          </w:rPr>
-          <w:t>2</w:t>
-        </w:r>
-      </w:fldSimple>
-      <w:r>
-        <w:t xml:space="preserve"> – Descrição do </w:t>
-      </w:r>
-      <w:proofErr w:type="spellStart"/>
-      <w:r>
-        <w:t>LinkedIn</w:t>
+      <w:r>
+        <w:fldChar w:fldCharType="begin"/>
+      </w:r>
+      <w:r>
+        <w:instrText xml:space="preserve"> SEQ Tabela \* ARABIC </w:instrText>
+      </w:r>
+      <w:r>
+        <w:fldChar w:fldCharType="separate"/>
+      </w:r>
+      <w:r>
+        <w:rPr>
+          <w:noProof/>
+        </w:rPr>
+        <w:t>2</w:t>
+      </w:r>
+      <w:r>
+        <w:rPr>
+          <w:noProof/>
+        </w:rPr>
+        <w:fldChar w:fldCharType="end"/>
+      </w:r>
+      <w:r>
+        <w:t xml:space="preserve"> – Descrição do LinkedIn</w:t>
       </w:r>
       <w:bookmarkEnd w:id="10"/>
-      <w:proofErr w:type="spellEnd"/>
     </w:p>
     <w:tbl>
       <w:tblPr>
@@ -4268,11 +4201,9 @@
                 <w:highlight w:val="yellow"/>
               </w:rPr>
             </w:pPr>
-            <w:proofErr w:type="spellStart"/>
             <w:r>
               <w:t>LinkedIn</w:t>
             </w:r>
-            <w:proofErr w:type="spellEnd"/>
           </w:p>
         </w:tc>
       </w:tr>
@@ -4358,31 +4289,7 @@
               <w:cnfStyle w:val="000000100000" w:firstRow="0" w:lastRow="0" w:firstColumn="0" w:lastColumn="0" w:oddVBand="0" w:evenVBand="0" w:oddHBand="1" w:evenHBand="0" w:firstRowFirstColumn="0" w:firstRowLastColumn="0" w:lastRowFirstColumn="0" w:lastRowLastColumn="0"/>
             </w:pPr>
             <w:r>
-              <w:t xml:space="preserve">O </w:t>
-            </w:r>
-            <w:proofErr w:type="spellStart"/>
-            <w:r>
-              <w:t>LinkedIn</w:t>
-            </w:r>
-            <w:proofErr w:type="spellEnd"/>
-            <w:r>
-              <w:t xml:space="preserve"> é uma rede social onde os utilizadores podem criar conexões uns com os outros, procurar empresas, mandar currículos para as empresas. O </w:t>
-            </w:r>
-            <w:proofErr w:type="spellStart"/>
-            <w:r>
-              <w:t>LinkedIn</w:t>
-            </w:r>
-            <w:proofErr w:type="spellEnd"/>
-            <w:r>
-              <w:t xml:space="preserve"> é uma excelente ferramenta para aumentar o “</w:t>
-            </w:r>
-            <w:proofErr w:type="spellStart"/>
-            <w:r>
-              <w:t>networking</w:t>
-            </w:r>
-            <w:proofErr w:type="spellEnd"/>
-            <w:r>
-              <w:t>” profissional dos utilizadores.</w:t>
+              <w:t>O LinkedIn é uma rede social onde os utilizadores podem criar conexões uns com os outros, procurar empresas, mandar currículos para as empresas. O LinkedIn é uma excelente ferramenta para aumentar o “networking” profissional dos utilizadores.</w:t>
             </w:r>
           </w:p>
         </w:tc>
@@ -4526,13 +4433,11 @@
         <w:pStyle w:val="Ttulo3"/>
       </w:pPr>
       <w:bookmarkStart w:id="11" w:name="_Toc85117318"/>
-      <w:proofErr w:type="spellStart"/>
       <w:r>
         <w:lastRenderedPageBreak/>
         <w:t>Fiverr</w:t>
       </w:r>
       <w:bookmarkEnd w:id="11"/>
-      <w:proofErr w:type="spellEnd"/>
     </w:p>
     <w:p>
       <w:pPr>
@@ -4544,23 +4449,31 @@
       <w:r>
         <w:t xml:space="preserve">Tabela </w:t>
       </w:r>
-      <w:fldSimple w:instr=" SEQ Tabela \* ARABIC ">
-        <w:r>
-          <w:rPr>
-            <w:noProof/>
-          </w:rPr>
-          <w:t>3</w:t>
-        </w:r>
-      </w:fldSimple>
-      <w:r>
-        <w:t xml:space="preserve"> – Descrição do </w:t>
-      </w:r>
-      <w:proofErr w:type="spellStart"/>
-      <w:r>
-        <w:t>Indeed</w:t>
+      <w:r>
+        <w:fldChar w:fldCharType="begin"/>
+      </w:r>
+      <w:r>
+        <w:instrText xml:space="preserve"> SEQ Tabela \* ARABIC </w:instrText>
+      </w:r>
+      <w:r>
+        <w:fldChar w:fldCharType="separate"/>
+      </w:r>
+      <w:r>
+        <w:rPr>
+          <w:noProof/>
+        </w:rPr>
+        <w:t>3</w:t>
+      </w:r>
+      <w:r>
+        <w:rPr>
+          <w:noProof/>
+        </w:rPr>
+        <w:fldChar w:fldCharType="end"/>
+      </w:r>
+      <w:r>
+        <w:t xml:space="preserve"> – Descrição do Indeed</w:t>
       </w:r>
       <w:bookmarkEnd w:id="12"/>
-      <w:proofErr w:type="spellEnd"/>
     </w:p>
     <w:tbl>
       <w:tblPr>
@@ -4697,11 +4610,9 @@
                 <w:highlight w:val="yellow"/>
               </w:rPr>
             </w:pPr>
-            <w:proofErr w:type="spellStart"/>
             <w:r>
               <w:t>Fiverr</w:t>
             </w:r>
-            <w:proofErr w:type="spellEnd"/>
           </w:p>
         </w:tc>
       </w:tr>
@@ -4873,13 +4784,8 @@
               <w:jc w:val="left"/>
               <w:cnfStyle w:val="000000100000" w:firstRow="0" w:lastRow="0" w:firstColumn="0" w:lastColumn="0" w:oddVBand="0" w:evenVBand="0" w:oddHBand="1" w:evenHBand="0" w:firstRowFirstColumn="0" w:firstRowLastColumn="0" w:lastRowFirstColumn="0" w:lastRowLastColumn="0"/>
             </w:pPr>
-            <w:proofErr w:type="spellStart"/>
-            <w:r>
-              <w:t>Fiverr</w:t>
-            </w:r>
-            <w:proofErr w:type="spellEnd"/>
-            <w:r>
-              <w:t xml:space="preserve"> fica sempre com uma comissão, não dando o valor total ao utilizador. Pode ser difícil para “iniciantes”.</w:t>
+            <w:r>
+              <w:t>Fiverr fica sempre com uma comissão, não dando o valor total ao utilizador. Pode ser difícil para “iniciantes”.</w:t>
             </w:r>
           </w:p>
         </w:tc>
@@ -4957,14 +4863,27 @@
       <w:r>
         <w:t xml:space="preserve">Tabela </w:t>
       </w:r>
-      <w:fldSimple w:instr=" SEQ Tabela \* ARABIC ">
-        <w:r>
-          <w:rPr>
-            <w:noProof/>
-          </w:rPr>
-          <w:t>4</w:t>
-        </w:r>
-      </w:fldSimple>
+      <w:r>
+        <w:fldChar w:fldCharType="begin"/>
+      </w:r>
+      <w:r>
+        <w:instrText xml:space="preserve"> SEQ Tabela \* ARABIC </w:instrText>
+      </w:r>
+      <w:r>
+        <w:fldChar w:fldCharType="separate"/>
+      </w:r>
+      <w:r>
+        <w:rPr>
+          <w:noProof/>
+        </w:rPr>
+        <w:t>4</w:t>
+      </w:r>
+      <w:r>
+        <w:rPr>
+          <w:noProof/>
+        </w:rPr>
+        <w:fldChar w:fldCharType="end"/>
+      </w:r>
       <w:r>
         <w:t xml:space="preserve"> – Resumo das características/funcionalidades dos Sistemas concorrenciais</w:t>
       </w:r>
@@ -5007,11 +4926,9 @@
               <w:jc w:val="center"/>
               <w:cnfStyle w:val="100000000000" w:firstRow="1" w:lastRow="0" w:firstColumn="0" w:lastColumn="0" w:oddVBand="0" w:evenVBand="0" w:oddHBand="0" w:evenHBand="0" w:firstRowFirstColumn="0" w:firstRowLastColumn="0" w:lastRowFirstColumn="0" w:lastRowLastColumn="0"/>
             </w:pPr>
-            <w:proofErr w:type="spellStart"/>
             <w:r>
               <w:t>Workr</w:t>
             </w:r>
-            <w:proofErr w:type="spellEnd"/>
           </w:p>
         </w:tc>
         <w:tc>
@@ -5023,11 +4940,9 @@
               <w:jc w:val="center"/>
               <w:cnfStyle w:val="100000000000" w:firstRow="1" w:lastRow="0" w:firstColumn="0" w:lastColumn="0" w:oddVBand="0" w:evenVBand="0" w:oddHBand="0" w:evenHBand="0" w:firstRowFirstColumn="0" w:firstRowLastColumn="0" w:lastRowFirstColumn="0" w:lastRowLastColumn="0"/>
             </w:pPr>
-            <w:proofErr w:type="spellStart"/>
             <w:r>
               <w:t>LinkedIn</w:t>
             </w:r>
-            <w:proofErr w:type="spellEnd"/>
           </w:p>
         </w:tc>
         <w:tc>
@@ -5039,11 +4954,9 @@
               <w:jc w:val="center"/>
               <w:cnfStyle w:val="100000000000" w:firstRow="1" w:lastRow="0" w:firstColumn="0" w:lastColumn="0" w:oddVBand="0" w:evenVBand="0" w:oddHBand="0" w:evenHBand="0" w:firstRowFirstColumn="0" w:firstRowLastColumn="0" w:lastRowFirstColumn="0" w:lastRowLastColumn="0"/>
             </w:pPr>
-            <w:proofErr w:type="spellStart"/>
             <w:r>
               <w:t>Joppy</w:t>
             </w:r>
-            <w:proofErr w:type="spellEnd"/>
           </w:p>
         </w:tc>
         <w:tc>
@@ -5055,11 +4968,9 @@
               <w:jc w:val="center"/>
               <w:cnfStyle w:val="100000000000" w:firstRow="1" w:lastRow="0" w:firstColumn="0" w:lastColumn="0" w:oddVBand="0" w:evenVBand="0" w:oddHBand="0" w:evenHBand="0" w:firstRowFirstColumn="0" w:firstRowLastColumn="0" w:lastRowFirstColumn="0" w:lastRowLastColumn="0"/>
             </w:pPr>
-            <w:proofErr w:type="spellStart"/>
             <w:r>
               <w:t>Fiverr</w:t>
             </w:r>
-            <w:proofErr w:type="spellEnd"/>
           </w:p>
         </w:tc>
       </w:tr>
@@ -5298,35 +5209,9 @@
             <w:pPr>
               <w:jc w:val="center"/>
             </w:pPr>
-            <w:proofErr w:type="spellStart"/>
-            <w:r>
-              <w:t>Swipe</w:t>
-            </w:r>
-            <w:proofErr w:type="spellEnd"/>
-            <w:r>
-              <w:t xml:space="preserve"> </w:t>
-            </w:r>
-            <w:proofErr w:type="spellStart"/>
-            <w:r>
-              <w:t>Left</w:t>
-            </w:r>
-            <w:proofErr w:type="spellEnd"/>
-            <w:r>
-              <w:t xml:space="preserve"> </w:t>
-            </w:r>
-            <w:proofErr w:type="spellStart"/>
-            <w:r>
-              <w:t>and</w:t>
-            </w:r>
-            <w:proofErr w:type="spellEnd"/>
-            <w:r>
-              <w:t xml:space="preserve"> </w:t>
-            </w:r>
-            <w:proofErr w:type="spellStart"/>
-            <w:r>
-              <w:t>Right</w:t>
-            </w:r>
-            <w:proofErr w:type="spellEnd"/>
+            <w:r>
+              <w:t>Swipe Left and Right</w:t>
+            </w:r>
           </w:p>
         </w:tc>
         <w:tc>
@@ -5699,15 +5584,7 @@
     </w:p>
     <w:p>
       <w:r>
-        <w:t>Permitiu-nos fazer uma pesquisa elaborada dos 3 sistemas que foram analisados, vendo o que falta nos mesmos e do que poderíamos por no nosso projeto “</w:t>
-      </w:r>
-      <w:proofErr w:type="spellStart"/>
-      <w:r>
-        <w:t>Workr</w:t>
-      </w:r>
-      <w:proofErr w:type="spellEnd"/>
-      <w:r>
-        <w:t>”, dando ideias da mesma. Estudamos bem as funcionalidades de cada um e das funcionalidades que achamos que faltava nos projetos mencionados e ver como podemos implementar no nosso projeto também.</w:t>
+        <w:t>Permitiu-nos fazer uma pesquisa elaborada dos 3 sistemas que foram analisados, vendo o que falta nos mesmos e do que poderíamos por no nosso projeto “Workr”, dando ideias da mesma. Estudamos bem as funcionalidades de cada um e das funcionalidades que achamos que faltava nos projetos mencionados e ver como podemos implementar no nosso projeto também.</w:t>
       </w:r>
     </w:p>
     <w:p/>
@@ -5718,39 +5595,7 @@
     </w:p>
     <w:p>
       <w:r>
-        <w:t xml:space="preserve">A vantagem do </w:t>
-      </w:r>
-      <w:proofErr w:type="spellStart"/>
-      <w:r>
-        <w:t>Fiverr</w:t>
-      </w:r>
-      <w:proofErr w:type="spellEnd"/>
-      <w:r>
-        <w:t xml:space="preserve"> foi boa para nos inspirar em fazer algo também com “</w:t>
-      </w:r>
-      <w:proofErr w:type="spellStart"/>
-      <w:r>
-        <w:t>Freelancing</w:t>
-      </w:r>
-      <w:proofErr w:type="spellEnd"/>
-      <w:r>
-        <w:t xml:space="preserve">”. Do </w:t>
-      </w:r>
-      <w:proofErr w:type="spellStart"/>
-      <w:r>
-        <w:t>LinkedIn</w:t>
-      </w:r>
-      <w:proofErr w:type="spellEnd"/>
-      <w:r>
-        <w:t xml:space="preserve"> foi boa pois podemos também implementar algo em ir buscar a localização geológica no nosso Website ou até mesmo também em Mobile, e do </w:t>
-      </w:r>
-      <w:proofErr w:type="spellStart"/>
-      <w:r>
-        <w:t>Joppy</w:t>
-      </w:r>
-      <w:proofErr w:type="spellEnd"/>
-      <w:r>
-        <w:t xml:space="preserve"> de dar recompensas para os utilizadores caso consigam um emprego usando o website.</w:t>
+        <w:t>A vantagem do Fiverr foi boa para nos inspirar em fazer algo também com “Freelancing”. Do LinkedIn foi boa pois podemos também implementar algo em ir buscar a localização geológica no nosso Website ou até mesmo também em Mobile, e do Joppy de dar recompensas para os utilizadores caso consigam um emprego usando o website.</w:t>
       </w:r>
     </w:p>
     <w:p/>
@@ -5815,31 +5660,7 @@
     </w:p>
     <w:p>
       <w:r>
-        <w:t xml:space="preserve">Os roles da aplicação </w:t>
-      </w:r>
-      <w:proofErr w:type="spellStart"/>
-      <w:r>
-        <w:t>Workr</w:t>
-      </w:r>
-      <w:proofErr w:type="spellEnd"/>
-      <w:r>
-        <w:t xml:space="preserve"> são o </w:t>
-      </w:r>
-      <w:proofErr w:type="spellStart"/>
-      <w:r>
-        <w:t>Admin</w:t>
-      </w:r>
-      <w:proofErr w:type="spellEnd"/>
-      <w:r>
-        <w:t xml:space="preserve">, que vai gerir e controlar os registos dentro da aplicação, também irá poder registar as empresas e dar acesso ao </w:t>
-      </w:r>
-      <w:proofErr w:type="spellStart"/>
-      <w:r>
-        <w:t>Back-Office</w:t>
-      </w:r>
-      <w:proofErr w:type="spellEnd"/>
-      <w:r>
-        <w:t xml:space="preserve"> para gerirem os utilizadores interessados na mesma.</w:t>
+        <w:t>Os roles da aplicação Workr são o Admin, que vai gerir e controlar os registos dentro da aplicação, também irá poder registar as empresas e dar acesso ao Back-Office para gerirem os utilizadores interessados na mesma.</w:t>
       </w:r>
     </w:p>
     <w:p>
@@ -5849,23 +5670,7 @@
     </w:p>
     <w:p>
       <w:r>
-        <w:t xml:space="preserve">O utilizador/empregado da aplicação é a role principal para a utilização da aplicação. Este não tem acesso ao </w:t>
-      </w:r>
-      <w:proofErr w:type="spellStart"/>
-      <w:r>
-        <w:t>Back-Office</w:t>
-      </w:r>
-      <w:proofErr w:type="spellEnd"/>
-      <w:r>
-        <w:t xml:space="preserve">, apenas terá acesso ao </w:t>
-      </w:r>
-      <w:proofErr w:type="spellStart"/>
-      <w:r>
-        <w:t>Front</w:t>
-      </w:r>
-      <w:proofErr w:type="spellEnd"/>
-      <w:r>
-        <w:t>-Office. O empregado poderá registar-se a si próprio na aplicação e autenticar-se. Ao aceder ao seu perfil, o utilizador poderá</w:t>
+        <w:t>O utilizador/empregado da aplicação é a role principal para a utilização da aplicação. Este não tem acesso ao Back-Office, apenas terá acesso ao Front-Office. O empregado poderá registar-se a si próprio na aplicação e autenticar-se. Ao aceder ao seu perfil, o utilizador poderá</w:t>
       </w:r>
       <w:r>
         <w:t xml:space="preserve"> </w:t>
@@ -5877,15 +5682,7 @@
         <w:t>, também poderá criar um currículo automático com as suas habilitações de trabalho.</w:t>
       </w:r>
       <w:r>
-        <w:t xml:space="preserve"> Este também poderá candidatar-se a uma empresa ao pesquisar na página principal do website ou na aplicação móvel. Para uma interface mais interativa, o utilizador, na aplicação móvel, irá ter a opção de deslisar o dedo da esquerda para a direita caso esteja interessado numa empresa ou ao contrário caso não esteja, de seguida, o perfil do mesmo irá ser enviado para o </w:t>
-      </w:r>
-      <w:proofErr w:type="spellStart"/>
-      <w:r>
-        <w:t>Back-Office</w:t>
-      </w:r>
-      <w:proofErr w:type="spellEnd"/>
-      <w:r>
-        <w:t xml:space="preserve"> na página da empresa, onde esta irá decidir se o utilizador é um bom candidato para a empresa ou não.</w:t>
+        <w:t xml:space="preserve"> Este também poderá candidatar-se a uma empresa ao pesquisar na página principal do website ou na aplicação móvel. Para uma interface mais interativa, o utilizador, na aplicação móvel, irá ter a opção de deslisar o dedo da esquerda para a direita caso esteja interessado numa empresa ou ao contrário caso não esteja, de seguida, o perfil do mesmo irá ser enviado para o Back-Office na página da empresa, onde esta irá decidir se o utilizador é um bom candidato para a empresa ou não.</w:t>
       </w:r>
     </w:p>
     <w:p/>
@@ -5899,27 +5696,32 @@
       <w:r>
         <w:t xml:space="preserve">Tabela </w:t>
       </w:r>
-      <w:fldSimple w:instr=" SEQ Tabela \* ARABIC ">
-        <w:r>
-          <w:rPr>
-            <w:noProof/>
-          </w:rPr>
-          <w:t>5</w:t>
-        </w:r>
-      </w:fldSimple>
+      <w:r>
+        <w:fldChar w:fldCharType="begin"/>
+      </w:r>
+      <w:r>
+        <w:instrText xml:space="preserve"> SEQ Tabela \* ARABIC </w:instrText>
+      </w:r>
+      <w:r>
+        <w:fldChar w:fldCharType="separate"/>
+      </w:r>
+      <w:r>
+        <w:rPr>
+          <w:noProof/>
+        </w:rPr>
+        <w:t>5</w:t>
+      </w:r>
+      <w:r>
+        <w:rPr>
+          <w:noProof/>
+        </w:rPr>
+        <w:fldChar w:fldCharType="end"/>
+      </w:r>
       <w:r>
         <w:t xml:space="preserve"> – </w:t>
       </w:r>
       <w:r>
-        <w:t xml:space="preserve">Roles dos diferentes </w:t>
-      </w:r>
-      <w:proofErr w:type="spellStart"/>
-      <w:r>
-        <w:t>end-users</w:t>
-      </w:r>
-      <w:proofErr w:type="spellEnd"/>
-      <w:r>
-        <w:t xml:space="preserve"> do SI</w:t>
+        <w:t>Roles dos diferentes end-users do SI</w:t>
       </w:r>
       <w:bookmarkEnd w:id="17"/>
     </w:p>
@@ -5977,11 +5779,9 @@
               <w:jc w:val="center"/>
               <w:cnfStyle w:val="100000000000" w:firstRow="1" w:lastRow="0" w:firstColumn="0" w:lastColumn="0" w:oddVBand="0" w:evenVBand="0" w:oddHBand="0" w:evenHBand="0" w:firstRowFirstColumn="0" w:firstRowLastColumn="0" w:lastRowFirstColumn="0" w:lastRowLastColumn="0"/>
             </w:pPr>
-            <w:proofErr w:type="spellStart"/>
             <w:r>
               <w:t>Back-office</w:t>
             </w:r>
-            <w:proofErr w:type="spellEnd"/>
           </w:p>
         </w:tc>
         <w:tc>
@@ -5993,11 +5793,9 @@
               <w:jc w:val="center"/>
               <w:cnfStyle w:val="100000000000" w:firstRow="1" w:lastRow="0" w:firstColumn="0" w:lastColumn="0" w:oddVBand="0" w:evenVBand="0" w:oddHBand="0" w:evenHBand="0" w:firstRowFirstColumn="0" w:firstRowLastColumn="0" w:lastRowFirstColumn="0" w:lastRowLastColumn="0"/>
             </w:pPr>
-            <w:proofErr w:type="spellStart"/>
             <w:r>
               <w:t>Front-office</w:t>
             </w:r>
-            <w:proofErr w:type="spellEnd"/>
           </w:p>
         </w:tc>
         <w:tc>
@@ -6041,19 +5839,9 @@
                 <w:highlight w:val="yellow"/>
               </w:rPr>
             </w:pPr>
-            <w:proofErr w:type="spellStart"/>
-            <w:r>
-              <w:t>Sys</w:t>
-            </w:r>
-            <w:proofErr w:type="spellEnd"/>
-            <w:r>
-              <w:t xml:space="preserve"> </w:t>
-            </w:r>
-            <w:proofErr w:type="spellStart"/>
-            <w:r>
-              <w:t>Admin</w:t>
-            </w:r>
-            <w:proofErr w:type="spellEnd"/>
+            <w:r>
+              <w:t>Sys Admin</w:t>
+            </w:r>
           </w:p>
         </w:tc>
         <w:tc>
@@ -6064,27 +5852,14 @@
             <w:pPr>
               <w:cnfStyle w:val="000000100000" w:firstRow="0" w:lastRow="0" w:firstColumn="0" w:lastColumn="0" w:oddVBand="0" w:evenVBand="0" w:oddHBand="1" w:evenHBand="0" w:firstRowFirstColumn="0" w:firstRowLastColumn="0" w:lastRowFirstColumn="0" w:lastRowLastColumn="0"/>
             </w:pPr>
-            <w:proofErr w:type="spellStart"/>
-            <w:r>
-              <w:t>Admnistrador</w:t>
-            </w:r>
-            <w:proofErr w:type="spellEnd"/>
-            <w:r>
-              <w:t xml:space="preserve"> do sistema, </w:t>
+            <w:r>
+              <w:t xml:space="preserve">Admnistrador do sistema, </w:t>
             </w:r>
             <w:r>
               <w:t>tem</w:t>
             </w:r>
             <w:r>
-              <w:t xml:space="preserve"> acesso ao </w:t>
-            </w:r>
-            <w:proofErr w:type="spellStart"/>
-            <w:r>
-              <w:t>Back-Office</w:t>
-            </w:r>
-            <w:proofErr w:type="spellEnd"/>
-            <w:r>
-              <w:t xml:space="preserve"> onde vai poder registar um Empregador/Empresa e gerir todos os utilizadores na aplicação.</w:t>
+              <w:t xml:space="preserve"> acesso ao Back-Office onde vai poder registar um Empregador/Empresa e gerir todos os utilizadores na aplicação.</w:t>
             </w:r>
           </w:p>
         </w:tc>
@@ -6194,15 +5969,7 @@
               <w:t xml:space="preserve">O empregador tem </w:t>
             </w:r>
             <w:r>
-              <w:t xml:space="preserve">acesso ao </w:t>
-            </w:r>
-            <w:proofErr w:type="spellStart"/>
-            <w:r>
-              <w:t>Back-Office</w:t>
-            </w:r>
-            <w:proofErr w:type="spellEnd"/>
-            <w:r>
-              <w:t xml:space="preserve"> onde vai poder ver que utilizadores da aplicação tem interesse na oferta de trabalho proposta pelo mesmo.</w:t>
+              <w:t>acesso ao Back-Office onde vai poder ver que utilizadores da aplicação tem interesse na oferta de trabalho proposta pelo mesmo.</w:t>
             </w:r>
           </w:p>
         </w:tc>
@@ -6427,35 +6194,7 @@
         <w:rPr>
           <w:highlight w:val="yellow"/>
         </w:rPr>
-        <w:t xml:space="preserve">: Nomenclatura exemplo separada por tipo </w:t>
-      </w:r>
-      <w:proofErr w:type="spellStart"/>
-      <w:r>
-        <w:rPr>
-          <w:highlight w:val="yellow"/>
-        </w:rPr>
-        <w:t>front-office</w:t>
-      </w:r>
-      <w:proofErr w:type="spellEnd"/>
-      <w:r>
-        <w:rPr>
-          <w:highlight w:val="yellow"/>
-        </w:rPr>
-        <w:t xml:space="preserve">, </w:t>
-      </w:r>
-      <w:proofErr w:type="spellStart"/>
-      <w:r>
-        <w:rPr>
-          <w:highlight w:val="yellow"/>
-        </w:rPr>
-        <w:t>back-office</w:t>
-      </w:r>
-      <w:proofErr w:type="spellEnd"/>
-      <w:r>
-        <w:rPr>
-          <w:highlight w:val="yellow"/>
-        </w:rPr>
-        <w:t>, app mobile</w:t>
+        <w:t>: Nomenclatura exemplo separada por tipo front-office, back-office, app mobile</w:t>
       </w:r>
     </w:p>
     <w:p>
@@ -6519,24 +6258,29 @@
       <w:r>
         <w:t xml:space="preserve">Tabela </w:t>
       </w:r>
-      <w:fldSimple w:instr=" SEQ Tabela \* ARABIC ">
-        <w:r>
-          <w:rPr>
-            <w:noProof/>
-          </w:rPr>
-          <w:t>6</w:t>
-        </w:r>
-      </w:fldSimple>
-      <w:r>
-        <w:t xml:space="preserve"> – Requisitos funcionais </w:t>
-      </w:r>
-      <w:proofErr w:type="spellStart"/>
-      <w:r>
-        <w:t>Front</w:t>
-      </w:r>
-      <w:proofErr w:type="spellEnd"/>
-      <w:r>
-        <w:t>-Office</w:t>
+      <w:r>
+        <w:fldChar w:fldCharType="begin"/>
+      </w:r>
+      <w:r>
+        <w:instrText xml:space="preserve"> SEQ Tabela \* ARABIC </w:instrText>
+      </w:r>
+      <w:r>
+        <w:fldChar w:fldCharType="separate"/>
+      </w:r>
+      <w:r>
+        <w:rPr>
+          <w:noProof/>
+        </w:rPr>
+        <w:t>6</w:t>
+      </w:r>
+      <w:r>
+        <w:rPr>
+          <w:noProof/>
+        </w:rPr>
+        <w:fldChar w:fldCharType="end"/>
+      </w:r>
+      <w:r>
+        <w:t xml:space="preserve"> – Requisitos funcionais Front-Office</w:t>
       </w:r>
       <w:bookmarkEnd w:id="18"/>
     </w:p>
@@ -6992,23 +6736,31 @@
       <w:r>
         <w:t xml:space="preserve">Tabela </w:t>
       </w:r>
-      <w:fldSimple w:instr=" SEQ Tabela \* ARABIC ">
-        <w:r>
-          <w:rPr>
-            <w:noProof/>
-          </w:rPr>
-          <w:t>7</w:t>
-        </w:r>
-      </w:fldSimple>
-      <w:r>
-        <w:t xml:space="preserve"> – Requisitos funcionais </w:t>
-      </w:r>
-      <w:proofErr w:type="spellStart"/>
-      <w:r>
-        <w:t>Back-Office</w:t>
+      <w:r>
+        <w:fldChar w:fldCharType="begin"/>
+      </w:r>
+      <w:r>
+        <w:instrText xml:space="preserve"> SEQ Tabela \* ARABIC </w:instrText>
+      </w:r>
+      <w:r>
+        <w:fldChar w:fldCharType="separate"/>
+      </w:r>
+      <w:r>
+        <w:rPr>
+          <w:noProof/>
+        </w:rPr>
+        <w:t>7</w:t>
+      </w:r>
+      <w:r>
+        <w:rPr>
+          <w:noProof/>
+        </w:rPr>
+        <w:fldChar w:fldCharType="end"/>
+      </w:r>
+      <w:r>
+        <w:t xml:space="preserve"> – Requisitos funcionais Back-Office</w:t>
       </w:r>
       <w:bookmarkEnd w:id="19"/>
-      <w:proofErr w:type="spellEnd"/>
     </w:p>
     <w:tbl>
       <w:tblPr>
@@ -7501,14 +7253,27 @@
       <w:r>
         <w:t xml:space="preserve">Tabela </w:t>
       </w:r>
-      <w:fldSimple w:instr=" SEQ Tabela \* ARABIC ">
-        <w:r>
-          <w:rPr>
-            <w:noProof/>
-          </w:rPr>
-          <w:t>8</w:t>
-        </w:r>
-      </w:fldSimple>
+      <w:r>
+        <w:fldChar w:fldCharType="begin"/>
+      </w:r>
+      <w:r>
+        <w:instrText xml:space="preserve"> SEQ Tabela \* ARABIC </w:instrText>
+      </w:r>
+      <w:r>
+        <w:fldChar w:fldCharType="separate"/>
+      </w:r>
+      <w:r>
+        <w:rPr>
+          <w:noProof/>
+        </w:rPr>
+        <w:t>8</w:t>
+      </w:r>
+      <w:r>
+        <w:rPr>
+          <w:noProof/>
+        </w:rPr>
+        <w:fldChar w:fldCharType="end"/>
+      </w:r>
       <w:r>
         <w:t xml:space="preserve"> – Requisitos funcionais App mobile</w:t>
       </w:r>
@@ -8118,21 +7883,7 @@
         <w:rPr>
           <w:highlight w:val="yellow"/>
         </w:rPr>
-        <w:t xml:space="preserve">: Sujeito + Ação (com o verbo “deve”). Ex: O sistema deve utilizar a API </w:t>
-      </w:r>
-      <w:proofErr w:type="spellStart"/>
-      <w:r>
-        <w:rPr>
-          <w:highlight w:val="yellow"/>
-        </w:rPr>
-        <w:t>xpto</w:t>
-      </w:r>
-      <w:proofErr w:type="spellEnd"/>
-      <w:r>
-        <w:rPr>
-          <w:highlight w:val="yellow"/>
-        </w:rPr>
-        <w:t xml:space="preserve">.  </w:t>
+        <w:t xml:space="preserve">: Sujeito + Ação (com o verbo “deve”). Ex: O sistema deve utilizar a API xpto.  </w:t>
       </w:r>
     </w:p>
     <w:p>
@@ -8167,35 +7918,7 @@
           <w:highlight w:val="yellow"/>
         </w:rPr>
         <w:lastRenderedPageBreak/>
-        <w:t>Usabilidade (</w:t>
-      </w:r>
-      <w:proofErr w:type="spellStart"/>
-      <w:r>
-        <w:rPr>
-          <w:highlight w:val="yellow"/>
-        </w:rPr>
-        <w:t>Usability</w:t>
-      </w:r>
-      <w:proofErr w:type="spellEnd"/>
-      <w:r>
-        <w:rPr>
-          <w:highlight w:val="yellow"/>
-        </w:rPr>
-        <w:t xml:space="preserve">) – foca-se na perspetiva da interação com o utilizador (facilidade de uso). Ex: A interface do website deve ser </w:t>
-      </w:r>
-      <w:proofErr w:type="spellStart"/>
-      <w:r>
-        <w:rPr>
-          <w:highlight w:val="yellow"/>
-        </w:rPr>
-        <w:t>user-friendly</w:t>
-      </w:r>
-      <w:proofErr w:type="spellEnd"/>
-      <w:r>
-        <w:rPr>
-          <w:highlight w:val="yellow"/>
-        </w:rPr>
-        <w:t xml:space="preserve"> e fácil de usar.</w:t>
+        <w:t>Usabilidade (Usability) – foca-se na perspetiva da interação com o utilizador (facilidade de uso). Ex: A interface do website deve ser user-friendly e fácil de usar.</w:t>
       </w:r>
     </w:p>
     <w:p>
@@ -8208,21 +7931,7 @@
         <w:rPr>
           <w:highlight w:val="yellow"/>
         </w:rPr>
-        <w:t>Fiabilidade (</w:t>
-      </w:r>
-      <w:proofErr w:type="spellStart"/>
-      <w:r>
-        <w:rPr>
-          <w:highlight w:val="yellow"/>
-        </w:rPr>
-        <w:t>Reliability</w:t>
-      </w:r>
-      <w:proofErr w:type="spellEnd"/>
-      <w:r>
-        <w:rPr>
-          <w:highlight w:val="yellow"/>
-        </w:rPr>
-        <w:t>) – habilidade do software se comportar de forma consistente e aceitável para o utilizador; é a probabilidade e percentagem do software funcionar sem falhas para um período específico de tempo ou uso. Ex: Os candidatos devem aceder aos seus currículos 98% das vezes, sem falhas.</w:t>
+        <w:t>Fiabilidade (Reliability) – habilidade do software se comportar de forma consistente e aceitável para o utilizador; é a probabilidade e percentagem do software funcionar sem falhas para um período específico de tempo ou uso. Ex: Os candidatos devem aceder aos seus currículos 98% das vezes, sem falhas.</w:t>
       </w:r>
     </w:p>
     <w:p>
@@ -8235,21 +7944,7 @@
         <w:rPr>
           <w:highlight w:val="yellow"/>
         </w:rPr>
-        <w:t>Segurança (</w:t>
-      </w:r>
-      <w:proofErr w:type="spellStart"/>
-      <w:r>
-        <w:rPr>
-          <w:highlight w:val="yellow"/>
-        </w:rPr>
-        <w:t>Security</w:t>
-      </w:r>
-      <w:proofErr w:type="spellEnd"/>
-      <w:r>
-        <w:rPr>
-          <w:highlight w:val="yellow"/>
-        </w:rPr>
-        <w:t>) – define como o sistema se encontra protegido ou como deve ser efetuado o acesso ao sistema. Ex: Devem ser efetuadas 2 cópias de segurança dos dados do sistema diariamente, sendo que 1 delas deve encontrar-se em local externo.</w:t>
+        <w:t>Segurança (Security) – define como o sistema se encontra protegido ou como deve ser efetuado o acesso ao sistema. Ex: Devem ser efetuadas 2 cópias de segurança dos dados do sistema diariamente, sendo que 1 delas deve encontrar-se em local externo.</w:t>
       </w:r>
     </w:p>
     <w:p>
@@ -8275,21 +7970,7 @@
         <w:rPr>
           <w:highlight w:val="yellow"/>
         </w:rPr>
-        <w:t>Disponibilidade (</w:t>
-      </w:r>
-      <w:proofErr w:type="spellStart"/>
-      <w:r>
-        <w:rPr>
-          <w:highlight w:val="yellow"/>
-        </w:rPr>
-        <w:t>Availability</w:t>
-      </w:r>
-      <w:proofErr w:type="spellEnd"/>
-      <w:r>
-        <w:rPr>
-          <w:highlight w:val="yellow"/>
-        </w:rPr>
-        <w:t>) – define o tempo de funcionamento do sistema, o tempo que leva para reparar uma falha e o tempo entre ciclos. Ex: O diretor de recursos humanos deve poder publicar empregos no site durante a semana e ao fim-de-semana, a qualquer hora do dia (disponibilidade 24x7).</w:t>
+        <w:t>Disponibilidade (Availability) – define o tempo de funcionamento do sistema, o tempo que leva para reparar uma falha e o tempo entre ciclos. Ex: O diretor de recursos humanos deve poder publicar empregos no site durante a semana e ao fim-de-semana, a qualquer hora do dia (disponibilidade 24x7).</w:t>
       </w:r>
     </w:p>
     <w:p>
@@ -8302,21 +7983,7 @@
         <w:rPr>
           <w:highlight w:val="yellow"/>
         </w:rPr>
-        <w:t>Ambiente (</w:t>
-      </w:r>
-      <w:proofErr w:type="spellStart"/>
-      <w:r>
-        <w:rPr>
-          <w:highlight w:val="yellow"/>
-        </w:rPr>
-        <w:t>Portability</w:t>
-      </w:r>
-      <w:proofErr w:type="spellEnd"/>
-      <w:r>
-        <w:rPr>
-          <w:highlight w:val="yellow"/>
-        </w:rPr>
-        <w:t>) – especificam o ambiente operacional do sistema (capacidade de adaptação). Ex: O sistema deve ser capaz de correr no SO Windows e Linux.</w:t>
+        <w:t>Ambiente (Portability) – especificam o ambiente operacional do sistema (capacidade de adaptação). Ex: O sistema deve ser capaz de correr no SO Windows e Linux.</w:t>
       </w:r>
     </w:p>
     <w:p>
@@ -8329,21 +7996,7 @@
         <w:rPr>
           <w:highlight w:val="yellow"/>
         </w:rPr>
-        <w:t>Desenvolvimento (</w:t>
-      </w:r>
-      <w:proofErr w:type="spellStart"/>
-      <w:r>
-        <w:rPr>
-          <w:highlight w:val="yellow"/>
-        </w:rPr>
-        <w:t>Implementation</w:t>
-      </w:r>
-      <w:proofErr w:type="spellEnd"/>
-      <w:r>
-        <w:rPr>
-          <w:highlight w:val="yellow"/>
-        </w:rPr>
-        <w:t>) – indicam restrições ao uso de ferramentas ou linguagens de programação; ou do desenvolvimento do projeto em si; standards. Ex: O sistema deve ser desenvolvido utilizando a linguagem de programação Java.</w:t>
+        <w:t>Desenvolvimento (Implementation) – indicam restrições ao uso de ferramentas ou linguagens de programação; ou do desenvolvimento do projeto em si; standards. Ex: O sistema deve ser desenvolvido utilizando a linguagem de programação Java.</w:t>
       </w:r>
     </w:p>
     <w:p>
@@ -8365,14 +8018,27 @@
       <w:r>
         <w:t xml:space="preserve">Tabela </w:t>
       </w:r>
-      <w:fldSimple w:instr=" SEQ Tabela \* ARABIC ">
-        <w:r>
-          <w:rPr>
-            <w:noProof/>
-          </w:rPr>
-          <w:t>9</w:t>
-        </w:r>
-      </w:fldSimple>
+      <w:r>
+        <w:fldChar w:fldCharType="begin"/>
+      </w:r>
+      <w:r>
+        <w:instrText xml:space="preserve"> SEQ Tabela \* ARABIC </w:instrText>
+      </w:r>
+      <w:r>
+        <w:fldChar w:fldCharType="separate"/>
+      </w:r>
+      <w:r>
+        <w:rPr>
+          <w:noProof/>
+        </w:rPr>
+        <w:t>9</w:t>
+      </w:r>
+      <w:r>
+        <w:rPr>
+          <w:noProof/>
+        </w:rPr>
+        <w:fldChar w:fldCharType="end"/>
+      </w:r>
       <w:r>
         <w:t xml:space="preserve"> – Requisitos</w:t>
       </w:r>
@@ -8964,21 +8630,11 @@
       </w:pPr>
       <w:bookmarkStart w:id="22" w:name="_Toc85117322"/>
       <w:bookmarkStart w:id="23" w:name="_Hlk85405782"/>
-      <w:proofErr w:type="spellStart"/>
       <w:r>
         <w:lastRenderedPageBreak/>
-        <w:t>User</w:t>
-      </w:r>
-      <w:proofErr w:type="spellEnd"/>
-      <w:r>
-        <w:t xml:space="preserve"> </w:t>
-      </w:r>
-      <w:proofErr w:type="spellStart"/>
-      <w:r>
-        <w:t>Stories</w:t>
+        <w:t>User Stories</w:t>
       </w:r>
       <w:bookmarkEnd w:id="22"/>
-      <w:proofErr w:type="spellEnd"/>
     </w:p>
     <w:p>
       <w:r>
@@ -8991,40 +8647,17 @@
         <w:rPr>
           <w:highlight w:val="yellow"/>
         </w:rPr>
-        <w:t xml:space="preserve">especificados os requisitos funcionais do ponto de vista do utilizador sob forma de </w:t>
-      </w:r>
-      <w:proofErr w:type="spellStart"/>
+        <w:t>especificados os requisitos funcionais do ponto de vista do utilizador sob forma de User Stories</w:t>
+      </w:r>
+      <w:r>
+        <w:t xml:space="preserve"> </w:t>
+      </w:r>
       <w:r>
         <w:rPr>
           <w:highlight w:val="yellow"/>
         </w:rPr>
-        <w:t>User</w:t>
-      </w:r>
-      <w:proofErr w:type="spellEnd"/>
-      <w:r>
-        <w:rPr>
-          <w:highlight w:val="yellow"/>
-        </w:rPr>
-        <w:t xml:space="preserve"> </w:t>
-      </w:r>
-      <w:proofErr w:type="spellStart"/>
-      <w:r>
-        <w:rPr>
-          <w:highlight w:val="yellow"/>
-        </w:rPr>
-        <w:t>Stories</w:t>
-      </w:r>
-      <w:proofErr w:type="spellEnd"/>
-      <w:r>
-        <w:t xml:space="preserve"> </w:t>
-      </w:r>
-      <w:r>
-        <w:rPr>
-          <w:highlight w:val="yellow"/>
-        </w:rPr>
         <w:t xml:space="preserve">As </w:t>
       </w:r>
-      <w:proofErr w:type="spellStart"/>
       <w:r>
         <w:rPr>
           <w:i/>
@@ -9033,80 +8666,23 @@
         </w:rPr>
         <w:t>issues</w:t>
       </w:r>
-      <w:proofErr w:type="spellEnd"/>
       <w:r>
         <w:rPr>
           <w:highlight w:val="yellow"/>
         </w:rPr>
-        <w:t xml:space="preserve"> devem ser estimadas em </w:t>
-      </w:r>
-      <w:proofErr w:type="spellStart"/>
+        <w:t xml:space="preserve"> devem ser estimadas em Story Points utilizando a sequência de Fibonacci: 1, 2, 3, 5, 8, 13, 20</w:t>
+      </w:r>
       <w:r>
         <w:rPr>
           <w:highlight w:val="yellow"/>
         </w:rPr>
-        <w:t>Story</w:t>
-      </w:r>
-      <w:proofErr w:type="spellEnd"/>
+        <w:t xml:space="preserve"> </w:t>
+      </w:r>
       <w:r>
         <w:rPr>
           <w:highlight w:val="yellow"/>
         </w:rPr>
-        <w:t xml:space="preserve"> </w:t>
-      </w:r>
-      <w:proofErr w:type="spellStart"/>
-      <w:r>
-        <w:rPr>
-          <w:highlight w:val="yellow"/>
-        </w:rPr>
-        <w:t>Points</w:t>
-      </w:r>
-      <w:proofErr w:type="spellEnd"/>
-      <w:r>
-        <w:rPr>
-          <w:highlight w:val="yellow"/>
-        </w:rPr>
-        <w:t xml:space="preserve"> utilizando a sequência de </w:t>
-      </w:r>
-      <w:proofErr w:type="spellStart"/>
-      <w:r>
-        <w:rPr>
-          <w:highlight w:val="yellow"/>
-        </w:rPr>
-        <w:t>Fibonacci</w:t>
-      </w:r>
-      <w:proofErr w:type="spellEnd"/>
-      <w:r>
-        <w:rPr>
-          <w:highlight w:val="yellow"/>
-        </w:rPr>
-        <w:t>: 1, 2, 3, 5, 8, 13, 20</w:t>
-      </w:r>
-      <w:r>
-        <w:rPr>
-          <w:highlight w:val="yellow"/>
-        </w:rPr>
-        <w:t xml:space="preserve"> </w:t>
-      </w:r>
-      <w:r>
-        <w:rPr>
-          <w:highlight w:val="yellow"/>
-        </w:rPr>
-        <w:t>(</w:t>
-      </w:r>
-      <w:proofErr w:type="spellStart"/>
-      <w:r>
-        <w:rPr>
-          <w:highlight w:val="yellow"/>
-        </w:rPr>
-        <w:t>máx</w:t>
-      </w:r>
-      <w:proofErr w:type="spellEnd"/>
-      <w:r>
-        <w:rPr>
-          <w:highlight w:val="yellow"/>
-        </w:rPr>
-        <w:t>).&gt;</w:t>
+        <w:t>(máx).&gt;</w:t>
       </w:r>
     </w:p>
     <w:p>
@@ -9202,21 +8778,7 @@
         <w:rPr>
           <w:highlight w:val="yellow"/>
         </w:rPr>
-        <w:t xml:space="preserve">Focar nestes 3 e evitar o Como (excluir aspetos de desenho, interface design </w:t>
-      </w:r>
-      <w:proofErr w:type="spellStart"/>
-      <w:r>
-        <w:rPr>
-          <w:highlight w:val="yellow"/>
-        </w:rPr>
-        <w:t>statements</w:t>
-      </w:r>
-      <w:proofErr w:type="spellEnd"/>
-      <w:r>
-        <w:rPr>
-          <w:highlight w:val="yellow"/>
-        </w:rPr>
-        <w:t>).</w:t>
+        <w:t>Focar nestes 3 e evitar o Como (excluir aspetos de desenho, interface design statements).</w:t>
       </w:r>
     </w:p>
     <w:p>
@@ -9262,43 +8824,267 @@
         <w:rPr>
           <w:highlight w:val="yellow"/>
         </w:rPr>
-        <w:t xml:space="preserve">].” – como é que o desejo imediato deles para fazer algo se integra na </w:t>
-      </w:r>
-      <w:proofErr w:type="spellStart"/>
-      <w:r>
-        <w:rPr>
-          <w:highlight w:val="yellow"/>
-        </w:rPr>
-        <w:t>big</w:t>
-      </w:r>
-      <w:proofErr w:type="spellEnd"/>
-      <w:r>
-        <w:rPr>
-          <w:highlight w:val="yellow"/>
-        </w:rPr>
-        <w:t xml:space="preserve"> </w:t>
-      </w:r>
-      <w:proofErr w:type="spellStart"/>
-      <w:r>
-        <w:rPr>
-          <w:highlight w:val="yellow"/>
-        </w:rPr>
-        <w:t>picture</w:t>
-      </w:r>
-      <w:proofErr w:type="spellEnd"/>
-      <w:r>
-        <w:rPr>
-          <w:highlight w:val="yellow"/>
-        </w:rPr>
-        <w:t>? Qual o objetivo geral que estão a tentar atingir? Qual o principal problema que precisa de ser resolvido?</w:t>
+        <w:t>].” – como é que o desejo imediato deles para fazer algo se integra na big picture? Qual o objetivo geral que estão a tentar atingir? Qual o principal problema que precisa de ser resolvido?</w:t>
       </w:r>
     </w:p>
     <w:p/>
     <w:p>
       <w:r>
-        <w:t xml:space="preserve">Como um </w:t>
+        <w:rPr>
+          <w:u w:val="single"/>
+        </w:rPr>
+        <w:t>Com</w:t>
+      </w:r>
+      <w:r>
+        <w:rPr>
+          <w:u w:val="single"/>
+        </w:rPr>
+        <w:t>o</w:t>
+      </w:r>
+      <w:r>
+        <w:t xml:space="preserve"> </w:t>
+      </w:r>
+      <w:r>
+        <w:t>Administrador</w:t>
+      </w:r>
+      <w:r>
+        <w:t xml:space="preserve">, </w:t>
+      </w:r>
+      <w:r>
+        <w:rPr>
+          <w:u w:val="single"/>
+        </w:rPr>
+        <w:t xml:space="preserve">eu </w:t>
+      </w:r>
+      <w:r>
+        <w:rPr>
+          <w:u w:val="single"/>
+        </w:rPr>
+        <w:t>gostaria</w:t>
+      </w:r>
+      <w:r>
+        <w:t xml:space="preserve"> que tivesse</w:t>
+      </w:r>
+      <w:r>
+        <w:t xml:space="preserve"> total acesso ao Back-End </w:t>
+      </w:r>
+      <w:r>
+        <w:rPr>
+          <w:u w:val="single"/>
+        </w:rPr>
+        <w:t>para</w:t>
+      </w:r>
+      <w:r>
+        <w:t xml:space="preserve"> poder gerir</w:t>
+      </w:r>
+      <w:r>
+        <w:t xml:space="preserve"> todo</w:t>
+      </w:r>
+      <w:r>
+        <w:t xml:space="preserve"> o tipo de</w:t>
+      </w:r>
+      <w:r>
+        <w:t xml:space="preserve"> </w:t>
+      </w:r>
+      <w:r>
+        <w:t>utilizadores da aplicação e todas as empresas.</w:t>
       </w:r>
     </w:p>
+    <w:p>
+      <w:r>
+        <w:rPr>
+          <w:u w:val="single"/>
+        </w:rPr>
+        <w:t>Como</w:t>
+      </w:r>
+      <w:r>
+        <w:t xml:space="preserve"> </w:t>
+      </w:r>
+      <w:r>
+        <w:t xml:space="preserve">Contratante, </w:t>
+      </w:r>
+      <w:r>
+        <w:rPr>
+          <w:u w:val="single"/>
+        </w:rPr>
+        <w:t>eu gostaria</w:t>
+      </w:r>
+      <w:r>
+        <w:t xml:space="preserve"> de </w:t>
+      </w:r>
+      <w:r>
+        <w:t>poder contratar pessoas para a minha empresa</w:t>
+      </w:r>
+      <w:r>
+        <w:t xml:space="preserve">, ver os detalhes da aplicação de quem </w:t>
+      </w:r>
+      <w:r>
+        <w:t>se candidatou à mesma</w:t>
+      </w:r>
+      <w:r>
+        <w:t xml:space="preserve"> </w:t>
+      </w:r>
+      <w:r>
+        <w:rPr>
+          <w:u w:val="single"/>
+        </w:rPr>
+        <w:t>para</w:t>
+      </w:r>
+      <w:r>
+        <w:t xml:space="preserve"> poder aceitar (ou não) a pessoa.</w:t>
+      </w:r>
+    </w:p>
+    <w:p>
+      <w:r>
+        <w:rPr>
+          <w:u w:val="single"/>
+        </w:rPr>
+        <w:t>Como</w:t>
+      </w:r>
+      <w:r>
+        <w:t xml:space="preserve"> </w:t>
+      </w:r>
+      <w:r>
+        <w:t xml:space="preserve">Prestador de Serviços, </w:t>
+      </w:r>
+      <w:r>
+        <w:rPr>
+          <w:u w:val="single"/>
+        </w:rPr>
+        <w:t>eu gostaria</w:t>
+      </w:r>
+      <w:r>
+        <w:t xml:space="preserve"> de </w:t>
+      </w:r>
+      <w:r>
+        <w:t>conseguir registar-me na aplicação</w:t>
+      </w:r>
+      <w:r>
+        <w:t>, poder inserir informações sobre mim e sobre a minha vida profissional</w:t>
+      </w:r>
+      <w:r>
+        <w:t xml:space="preserve"> </w:t>
+      </w:r>
+      <w:r>
+        <w:rPr>
+          <w:u w:val="single"/>
+        </w:rPr>
+        <w:t>para</w:t>
+      </w:r>
+      <w:r>
+        <w:t xml:space="preserve"> as empresas em que eu me candidatar conseguirem ver e poderei também criar um Currículo Vitae usando a aplicação</w:t>
+      </w:r>
+      <w:r>
+        <w:t>.</w:t>
+      </w:r>
+    </w:p>
+    <w:p>
+      <w:r>
+        <w:rPr>
+          <w:u w:val="single"/>
+        </w:rPr>
+        <w:t>Como</w:t>
+      </w:r>
+      <w:r>
+        <w:t xml:space="preserve"> </w:t>
+      </w:r>
+      <w:r>
+        <w:t>Mediador</w:t>
+      </w:r>
+      <w:r>
+        <w:t xml:space="preserve">, </w:t>
+      </w:r>
+      <w:r>
+        <w:rPr>
+          <w:u w:val="single"/>
+        </w:rPr>
+        <w:t>eu gostaria</w:t>
+      </w:r>
+      <w:r>
+        <w:t xml:space="preserve"> de tratar dos </w:t>
+      </w:r>
+      <w:r>
+        <w:t>“</w:t>
+      </w:r>
+      <w:r>
+        <w:t>reports</w:t>
+      </w:r>
+      <w:r>
+        <w:t>”</w:t>
+      </w:r>
+      <w:r>
+        <w:t xml:space="preserve"> que </w:t>
+      </w:r>
+      <w:r>
+        <w:t>pode haver</w:t>
+      </w:r>
+      <w:r>
+        <w:t xml:space="preserve"> do </w:t>
+      </w:r>
+      <w:r>
+        <w:t xml:space="preserve">Prestador de Serviços para o Contratante </w:t>
+      </w:r>
+      <w:r>
+        <w:rPr>
+          <w:u w:val="single"/>
+        </w:rPr>
+        <w:t>para</w:t>
+      </w:r>
+      <w:r>
+        <w:t xml:space="preserve"> </w:t>
+      </w:r>
+      <w:r>
+        <w:t>resolver problemas que podem haver</w:t>
+      </w:r>
+      <w:r>
+        <w:t>.</w:t>
+      </w:r>
+    </w:p>
+    <w:p>
+      <w:r>
+        <w:rPr>
+          <w:u w:val="single"/>
+        </w:rPr>
+        <w:t>Como</w:t>
+      </w:r>
+      <w:r>
+        <w:t xml:space="preserve"> Utilizador Não Autenticado, </w:t>
+      </w:r>
+      <w:r>
+        <w:rPr>
+          <w:u w:val="single"/>
+        </w:rPr>
+        <w:t>eu quero</w:t>
+      </w:r>
+      <w:r>
+        <w:t xml:space="preserve"> conseguir </w:t>
+      </w:r>
+      <w:r>
+        <w:t xml:space="preserve">visualizar a lista de empresas, e conseguir me registar na aplicação </w:t>
+      </w:r>
+      <w:r>
+        <w:rPr>
+          <w:u w:val="single"/>
+        </w:rPr>
+        <w:t xml:space="preserve">para </w:t>
+      </w:r>
+      <w:r>
+        <w:t>ter acesso ao resto da aplicação e conseguir mandar candidaturas para as empresas.</w:t>
+      </w:r>
+    </w:p>
+    <w:p/>
+    <w:p>
+      <w:r>
+        <w:t xml:space="preserve"> </w:t>
+      </w:r>
+    </w:p>
+    <w:p/>
+    <w:p/>
+    <w:p/>
+    <w:p/>
+    <w:p/>
+    <w:p/>
+    <w:p/>
     <w:p/>
     <w:tbl>
       <w:tblPr>
@@ -9362,6 +9148,7 @@
               </w:rPr>
             </w:pPr>
             <w:r>
+              <w:lastRenderedPageBreak/>
               <w:t>Título</w:t>
             </w:r>
             <w:r>
@@ -9794,23 +9581,7 @@
                 <w:b w:val="0"/>
                 <w:bCs w:val="0"/>
               </w:rPr>
-              <w:t xml:space="preserve">O utilizador cria as empresas para depois o </w:t>
-            </w:r>
-            <w:proofErr w:type="spellStart"/>
-            <w:r>
-              <w:rPr>
-                <w:b w:val="0"/>
-                <w:bCs w:val="0"/>
-              </w:rPr>
-              <w:t>Admin</w:t>
-            </w:r>
-            <w:proofErr w:type="spellEnd"/>
-            <w:r>
-              <w:rPr>
-                <w:b w:val="0"/>
-                <w:bCs w:val="0"/>
-              </w:rPr>
-              <w:t xml:space="preserve"> </w:t>
+              <w:t xml:space="preserve">O utilizador cria as empresas para depois o Admin </w:t>
             </w:r>
             <w:r>
               <w:rPr>
@@ -9976,7 +9747,6 @@
               </w:rPr>
             </w:pPr>
             <w:r>
-              <w:lastRenderedPageBreak/>
               <w:t>Descrição:</w:t>
             </w:r>
             <w:r>
@@ -9994,23 +9764,7 @@
                 <w:b w:val="0"/>
                 <w:bCs w:val="0"/>
               </w:rPr>
-              <w:t xml:space="preserve"> utilizadores que lá trabalham, colocar ou remover os utilizadores da empresa, alterar dados da empresa (descrição, cargos que necessitam para lá trabalhar, </w:t>
-            </w:r>
-            <w:proofErr w:type="spellStart"/>
-            <w:r>
-              <w:rPr>
-                <w:b w:val="0"/>
-                <w:bCs w:val="0"/>
-              </w:rPr>
-              <w:t>etc</w:t>
-            </w:r>
-            <w:proofErr w:type="spellEnd"/>
-            <w:r>
-              <w:rPr>
-                <w:b w:val="0"/>
-                <w:bCs w:val="0"/>
-              </w:rPr>
-              <w:t>)</w:t>
+              <w:t xml:space="preserve"> utilizadores que lá trabalham, colocar ou remover os utilizadores da empresa, alterar dados da empresa (descrição, cargos que necessitam para lá trabalhar, etc)</w:t>
             </w:r>
             <w:r>
               <w:rPr>
@@ -10080,7 +9834,21 @@
                 <w:b w:val="0"/>
                 <w:bCs w:val="0"/>
               </w:rPr>
-              <w:t>Utilizador ter a role de Empregador.</w:t>
+              <w:t xml:space="preserve">Utilizador ter a role de </w:t>
+            </w:r>
+            <w:r>
+              <w:rPr>
+                <w:b w:val="0"/>
+                <w:bCs w:val="0"/>
+              </w:rPr>
+              <w:t>Contratante</w:t>
+            </w:r>
+            <w:r>
+              <w:rPr>
+                <w:b w:val="0"/>
+                <w:bCs w:val="0"/>
+              </w:rPr>
+              <w:t>.</w:t>
             </w:r>
           </w:p>
         </w:tc>
@@ -10507,17 +10275,8 @@
                 <w:b w:val="0"/>
                 <w:bCs w:val="0"/>
               </w:rPr>
-              <w:t xml:space="preserve">O </w:t>
-            </w:r>
-            <w:proofErr w:type="spellStart"/>
-            <w:r>
-              <w:rPr>
-                <w:b w:val="0"/>
-                <w:bCs w:val="0"/>
-              </w:rPr>
-              <w:t>Admin</w:t>
-            </w:r>
-            <w:proofErr w:type="spellEnd"/>
+              <w:t>O Admin</w:t>
+            </w:r>
             <w:r>
               <w:rPr>
                 <w:b w:val="0"/>
@@ -10549,6 +10308,7 @@
           </w:p>
           <w:p>
             <w:r>
+              <w:lastRenderedPageBreak/>
               <w:t>Critérios de Aceitação</w:t>
             </w:r>
             <w:r>
@@ -10570,7 +10330,13 @@
               </w:rPr>
               <w:t xml:space="preserve">Ter a role de </w:t>
             </w:r>
-            <w:proofErr w:type="spellStart"/>
+            <w:r>
+              <w:rPr>
+                <w:b w:val="0"/>
+                <w:bCs w:val="0"/>
+              </w:rPr>
+              <w:t xml:space="preserve">Sys </w:t>
+            </w:r>
             <w:r>
               <w:rPr>
                 <w:b w:val="0"/>
@@ -10578,7 +10344,6 @@
               </w:rPr>
               <w:t>Admin</w:t>
             </w:r>
-            <w:proofErr w:type="spellEnd"/>
             <w:r>
               <w:rPr>
                 <w:b w:val="0"/>
@@ -11040,34 +10805,17 @@
                 <w:b w:val="0"/>
                 <w:bCs w:val="0"/>
               </w:rPr>
-              <w:t xml:space="preserve">O </w:t>
-            </w:r>
-            <w:proofErr w:type="spellStart"/>
-            <w:r>
-              <w:rPr>
-                <w:b w:val="0"/>
-                <w:bCs w:val="0"/>
-              </w:rPr>
-              <w:t>Admin</w:t>
-            </w:r>
-            <w:proofErr w:type="spellEnd"/>
-            <w:r>
-              <w:rPr>
-                <w:b w:val="0"/>
-                <w:bCs w:val="0"/>
-              </w:rPr>
-              <w:t xml:space="preserve"> faz uma gestão de todos os empregados registados na aplicação, podendo fazer alterações aos mesmos.</w:t>
-            </w:r>
-          </w:p>
-          <w:p>
-            <w:pPr>
-              <w:rPr>
-                <w:b w:val="0"/>
-                <w:bCs w:val="0"/>
-              </w:rPr>
-            </w:pPr>
-            <w:r>
-              <w:lastRenderedPageBreak/>
+              <w:t>O Admin faz uma gestão de todos os empregados registados na aplicação, podendo fazer alterações aos mesmos.</w:t>
+            </w:r>
+          </w:p>
+          <w:p>
+            <w:pPr>
+              <w:rPr>
+                <w:b w:val="0"/>
+                <w:bCs w:val="0"/>
+              </w:rPr>
+            </w:pPr>
+            <w:r>
               <w:t>Critérios de Aceitação</w:t>
             </w:r>
             <w:r>
@@ -11089,21 +10837,19 @@
               </w:rPr>
               <w:t xml:space="preserve">Ter a role de </w:t>
             </w:r>
-            <w:proofErr w:type="spellStart"/>
-            <w:r>
-              <w:rPr>
-                <w:b w:val="0"/>
-                <w:bCs w:val="0"/>
-              </w:rPr>
-              <w:t>Admin</w:t>
-            </w:r>
-            <w:proofErr w:type="spellEnd"/>
-            <w:r>
-              <w:rPr>
-                <w:b w:val="0"/>
-                <w:bCs w:val="0"/>
-              </w:rPr>
-              <w:t>.</w:t>
+            <w:r>
+              <w:rPr>
+                <w:b w:val="0"/>
+                <w:bCs w:val="0"/>
+              </w:rPr>
+              <w:t xml:space="preserve">Sys </w:t>
+            </w:r>
+            <w:r>
+              <w:rPr>
+                <w:b w:val="0"/>
+                <w:bCs w:val="0"/>
+              </w:rPr>
+              <w:t>Admin.</w:t>
             </w:r>
           </w:p>
           <w:p>
@@ -11122,7 +10868,6 @@
               <w:t>Haver utilizadores registados na Base de Dados.</w:t>
             </w:r>
           </w:p>
-          <w:p/>
         </w:tc>
         <w:tc>
           <w:tcPr>
@@ -11209,23 +10954,7 @@
                 <w:b w:val="0"/>
                 <w:bCs w:val="0"/>
               </w:rPr>
-              <w:t xml:space="preserve">O </w:t>
-            </w:r>
-            <w:proofErr w:type="spellStart"/>
-            <w:r>
-              <w:rPr>
-                <w:b w:val="0"/>
-                <w:bCs w:val="0"/>
-              </w:rPr>
-              <w:t>Admin</w:t>
-            </w:r>
-            <w:proofErr w:type="spellEnd"/>
-            <w:r>
-              <w:rPr>
-                <w:b w:val="0"/>
-                <w:bCs w:val="0"/>
-              </w:rPr>
-              <w:t xml:space="preserve"> faz uma gestão de todos os </w:t>
+              <w:t xml:space="preserve">O Admin faz uma gestão de todos os </w:t>
             </w:r>
             <w:r>
               <w:rPr>
@@ -11271,21 +11000,19 @@
               </w:rPr>
               <w:t xml:space="preserve">Ter a role de </w:t>
             </w:r>
-            <w:proofErr w:type="spellStart"/>
-            <w:r>
-              <w:rPr>
-                <w:b w:val="0"/>
-                <w:bCs w:val="0"/>
-              </w:rPr>
-              <w:t>Admin</w:t>
-            </w:r>
-            <w:proofErr w:type="spellEnd"/>
-            <w:r>
-              <w:rPr>
-                <w:b w:val="0"/>
-                <w:bCs w:val="0"/>
-              </w:rPr>
-              <w:t>.</w:t>
+            <w:r>
+              <w:rPr>
+                <w:b w:val="0"/>
+                <w:bCs w:val="0"/>
+              </w:rPr>
+              <w:t xml:space="preserve">Sys </w:t>
+            </w:r>
+            <w:r>
+              <w:rPr>
+                <w:b w:val="0"/>
+                <w:bCs w:val="0"/>
+              </w:rPr>
+              <w:t>Admin.</w:t>
             </w:r>
           </w:p>
           <w:p>
@@ -11712,6 +11439,7 @@
               </w:rPr>
             </w:pPr>
             <w:r>
+              <w:lastRenderedPageBreak/>
               <w:t>Critérios de Aceitação:</w:t>
             </w:r>
           </w:p>
@@ -11873,39 +11601,7 @@
                 <w:b w:val="0"/>
                 <w:bCs w:val="0"/>
               </w:rPr>
-              <w:t xml:space="preserve">de se escolhe que o utilizador que se candidatou à empresa vá para freelancer ou </w:t>
-            </w:r>
-            <w:proofErr w:type="spellStart"/>
-            <w:r>
-              <w:rPr>
-                <w:b w:val="0"/>
-                <w:bCs w:val="0"/>
-              </w:rPr>
-              <w:t>full</w:t>
-            </w:r>
-            <w:proofErr w:type="spellEnd"/>
-            <w:r>
-              <w:rPr>
-                <w:b w:val="0"/>
-                <w:bCs w:val="0"/>
-              </w:rPr>
-              <w:t xml:space="preserve"> time ou </w:t>
-            </w:r>
-            <w:proofErr w:type="spellStart"/>
-            <w:r>
-              <w:rPr>
-                <w:b w:val="0"/>
-                <w:bCs w:val="0"/>
-              </w:rPr>
-              <w:t>part</w:t>
-            </w:r>
-            <w:proofErr w:type="spellEnd"/>
-            <w:r>
-              <w:rPr>
-                <w:b w:val="0"/>
-                <w:bCs w:val="0"/>
-              </w:rPr>
-              <w:t xml:space="preserve"> time etc…</w:t>
+              <w:t>de se escolhe que o utilizador que se candidatou à empresa vá para freelancer ou full time ou part time etc…</w:t>
             </w:r>
           </w:p>
           <w:p>
@@ -11996,21 +11692,7 @@
                 <w:b w:val="0"/>
                 <w:bCs w:val="0"/>
               </w:rPr>
-              <w:t>US1</w:t>
-            </w:r>
-            <w:r>
-              <w:rPr>
-                <w:b w:val="0"/>
-                <w:bCs w:val="0"/>
-              </w:rPr>
-              <w:t>5</w:t>
-            </w:r>
-            <w:r>
-              <w:rPr>
-                <w:b w:val="0"/>
-                <w:bCs w:val="0"/>
-              </w:rPr>
-              <w:t xml:space="preserve"> –</w:t>
+              <w:t>US15 –</w:t>
             </w:r>
             <w:r>
               <w:rPr>
@@ -12139,7 +11821,21 @@
                 <w:b w:val="0"/>
                 <w:bCs w:val="0"/>
               </w:rPr>
-              <w:t>Ser Empregador e contratar uma pessoa.</w:t>
+              <w:t xml:space="preserve">Ser </w:t>
+            </w:r>
+            <w:r>
+              <w:rPr>
+                <w:b w:val="0"/>
+                <w:bCs w:val="0"/>
+              </w:rPr>
+              <w:t>Contratante</w:t>
+            </w:r>
+            <w:r>
+              <w:rPr>
+                <w:b w:val="0"/>
+                <w:bCs w:val="0"/>
+              </w:rPr>
+              <w:t xml:space="preserve"> e contratar uma pessoa.</w:t>
             </w:r>
           </w:p>
         </w:tc>
@@ -12172,21 +11868,7 @@
                 <w:b w:val="0"/>
                 <w:bCs w:val="0"/>
               </w:rPr>
-              <w:t>US1</w:t>
-            </w:r>
-            <w:r>
-              <w:rPr>
-                <w:b w:val="0"/>
-                <w:bCs w:val="0"/>
-              </w:rPr>
-              <w:t>6</w:t>
-            </w:r>
-            <w:r>
-              <w:rPr>
-                <w:b w:val="0"/>
-                <w:bCs w:val="0"/>
-              </w:rPr>
-              <w:t xml:space="preserve"> –</w:t>
+              <w:t>US16 –</w:t>
             </w:r>
             <w:r>
               <w:rPr>
@@ -12246,7 +11928,6 @@
               </w:rPr>
             </w:pPr>
             <w:r>
-              <w:lastRenderedPageBreak/>
               <w:t xml:space="preserve">Descrição: </w:t>
             </w:r>
             <w:r>
@@ -12454,14 +12135,27 @@
       <w:r>
         <w:t xml:space="preserve">Figura </w:t>
       </w:r>
-      <w:fldSimple w:instr=" SEQ Figura \* ARABIC ">
-        <w:r>
-          <w:rPr>
-            <w:noProof/>
-          </w:rPr>
-          <w:t>1</w:t>
-        </w:r>
-      </w:fldSimple>
+      <w:r>
+        <w:fldChar w:fldCharType="begin"/>
+      </w:r>
+      <w:r>
+        <w:instrText xml:space="preserve"> SEQ Figura \* ARABIC </w:instrText>
+      </w:r>
+      <w:r>
+        <w:fldChar w:fldCharType="separate"/>
+      </w:r>
+      <w:r>
+        <w:rPr>
+          <w:noProof/>
+        </w:rPr>
+        <w:t>1</w:t>
+      </w:r>
+      <w:r>
+        <w:rPr>
+          <w:noProof/>
+        </w:rPr>
+        <w:fldChar w:fldCharType="end"/>
+      </w:r>
       <w:r>
         <w:t xml:space="preserve"> – Diagrama de classes do SI</w:t>
       </w:r>
@@ -12472,56 +12166,18 @@
         <w:pStyle w:val="Ttulo1"/>
       </w:pPr>
       <w:bookmarkStart w:id="27" w:name="_Toc85117324"/>
-      <w:proofErr w:type="spellStart"/>
       <w:r>
         <w:lastRenderedPageBreak/>
-        <w:t>Wireframes</w:t>
-      </w:r>
-      <w:proofErr w:type="spellEnd"/>
-      <w:r>
-        <w:t>/</w:t>
-      </w:r>
-      <w:proofErr w:type="spellStart"/>
-      <w:r>
-        <w:t>Mockups</w:t>
+        <w:t>Wireframes/Mockups</w:t>
       </w:r>
       <w:bookmarkEnd w:id="27"/>
-      <w:proofErr w:type="spellEnd"/>
     </w:p>
     <w:p>
       <w:r>
         <w:rPr>
           <w:highlight w:val="yellow"/>
         </w:rPr>
-        <w:t xml:space="preserve">&lt;Desenho dos </w:t>
-      </w:r>
-      <w:proofErr w:type="spellStart"/>
-      <w:r>
-        <w:rPr>
-          <w:highlight w:val="yellow"/>
-        </w:rPr>
-        <w:t>wireframes</w:t>
-      </w:r>
-      <w:proofErr w:type="spellEnd"/>
-      <w:r>
-        <w:rPr>
-          <w:highlight w:val="yellow"/>
-        </w:rPr>
-        <w:t xml:space="preserve"> já a aproximarem-se de </w:t>
-      </w:r>
-      <w:proofErr w:type="spellStart"/>
-      <w:r>
-        <w:rPr>
-          <w:highlight w:val="yellow"/>
-        </w:rPr>
-        <w:t>mockups</w:t>
-      </w:r>
-      <w:proofErr w:type="spellEnd"/>
-      <w:r>
-        <w:rPr>
-          <w:highlight w:val="yellow"/>
-        </w:rPr>
-        <w:t xml:space="preserve"> (mais detalhados)</w:t>
+        <w:t>&lt;Desenho dos wireframes já a aproximarem-se de mockups (mais detalhados)</w:t>
       </w:r>
       <w:r>
         <w:rPr>
@@ -12604,80 +12260,35 @@
       <w:r>
         <w:t xml:space="preserve">Figura </w:t>
       </w:r>
-      <w:fldSimple w:instr=" SEQ Figura \* ARABIC ">
-        <w:r>
-          <w:rPr>
-            <w:noProof/>
-          </w:rPr>
-          <w:t>2</w:t>
-        </w:r>
-      </w:fldSimple>
-      <w:r>
-        <w:t xml:space="preserve"> – </w:t>
-      </w:r>
-      <w:proofErr w:type="spellStart"/>
-      <w:r>
-        <w:t>Wireframe</w:t>
-      </w:r>
-      <w:proofErr w:type="spellEnd"/>
-      <w:r>
-        <w:t>/</w:t>
-      </w:r>
-      <w:proofErr w:type="spellStart"/>
-      <w:r>
-        <w:t>Mockup</w:t>
-      </w:r>
-      <w:proofErr w:type="spellEnd"/>
-      <w:r>
-        <w:t xml:space="preserve"> do ecrã principal </w:t>
+      <w:r>
+        <w:fldChar w:fldCharType="begin"/>
+      </w:r>
+      <w:r>
+        <w:instrText xml:space="preserve"> SEQ Figura \* ARABIC </w:instrText>
+      </w:r>
+      <w:r>
+        <w:fldChar w:fldCharType="separate"/>
+      </w:r>
+      <w:r>
+        <w:rPr>
+          <w:noProof/>
+        </w:rPr>
+        <w:t>2</w:t>
+      </w:r>
+      <w:r>
+        <w:rPr>
+          <w:noProof/>
+        </w:rPr>
+        <w:fldChar w:fldCharType="end"/>
+      </w:r>
+      <w:r>
+        <w:t xml:space="preserve"> – Wireframe/Mockup do ecrã principal </w:t>
       </w:r>
       <w:r>
         <w:rPr>
           <w:highlight w:val="yellow"/>
         </w:rPr>
-        <w:t xml:space="preserve">(no exemplo: esq. </w:t>
-      </w:r>
-      <w:proofErr w:type="spellStart"/>
-      <w:r>
-        <w:rPr>
-          <w:highlight w:val="yellow"/>
-        </w:rPr>
-        <w:t>Wireframe</w:t>
-      </w:r>
-      <w:proofErr w:type="spellEnd"/>
-      <w:r>
-        <w:rPr>
-          <w:highlight w:val="yellow"/>
-        </w:rPr>
-        <w:t xml:space="preserve">; </w:t>
-      </w:r>
-      <w:proofErr w:type="spellStart"/>
-      <w:r>
-        <w:rPr>
-          <w:highlight w:val="yellow"/>
-        </w:rPr>
-        <w:t>dir.</w:t>
-      </w:r>
-      <w:proofErr w:type="spellEnd"/>
-      <w:r>
-        <w:rPr>
-          <w:highlight w:val="yellow"/>
-        </w:rPr>
-        <w:t xml:space="preserve"> </w:t>
-      </w:r>
-      <w:proofErr w:type="spellStart"/>
-      <w:r>
-        <w:rPr>
-          <w:highlight w:val="yellow"/>
-        </w:rPr>
-        <w:t>Mockup</w:t>
-      </w:r>
-      <w:proofErr w:type="spellEnd"/>
-      <w:r>
-        <w:rPr>
-          <w:highlight w:val="yellow"/>
-        </w:rPr>
-        <w:t>)</w:t>
+        <w:t>(no exemplo: esq. Wireframe; dir. Mockup)</w:t>
       </w:r>
       <w:bookmarkEnd w:id="28"/>
     </w:p>

</xml_diff>